<commit_message>
Change citation format for Ecology Letters 📚
</commit_message>
<xml_diff>
--- a/rendered/preprint.docx
+++ b/rendered/preprint.docx
@@ -97,7 +97,7 @@
         <w:pStyle w:val="FirstParagraph"/>
       </w:pPr>
       <w:r>
-        <w:t xml:space="preserve">This tempalte is an adaptation of</w:t>
+        <w:t xml:space="preserve">This tempalte is an adaptation of LaPreprint template for creating approximatly the same LaTeX document and a Word document due to pandoc power. To enjoy all the options of LaPreprint, you just have to modify the fields of the metadata.json file.</w:t>
       </w:r>
     </w:p>
     <w:p>
@@ -108,7 +108,7 @@
         <w:t xml:space="preserve">Lorem ipsum dolor sit amet, consectetur adipiscing elit. Pellentesque sodales sapien est, id laoreet metus elementum a. Vestibulum sed magna iaculis, vulputate velit quis, tempus arcu. Duis a lectus nisi. Curabitur dictum vehicula magna. Pellentesque elementum molestie sapien quis lobortis. In finibus libero est, in consectetur ante malesuada ac. Aliquam aliquam, lectus vitae tincidunt feugiat, est lectus vulputate lorem, vitae varius ante lacus et sem. Aliquam erat volutpat. Nam feugiat quam quis odio egestas, et porta risus laoreet. Ut congue dolor id sapien eleifend, sit amet vulputate dolor elementum. Sed scelerisque orci sapien.</w:t>
       </w:r>
     </w:p>
-    <w:bookmarkStart w:id="39" w:name="introduction"/>
+    <w:bookmarkStart w:id="40" w:name="introduction"/>
     <w:p>
       <w:pPr>
         <w:pStyle w:val="Heading1"/>
@@ -128,136 +128,42 @@
         <w:t xml:space="preserve"> </w:t>
       </w:r>
       <w:r>
-        <w:t xml:space="preserve">Cross-referencing is handle by pandoc-xnos filters (I guess ?). You can</w:t>
-      </w:r>
-      <w:r>
-        <w:t xml:space="preserve"> </w:t>
-      </w:r>
-      <w:r>
-        <w:t xml:space="preserve">use XX commands for cross-referencing sectional headings.</w:t>
-      </w:r>
-    </w:p>
-    <w:p>
-      <w:pPr>
-        <w:pStyle w:val="BodyText"/>
-      </w:pPr>
-      <w:r>
-        <w:t xml:space="preserve">Nullam lacus velit, posuere quis tortor in, commodo porttitor tellus.</w:t>
-      </w:r>
-      <w:r>
-        <w:t xml:space="preserve"> </w:t>
-      </w:r>
-      <w:r>
-        <w:t xml:space="preserve">Vestibulum ac dolor ac sapien convallis lacinia. Nam facilisis iaculis</w:t>
-      </w:r>
-      <w:r>
-        <w:t xml:space="preserve"> </w:t>
-      </w:r>
-      <w:r>
-        <w:t xml:space="preserve">risus non accumsan. Quisque vitae ligula sed dolor tempus facilisis.</w:t>
-      </w:r>
-      <w:r>
-        <w:t xml:space="preserve"> </w:t>
-      </w:r>
-      <w:r>
-        <w:t xml:space="preserve">Curabitur a porta neque. Pellentesque pulvinar ante vitae mauris</w:t>
-      </w:r>
-      <w:r>
-        <w:t xml:space="preserve"> </w:t>
-      </w:r>
-      <w:r>
-        <w:t xml:space="preserve">consequat commodo. Aenean ante diam, auctor nec efficitur non, blandit a</w:t>
-      </w:r>
-      <w:r>
-        <w:t xml:space="preserve"> </w:t>
-      </w:r>
-      <w:r>
-        <w:t xml:space="preserve">lacus. Donec sed vehicula nulla. Maecenas pellentesque tellus eget erat</w:t>
-      </w:r>
-      <w:r>
-        <w:t xml:space="preserve"> </w:t>
-      </w:r>
-      <w:r>
-        <w:t xml:space="preserve">pharetra, vitae tincidunt ante dapibus. In sit amet sem ac metus viverra</w:t>
-      </w:r>
-      <w:r>
-        <w:t xml:space="preserve"> </w:t>
-      </w:r>
-      <w:r>
-        <w:t xml:space="preserve">viverra a id ex. Aenean in neque mattis, rutrum metus ac, consequat</w:t>
-      </w:r>
-      <w:r>
-        <w:t xml:space="preserve"> </w:t>
-      </w:r>
-      <w:r>
-        <w:t xml:space="preserve">nunc. Phasellus egestas elit elit, eget elementum elit porttitor et.</w:t>
-      </w:r>
-      <w:r>
-        <w:t xml:space="preserve"> </w:t>
-      </w:r>
-      <w:r>
-        <w:t xml:space="preserve">Aenean eu egestas nibh, a ultrices erat.</w:t>
-      </w:r>
-    </w:p>
-    <w:p>
-      <w:pPr>
-        <w:pStyle w:val="BodyText"/>
-      </w:pPr>
-      <w:r>
-        <w:t xml:space="preserve">Ut sit amet tortor a est dignissim sollicitudin vitae eu nulla. Nam</w:t>
-      </w:r>
-      <w:r>
-        <w:t xml:space="preserve"> </w:t>
-      </w:r>
-      <w:r>
-        <w:t xml:space="preserve">pretium, lorem et lobortis vestibulum, felis magna lobortis ante, vitae</w:t>
-      </w:r>
-      <w:r>
-        <w:t xml:space="preserve"> </w:t>
-      </w:r>
-      <w:r>
-        <w:t xml:space="preserve">dapibus enim orci at elit. Aenean lectus orci, eleifend eu ipsum sit</w:t>
-      </w:r>
-      <w:r>
-        <w:t xml:space="preserve"> </w:t>
-      </w:r>
-      <w:r>
-        <w:t xml:space="preserve">amet, sodales suscipit felis. Donec eu enim non est placerat iaculis.</w:t>
-      </w:r>
-      <w:r>
-        <w:t xml:space="preserve"> </w:t>
-      </w:r>
-      <w:r>
-        <w:t xml:space="preserve">Aliquam ultrices fringilla scelerisque. Donec ut dui tellus. Lorem ipsum</w:t>
-      </w:r>
-      <w:r>
-        <w:t xml:space="preserve"> </w:t>
-      </w:r>
-      <w:r>
-        <w:t xml:space="preserve">dolor sit amet, consectetur adipiscing elit. Integer sodales tempor</w:t>
-      </w:r>
-      <w:r>
-        <w:t xml:space="preserve"> </w:t>
-      </w:r>
-      <w:r>
-        <w:t xml:space="preserve">porta.</w:t>
-      </w:r>
-    </w:p>
-    <w:bookmarkStart w:id="31" w:name="figures-and-tables"/>
-    <w:p>
-      <w:pPr>
-        <w:pStyle w:val="Heading2"/>
-      </w:pPr>
-      <w:r>
-        <w:t xml:space="preserve">Figures and Tables</w:t>
-      </w:r>
-    </w:p>
-    <w:p>
-      <w:pPr>
-        <w:pStyle w:val="FirstParagraph"/>
-      </w:pPr>
-      <w:r>
-        <w:t xml:space="preserve">You can use all kind of tables supported by pandoc. See the</w:t>
+        <w:t xml:space="preserve">Cross-referencing is handle by pandoc itself. You can use</w:t>
+      </w:r>
+      <w:r>
+        <w:t xml:space="preserve"> </w:t>
+      </w:r>
+      <w:hyperlink w:anchor="introduction">
+        <w:r>
+          <w:rPr>
+            <w:rStyle w:val="Hyperlink"/>
+          </w:rPr>
+          <w:t xml:space="preserve">heading</w:t>
+        </w:r>
+        <w:r>
+          <w:rPr>
+            <w:rStyle w:val="Hyperlink"/>
+          </w:rPr>
+          <w:t xml:space="preserve"> </w:t>
+        </w:r>
+        <w:r>
+          <w:rPr>
+            <w:rStyle w:val="Hyperlink"/>
+          </w:rPr>
+          <w:t xml:space="preserve">identifiers</w:t>
+        </w:r>
+      </w:hyperlink>
+      <w:r>
+        <w:t xml:space="preserve"> </w:t>
+      </w:r>
+      <w:r>
+        <w:t xml:space="preserve">commands for cross-referencing sectional</w:t>
+      </w:r>
+      <w:r>
+        <w:t xml:space="preserve"> </w:t>
+      </w:r>
+      <w:r>
+        <w:t xml:space="preserve">headings. See the</w:t>
       </w:r>
       <w:r>
         <w:t xml:space="preserve"> </w:t>
@@ -269,11 +175,163 @@
           </w:rPr>
           <w:t xml:space="preserve">pandoc</w:t>
         </w:r>
+        <w:r>
+          <w:rPr>
+            <w:rStyle w:val="Hyperlink"/>
+          </w:rPr>
+          <w:t xml:space="preserve"> </w:t>
+        </w:r>
+        <w:r>
+          <w:rPr>
+            <w:rStyle w:val="Hyperlink"/>
+          </w:rPr>
+          <w:t xml:space="preserve">documentation</w:t>
+        </w:r>
       </w:hyperlink>
       <w:r>
         <w:t xml:space="preserve"> </w:t>
       </w:r>
       <w:r>
+        <w:t xml:space="preserve">for more details.</w:t>
+      </w:r>
+    </w:p>
+    <w:p>
+      <w:pPr>
+        <w:pStyle w:val="BodyText"/>
+      </w:pPr>
+      <w:r>
+        <w:t xml:space="preserve">Nullam lacus velit, posuere quis tortor in, commodo porttitor tellus.</w:t>
+      </w:r>
+      <w:r>
+        <w:t xml:space="preserve"> </w:t>
+      </w:r>
+      <w:r>
+        <w:t xml:space="preserve">Vestibulum ac dolor ac sapien convallis lacinia. Nam facilisis iaculis</w:t>
+      </w:r>
+      <w:r>
+        <w:t xml:space="preserve"> </w:t>
+      </w:r>
+      <w:r>
+        <w:t xml:space="preserve">risus non accumsan. Quisque vitae ligula sed dolor tempus facilisis.</w:t>
+      </w:r>
+      <w:r>
+        <w:t xml:space="preserve"> </w:t>
+      </w:r>
+      <w:r>
+        <w:t xml:space="preserve">Curabitur a porta neque. Pellentesque pulvinar ante vitae mauris</w:t>
+      </w:r>
+      <w:r>
+        <w:t xml:space="preserve"> </w:t>
+      </w:r>
+      <w:r>
+        <w:t xml:space="preserve">consequat commodo. Aenean ante diam, auctor nec efficitur non, blandit a</w:t>
+      </w:r>
+      <w:r>
+        <w:t xml:space="preserve"> </w:t>
+      </w:r>
+      <w:r>
+        <w:t xml:space="preserve">lacus. Donec sed vehicula nulla. Maecenas pellentesque tellus eget erat</w:t>
+      </w:r>
+      <w:r>
+        <w:t xml:space="preserve"> </w:t>
+      </w:r>
+      <w:r>
+        <w:t xml:space="preserve">pharetra, vitae tincidunt ante dapibus. In sit amet sem ac metus viverra</w:t>
+      </w:r>
+      <w:r>
+        <w:t xml:space="preserve"> </w:t>
+      </w:r>
+      <w:r>
+        <w:t xml:space="preserve">viverra a id ex. Aenean in neque mattis, rutrum metus ac, consequat</w:t>
+      </w:r>
+      <w:r>
+        <w:t xml:space="preserve"> </w:t>
+      </w:r>
+      <w:r>
+        <w:t xml:space="preserve">nunc. Phasellus egestas elit elit, eget elementum elit porttitor et.</w:t>
+      </w:r>
+      <w:r>
+        <w:t xml:space="preserve"> </w:t>
+      </w:r>
+      <w:r>
+        <w:t xml:space="preserve">Aenean eu egestas nibh, a ultrices erat.</w:t>
+      </w:r>
+    </w:p>
+    <w:p>
+      <w:pPr>
+        <w:pStyle w:val="BodyText"/>
+      </w:pPr>
+      <w:r>
+        <w:t xml:space="preserve">Ut sit amet tortor a est dignissim sollicitudin vitae eu nulla. Nam</w:t>
+      </w:r>
+      <w:r>
+        <w:t xml:space="preserve"> </w:t>
+      </w:r>
+      <w:r>
+        <w:t xml:space="preserve">pretium, lorem et lobortis vestibulum, felis magna lobortis ante, vitae</w:t>
+      </w:r>
+      <w:r>
+        <w:t xml:space="preserve"> </w:t>
+      </w:r>
+      <w:r>
+        <w:t xml:space="preserve">dapibus enim orci at elit. Aenean lectus orci, eleifend eu ipsum sit</w:t>
+      </w:r>
+      <w:r>
+        <w:t xml:space="preserve"> </w:t>
+      </w:r>
+      <w:r>
+        <w:t xml:space="preserve">amet, sodales suscipit felis. Donec eu enim non est placerat iaculis.</w:t>
+      </w:r>
+      <w:r>
+        <w:t xml:space="preserve"> </w:t>
+      </w:r>
+      <w:r>
+        <w:t xml:space="preserve">Aliquam ultrices fringilla scelerisque. Donec ut dui tellus. Lorem ipsum</w:t>
+      </w:r>
+      <w:r>
+        <w:t xml:space="preserve"> </w:t>
+      </w:r>
+      <w:r>
+        <w:t xml:space="preserve">dolor sit amet, consectetur adipiscing elit. Integer sodales tempor</w:t>
+      </w:r>
+      <w:r>
+        <w:t xml:space="preserve"> </w:t>
+      </w:r>
+      <w:r>
+        <w:t xml:space="preserve">porta.</w:t>
+      </w:r>
+    </w:p>
+    <w:bookmarkStart w:id="32" w:name="figures-and-tables"/>
+    <w:p>
+      <w:pPr>
+        <w:pStyle w:val="Heading2"/>
+      </w:pPr>
+      <w:r>
+        <w:t xml:space="preserve">Figures and Tables</w:t>
+      </w:r>
+    </w:p>
+    <w:p>
+      <w:pPr>
+        <w:pStyle w:val="FirstParagraph"/>
+      </w:pPr>
+      <w:r>
+        <w:t xml:space="preserve">You can use all kind of tables supported by pandoc. See the</w:t>
+      </w:r>
+      <w:r>
+        <w:t xml:space="preserve"> </w:t>
+      </w:r>
+      <w:hyperlink r:id="rId21">
+        <w:r>
+          <w:rPr>
+            <w:rStyle w:val="Hyperlink"/>
+          </w:rPr>
+          <w:t xml:space="preserve">pandoc</w:t>
+        </w:r>
+      </w:hyperlink>
+      <w:r>
+        <w:t xml:space="preserve"> </w:t>
+      </w:r>
+      <w:r>
         <w:t xml:space="preserve">documentation for more</w:t>
       </w:r>
       <w:r>
@@ -284,7 +342,7 @@
       </w:r>
     </w:p>
     <w:bookmarkStart w:id="0" w:name="tbl:exemple"/>
-    <w:bookmarkStart w:id="21" w:name="tbl:exemple"/>
+    <w:bookmarkStart w:id="22" w:name="tbl:exemple"/>
     <w:p>
       <w:pPr>
         <w:pStyle w:val="TableCaption"/>
@@ -493,7 +551,7 @@
         </w:tc>
       </w:tr>
     </w:tbl>
-    <w:bookmarkEnd w:id="21"/>
+    <w:bookmarkEnd w:id="22"/>
     <w:bookmarkEnd w:id="0"/>
     <w:p>
       <w:pPr>
@@ -519,7 +577,7 @@
       <w:r>
         <w:t xml:space="preserve"> </w:t>
       </w:r>
-      <w:hyperlink r:id="rId22">
+      <w:hyperlink r:id="rId23">
         <w:r>
           <w:rPr>
             <w:rStyle w:val="Hyperlink"/>
@@ -550,7 +608,7 @@
       <w:r>
         <w:t xml:space="preserve"> </w:t>
       </w:r>
-      <w:hyperlink r:id="rId23">
+      <w:hyperlink r:id="rId24">
         <w:r>
           <w:rPr>
             <w:rStyle w:val="Hyperlink"/>
@@ -570,24 +628,24 @@
       <w:pPr>
         <w:pStyle w:val="CaptionedFigure"/>
       </w:pPr>
-      <w:bookmarkStart w:id="27" w:name="fig:brighton"/>
+      <w:bookmarkStart w:id="28" w:name="fig:brighton"/>
       <w:r>
         <w:drawing>
           <wp:inline>
             <wp:extent cx="5334000" cy="7111220"/>
             <wp:effectExtent b="0" l="0" r="0" t="0"/>
-            <wp:docPr descr="Figure 1: Photo of lovely Brighton by Alex Ovs on Unsplash" title="" id="25" name="Picture"/>
+            <wp:docPr descr="Figure 1: Photo of lovely Brighton by Alex Ovs on Unsplash" title="" id="26" name="Picture"/>
             <a:graphic>
               <a:graphicData uri="http://schemas.openxmlformats.org/drawingml/2006/picture">
                 <pic:pic>
                   <pic:nvPicPr>
-                    <pic:cNvPr descr="figures/brighton.jpeg" id="26" name="Picture"/>
+                    <pic:cNvPr descr="figures/brighton.jpeg" id="27" name="Picture"/>
                     <pic:cNvPicPr>
                       <a:picLocks noChangeArrowheads="1" noChangeAspect="1"/>
                     </pic:cNvPicPr>
                   </pic:nvPicPr>
                   <pic:blipFill>
-                    <a:blip r:embed="rId24"/>
+                    <a:blip r:embed="rId25"/>
                     <a:stretch>
                       <a:fillRect/>
                     </a:stretch>
@@ -613,7 +671,7 @@
           </wp:inline>
         </w:drawing>
       </w:r>
-      <w:bookmarkEnd w:id="27"/>
+      <w:bookmarkEnd w:id="28"/>
     </w:p>
     <w:p>
       <w:pPr>
@@ -625,7 +683,7 @@
       <w:r>
         <w:t xml:space="preserve"> </w:t>
       </w:r>
-      <w:hyperlink r:id="rId28">
+      <w:hyperlink r:id="rId29">
         <w:r>
           <w:rPr>
             <w:rStyle w:val="Hyperlink"/>
@@ -654,7 +712,7 @@
       <w:r>
         <w:t xml:space="preserve"> </w:t>
       </w:r>
-      <w:hyperlink r:id="rId29">
+      <w:hyperlink r:id="rId30">
         <w:r>
           <w:rPr>
             <w:rStyle w:val="Hyperlink"/>
@@ -694,7 +752,7 @@
       <w:r>
         <w:t xml:space="preserve"> </w:t>
       </w:r>
-      <w:hyperlink r:id="rId30">
+      <w:hyperlink r:id="rId31">
         <w:r>
           <w:rPr>
             <w:rStyle w:val="Hyperlink"/>
@@ -715,8 +773,8 @@
         <w:t xml:space="preserve">for more informations). –&gt;</w:t>
       </w:r>
     </w:p>
-    <w:bookmarkEnd w:id="31"/>
-    <w:bookmarkStart w:id="34" w:name="citations"/>
+    <w:bookmarkEnd w:id="32"/>
+    <w:bookmarkStart w:id="35" w:name="citations"/>
     <w:p>
       <w:pPr>
         <w:pStyle w:val="Heading2"/>
@@ -736,7 +794,7 @@
         <w:t xml:space="preserve"> </w:t>
       </w:r>
       <w:r>
-        <w:t xml:space="preserve">Bezuidenhout and Havemann (</w:t>
+        <w:t xml:space="preserve">Bezuidenhout &amp; Havemann (</w:t>
       </w:r>
       <w:hyperlink w:anchor="ref-Bezuidenhout2021">
         <w:r>
@@ -758,7 +816,7 @@
       <w:r>
         <w:t xml:space="preserve"> </w:t>
       </w:r>
-      <w:hyperlink r:id="rId32">
+      <w:hyperlink r:id="rId33">
         <w:r>
           <w:rPr>
             <w:rStyle w:val="Hyperlink"/>
@@ -787,7 +845,7 @@
       <w:r>
         <w:t xml:space="preserve"> </w:t>
       </w:r>
-      <w:hyperlink r:id="rId33">
+      <w:hyperlink r:id="rId34">
         <w:r>
           <w:rPr>
             <w:rStyle w:val="Hyperlink"/>
@@ -908,8 +966,8 @@
         <w:t xml:space="preserve">justo, eget consequat enim enim nec enim.</w:t>
       </w:r>
     </w:p>
-    <w:bookmarkEnd w:id="34"/>
-    <w:bookmarkStart w:id="37" w:name="mathematics"/>
+    <w:bookmarkEnd w:id="35"/>
+    <w:bookmarkStart w:id="38" w:name="mathematics"/>
     <w:p>
       <w:pPr>
         <w:pStyle w:val="Heading2"/>
@@ -937,7 +995,7 @@
       <w:r>
         <w:t xml:space="preserve">(</w:t>
       </w:r>
-      <w:hyperlink r:id="rId35">
+      <w:hyperlink r:id="rId36">
         <w:r>
           <w:rPr>
             <w:rStyle w:val="Hyperlink"/>
@@ -1691,7 +1749,7 @@
       <w:r>
         <w:t xml:space="preserve"> </w:t>
       </w:r>
-      <w:hyperlink r:id="rId36">
+      <w:hyperlink r:id="rId37">
         <w:r>
           <w:rPr>
             <w:rStyle w:val="Hyperlink"/>
@@ -1886,8 +1944,8 @@
         <w:t xml:space="preserve">et feugiat placerat.</w:t>
       </w:r>
     </w:p>
-    <w:bookmarkEnd w:id="37"/>
-    <w:bookmarkStart w:id="38" w:name="lists"/>
+    <w:bookmarkEnd w:id="38"/>
+    <w:bookmarkStart w:id="39" w:name="lists"/>
     <w:p>
       <w:pPr>
         <w:pStyle w:val="Heading2"/>
@@ -2101,9 +2159,9 @@
         <w:t xml:space="preserve">dapibus augue urna quis dui.</w:t>
       </w:r>
     </w:p>
-    <w:bookmarkEnd w:id="38"/>
     <w:bookmarkEnd w:id="39"/>
-    <w:bookmarkStart w:id="42" w:name="methods-materials"/>
+    <w:bookmarkEnd w:id="40"/>
+    <w:bookmarkStart w:id="43" w:name="methods-materials"/>
     <w:p>
       <w:pPr>
         <w:pStyle w:val="Heading1"/>
@@ -2112,7 +2170,7 @@
         <w:t xml:space="preserve">Methods &amp; Materials</w:t>
       </w:r>
     </w:p>
-    <w:bookmarkStart w:id="40" w:name="data"/>
+    <w:bookmarkStart w:id="41" w:name="data"/>
     <w:p>
       <w:pPr>
         <w:pStyle w:val="Heading2"/>
@@ -2251,8 +2309,8 @@
         <w:t xml:space="preserve">ligula.</w:t>
       </w:r>
     </w:p>
-    <w:bookmarkEnd w:id="40"/>
-    <w:bookmarkStart w:id="41" w:name="model-performances"/>
+    <w:bookmarkEnd w:id="41"/>
+    <w:bookmarkStart w:id="42" w:name="model-performances"/>
     <w:p>
       <w:pPr>
         <w:pStyle w:val="Heading2"/>
@@ -2331,9 +2389,9 @@
         <w:t xml:space="preserve">montes, nascetur ridiculus mus. Morbi et molestie nunc.</w:t>
       </w:r>
     </w:p>
-    <w:bookmarkEnd w:id="41"/>
     <w:bookmarkEnd w:id="42"/>
-    <w:bookmarkStart w:id="43" w:name="results"/>
+    <w:bookmarkEnd w:id="43"/>
+    <w:bookmarkStart w:id="44" w:name="results"/>
     <w:p>
       <w:pPr>
         <w:pStyle w:val="Heading1"/>
@@ -2604,8 +2662,8 @@
         <w:t xml:space="preserve">at viverra sodales.</w:t>
       </w:r>
     </w:p>
-    <w:bookmarkEnd w:id="43"/>
-    <w:bookmarkStart w:id="49" w:name="discussion"/>
+    <w:bookmarkEnd w:id="44"/>
+    <w:bookmarkStart w:id="50" w:name="discussion"/>
     <w:p>
       <w:pPr>
         <w:pStyle w:val="Heading1"/>
@@ -2776,7 +2834,7 @@
         <w:t xml:space="preserve">feugiat vel odio eu interdum.</w:t>
       </w:r>
     </w:p>
-    <w:bookmarkStart w:id="46" w:name="acknowledgment"/>
+    <w:bookmarkStart w:id="47" w:name="acknowledgment"/>
     <w:p>
       <w:pPr>
         <w:pStyle w:val="Heading2"/>
@@ -2798,7 +2856,7 @@
       <w:r>
         <w:t xml:space="preserve">(</w:t>
       </w:r>
-      <w:hyperlink r:id="rId44">
+      <w:hyperlink r:id="rId45">
         <w:r>
           <w:rPr>
             <w:rStyle w:val="Hyperlink"/>
@@ -2821,7 +2879,7 @@
       <w:r>
         <w:t xml:space="preserve">(</w:t>
       </w:r>
-      <w:hyperlink r:id="rId45">
+      <w:hyperlink r:id="rId46">
         <w:r>
           <w:rPr>
             <w:rStyle w:val="Hyperlink"/>
@@ -2833,8 +2891,8 @@
         <w:t xml:space="preserve">).</w:t>
       </w:r>
     </w:p>
-    <w:bookmarkEnd w:id="46"/>
-    <w:bookmarkStart w:id="48" w:name="author-contributions"/>
+    <w:bookmarkEnd w:id="47"/>
+    <w:bookmarkStart w:id="49" w:name="author-contributions"/>
     <w:p>
       <w:pPr>
         <w:pStyle w:val="Heading2"/>
@@ -2891,7 +2949,7 @@
       <w:r>
         <w:t xml:space="preserve"> </w:t>
       </w:r>
-      <w:hyperlink r:id="rId47">
+      <w:hyperlink r:id="rId48">
         <w:r>
           <w:rPr>
             <w:rStyle w:val="Hyperlink"/>
@@ -2909,9 +2967,9 @@
         <w:t xml:space="preserve">)</w:t>
       </w:r>
     </w:p>
-    <w:bookmarkEnd w:id="48"/>
     <w:bookmarkEnd w:id="49"/>
-    <w:bookmarkStart w:id="50" w:name="references"/>
+    <w:bookmarkEnd w:id="50"/>
+    <w:bookmarkStart w:id="51" w:name="references"/>
     <w:p>
       <w:pPr>
         <w:pStyle w:val="Heading1"/>
@@ -2920,8 +2978,8 @@
         <w:t xml:space="preserve">References</w:t>
       </w:r>
     </w:p>
-    <w:bookmarkEnd w:id="50"/>
-    <w:bookmarkStart w:id="51" w:name="ttt-by-piet-hein"/>
+    <w:bookmarkEnd w:id="51"/>
+    <w:bookmarkStart w:id="52" w:name="ttt-by-piet-hein"/>
     <w:p>
       <w:pPr>
         <w:pStyle w:val="Heading1"/>
@@ -3070,8 +3128,8 @@
         <w:t xml:space="preserve">and less. \</w:t>
       </w:r>
     </w:p>
-    <w:bookmarkEnd w:id="51"/>
-    <w:bookmarkStart w:id="55" w:name="key-resources"/>
+    <w:bookmarkEnd w:id="52"/>
+    <w:bookmarkStart w:id="56" w:name="key-resources"/>
     <w:p>
       <w:pPr>
         <w:pStyle w:val="Heading1"/>
@@ -3088,45 +3146,33 @@
         <w:t xml:space="preserve">Here could be a nice table of your resources.</w:t>
       </w:r>
     </w:p>
-    <w:bookmarkStart w:id="54" w:name="refs"/>
-    <w:bookmarkStart w:id="53" w:name="ref-Bezuidenhout2021"/>
+    <w:bookmarkStart w:id="55" w:name="refs"/>
+    <w:bookmarkStart w:id="54" w:name="ref-Bezuidenhout2021"/>
     <w:p>
       <w:pPr>
         <w:pStyle w:val="Bibliography"/>
       </w:pPr>
       <w:r>
-        <w:t xml:space="preserve">Bezuidenhout, Louise, and Johanna Havemann. 2021.</w:t>
-      </w:r>
-      <w:r>
-        <w:t xml:space="preserve"> </w:t>
-      </w:r>
-      <w:r>
-        <w:t xml:space="preserve">“The Varying Openness of Digital Open Science Tools.”</w:t>
-      </w:r>
-      <w:r>
-        <w:t xml:space="preserve"> </w:t>
-      </w:r>
-      <w:r>
-        <w:t xml:space="preserve">F1000Research.</w:t>
-      </w:r>
-      <w:r>
-        <w:t xml:space="preserve"> </w:t>
-      </w:r>
-      <w:hyperlink r:id="rId52">
+        <w:t xml:space="preserve">Bezuidenhout, L. &amp; Havemann, J. (2021).</w:t>
+      </w:r>
+      <w:r>
+        <w:t xml:space="preserve"> </w:t>
+      </w:r>
+      <w:hyperlink r:id="rId53">
         <w:r>
           <w:rPr>
             <w:rStyle w:val="Hyperlink"/>
           </w:rPr>
-          <w:t xml:space="preserve">https://doi.org/10.12688/f1000research.26615.2</w:t>
+          <w:t xml:space="preserve">The varying openness of digital open science tools</w:t>
         </w:r>
       </w:hyperlink>
       <w:r>
         <w:t xml:space="preserve">.</w:t>
       </w:r>
     </w:p>
-    <w:bookmarkEnd w:id="53"/>
     <w:bookmarkEnd w:id="54"/>
     <w:bookmarkEnd w:id="55"/>
+    <w:bookmarkEnd w:id="56"/>
     <w:sectPr/>
   </w:body>
 </w:document>

</xml_diff>

<commit_message>
Various update of the template
</commit_message>
<xml_diff>
--- a/rendered/preprint.docx
+++ b/rendered/preprint.docx
@@ -4,7 +4,7 @@
   <w:body>
     <w:p>
       <w:pPr>
-        <w:pStyle w:val="Title"/>
+        <w:pStyle w:val="Titre"/>
       </w:pPr>
       <w:r>
         <w:t xml:space="preserve">MdPreprint:</w:t>
@@ -102,7 +102,7 @@
     </w:p>
     <w:p>
       <w:pPr>
-        <w:pStyle w:val="BodyText"/>
+        <w:pStyle w:val="Corpsdetexte"/>
       </w:pPr>
       <w:r>
         <w:t xml:space="preserve">Lorem ipsum dolor sit amet, consectetur adipiscing elit. Pellentesque sodales sapien est, id laoreet metus elementum a. Vestibulum sed magna iaculis, vulputate velit quis, tempus arcu. Duis a lectus nisi. Curabitur dictum vehicula magna. Pellentesque elementum molestie sapien quis lobortis. In finibus libero est, in consectetur ante malesuada ac. Aliquam aliquam, lectus vitae tincidunt feugiat, est lectus vulputate lorem, vitae varius ante lacus et sem. Aliquam erat volutpat. Nam feugiat quam quis odio egestas, et porta risus laoreet. Ut congue dolor id sapien eleifend, sit amet vulputate dolor elementum. Sed scelerisque orci sapien.</w:t>
@@ -111,7 +111,7 @@
     <w:bookmarkStart w:id="40" w:name="introduction"/>
     <w:p>
       <w:pPr>
-        <w:pStyle w:val="Heading1"/>
+        <w:pStyle w:val="Titre1"/>
       </w:pPr>
       <w:r>
         <w:t xml:space="preserve">Introduction</w:t>
@@ -122,13 +122,7 @@
         <w:pStyle w:val="FirstParagraph"/>
       </w:pPr>
       <w:r>
-        <w:t xml:space="preserve">Use # section and ## subsection tags to organise your document.</w:t>
-      </w:r>
-      <w:r>
-        <w:t xml:space="preserve"> </w:t>
-      </w:r>
-      <w:r>
-        <w:t xml:space="preserve">Cross-referencing is handle by pandoc itself. You can use</w:t>
+        <w:t xml:space="preserve">Use # section and ## subsection tags to organise your document. Cross-referencing is handle by pandoc itself. You can use</w:t>
       </w:r>
       <w:r>
         <w:t xml:space="preserve"> </w:t>
@@ -136,34 +130,16 @@
       <w:hyperlink w:anchor="introduction">
         <w:r>
           <w:rPr>
-            <w:rStyle w:val="Hyperlink"/>
+            <w:rStyle w:val="Lienhypertexte"/>
           </w:rPr>
-          <w:t xml:space="preserve">heading</w:t>
-        </w:r>
-        <w:r>
-          <w:rPr>
-            <w:rStyle w:val="Hyperlink"/>
-          </w:rPr>
-          <w:t xml:space="preserve"> </w:t>
-        </w:r>
-        <w:r>
-          <w:rPr>
-            <w:rStyle w:val="Hyperlink"/>
-          </w:rPr>
-          <w:t xml:space="preserve">identifiers</w:t>
+          <w:t xml:space="preserve">heading identifiers</w:t>
         </w:r>
       </w:hyperlink>
       <w:r>
         <w:t xml:space="preserve"> </w:t>
       </w:r>
       <w:r>
-        <w:t xml:space="preserve">commands for cross-referencing sectional</w:t>
-      </w:r>
-      <w:r>
-        <w:t xml:space="preserve"> </w:t>
-      </w:r>
-      <w:r>
-        <w:t xml:space="preserve">headings. See the</w:t>
+        <w:t xml:space="preserve">commands for cross-referencing sectional headings. See the</w:t>
       </w:r>
       <w:r>
         <w:t xml:space="preserve"> </w:t>
@@ -171,21 +147,9 @@
       <w:hyperlink r:id="rId20">
         <w:r>
           <w:rPr>
-            <w:rStyle w:val="Hyperlink"/>
+            <w:rStyle w:val="Lienhypertexte"/>
           </w:rPr>
-          <w:t xml:space="preserve">pandoc</w:t>
-        </w:r>
-        <w:r>
-          <w:rPr>
-            <w:rStyle w:val="Hyperlink"/>
-          </w:rPr>
-          <w:t xml:space="preserve"> </w:t>
-        </w:r>
-        <w:r>
-          <w:rPr>
-            <w:rStyle w:val="Hyperlink"/>
-          </w:rPr>
-          <w:t xml:space="preserve">documentation</w:t>
+          <w:t xml:space="preserve">pandoc documentation</w:t>
         </w:r>
       </w:hyperlink>
       <w:r>
@@ -197,114 +161,24 @@
     </w:p>
     <w:p>
       <w:pPr>
-        <w:pStyle w:val="BodyText"/>
-      </w:pPr>
-      <w:r>
-        <w:t xml:space="preserve">Nullam lacus velit, posuere quis tortor in, commodo porttitor tellus.</w:t>
-      </w:r>
-      <w:r>
-        <w:t xml:space="preserve"> </w:t>
-      </w:r>
-      <w:r>
-        <w:t xml:space="preserve">Vestibulum ac dolor ac sapien convallis lacinia. Nam facilisis iaculis</w:t>
-      </w:r>
-      <w:r>
-        <w:t xml:space="preserve"> </w:t>
-      </w:r>
-      <w:r>
-        <w:t xml:space="preserve">risus non accumsan. Quisque vitae ligula sed dolor tempus facilisis.</w:t>
-      </w:r>
-      <w:r>
-        <w:t xml:space="preserve"> </w:t>
-      </w:r>
-      <w:r>
-        <w:t xml:space="preserve">Curabitur a porta neque. Pellentesque pulvinar ante vitae mauris</w:t>
-      </w:r>
-      <w:r>
-        <w:t xml:space="preserve"> </w:t>
-      </w:r>
-      <w:r>
-        <w:t xml:space="preserve">consequat commodo. Aenean ante diam, auctor nec efficitur non, blandit a</w:t>
-      </w:r>
-      <w:r>
-        <w:t xml:space="preserve"> </w:t>
-      </w:r>
-      <w:r>
-        <w:t xml:space="preserve">lacus. Donec sed vehicula nulla. Maecenas pellentesque tellus eget erat</w:t>
-      </w:r>
-      <w:r>
-        <w:t xml:space="preserve"> </w:t>
-      </w:r>
-      <w:r>
-        <w:t xml:space="preserve">pharetra, vitae tincidunt ante dapibus. In sit amet sem ac metus viverra</w:t>
-      </w:r>
-      <w:r>
-        <w:t xml:space="preserve"> </w:t>
-      </w:r>
-      <w:r>
-        <w:t xml:space="preserve">viverra a id ex. Aenean in neque mattis, rutrum metus ac, consequat</w:t>
-      </w:r>
-      <w:r>
-        <w:t xml:space="preserve"> </w:t>
-      </w:r>
-      <w:r>
-        <w:t xml:space="preserve">nunc. Phasellus egestas elit elit, eget elementum elit porttitor et.</w:t>
-      </w:r>
-      <w:r>
-        <w:t xml:space="preserve"> </w:t>
-      </w:r>
-      <w:r>
-        <w:t xml:space="preserve">Aenean eu egestas nibh, a ultrices erat.</w:t>
-      </w:r>
-    </w:p>
-    <w:p>
-      <w:pPr>
-        <w:pStyle w:val="BodyText"/>
-      </w:pPr>
-      <w:r>
-        <w:t xml:space="preserve">Ut sit amet tortor a est dignissim sollicitudin vitae eu nulla. Nam</w:t>
-      </w:r>
-      <w:r>
-        <w:t xml:space="preserve"> </w:t>
-      </w:r>
-      <w:r>
-        <w:t xml:space="preserve">pretium, lorem et lobortis vestibulum, felis magna lobortis ante, vitae</w:t>
-      </w:r>
-      <w:r>
-        <w:t xml:space="preserve"> </w:t>
-      </w:r>
-      <w:r>
-        <w:t xml:space="preserve">dapibus enim orci at elit. Aenean lectus orci, eleifend eu ipsum sit</w:t>
-      </w:r>
-      <w:r>
-        <w:t xml:space="preserve"> </w:t>
-      </w:r>
-      <w:r>
-        <w:t xml:space="preserve">amet, sodales suscipit felis. Donec eu enim non est placerat iaculis.</w:t>
-      </w:r>
-      <w:r>
-        <w:t xml:space="preserve"> </w:t>
-      </w:r>
-      <w:r>
-        <w:t xml:space="preserve">Aliquam ultrices fringilla scelerisque. Donec ut dui tellus. Lorem ipsum</w:t>
-      </w:r>
-      <w:r>
-        <w:t xml:space="preserve"> </w:t>
-      </w:r>
-      <w:r>
-        <w:t xml:space="preserve">dolor sit amet, consectetur adipiscing elit. Integer sodales tempor</w:t>
-      </w:r>
-      <w:r>
-        <w:t xml:space="preserve"> </w:t>
-      </w:r>
-      <w:r>
-        <w:t xml:space="preserve">porta.</w:t>
-      </w:r>
-    </w:p>
-    <w:bookmarkStart w:id="32" w:name="figures-and-tables"/>
-    <w:p>
-      <w:pPr>
-        <w:pStyle w:val="Heading2"/>
+        <w:pStyle w:val="Corpsdetexte"/>
+      </w:pPr>
+      <w:r>
+        <w:t xml:space="preserve">Nullam lacus velit, posuere quis tortor in, commodo porttitor tellus. Vestibulum ac dolor ac sapien convallis lacinia. Nam facilisis iaculis risus non accumsan. Quisque vitae ligula sed dolor tempus facilisis. Curabitur a porta neque. Pellentesque pulvinar ante vitae mauris consequat commodo. Aenean ante diam, auctor nec efficitur non, blandit a lacus. Donec sed vehicula nulla. Maecenas pellentesque tellus eget erat pharetra, vitae tincidunt ante dapibus. In sit amet sem ac metus viverra viverra a id ex. Aenean in neque mattis, rutrum metus ac, consequat nunc. Phasellus egestas elit elit, eget elementum elit porttitor et. Aenean eu egestas nibh, a ultrices erat.</w:t>
+      </w:r>
+    </w:p>
+    <w:p>
+      <w:pPr>
+        <w:pStyle w:val="Corpsdetexte"/>
+      </w:pPr>
+      <w:r>
+        <w:t xml:space="preserve">Ut sit amet tortor a est dignissim sollicitudin vitae eu nulla. Nam pretium, lorem et lobortis vestibulum, felis magna lobortis ante, vitae dapibus enim orci at elit. Aenean lectus orci, eleifend eu ipsum sit amet, sodales suscipit felis. Donec eu enim non est placerat iaculis. Aliquam ultrices fringilla scelerisque. Donec ut dui tellus. Lorem ipsum dolor sit amet, consectetur adipiscing elit. Integer sodales tempor porta.</w:t>
+      </w:r>
+    </w:p>
+    <w:bookmarkStart w:id="31" w:name="figures-and-tables"/>
+    <w:p>
+      <w:pPr>
+        <w:pStyle w:val="Titre2"/>
       </w:pPr>
       <w:r>
         <w:t xml:space="preserve">Figures and Tables</w:t>
@@ -323,7 +197,7 @@
       <w:hyperlink r:id="rId21">
         <w:r>
           <w:rPr>
-            <w:rStyle w:val="Hyperlink"/>
+            <w:rStyle w:val="Lienhypertexte"/>
           </w:rPr>
           <w:t xml:space="preserve">pandoc</w:t>
         </w:r>
@@ -332,38 +206,29 @@
         <w:t xml:space="preserve"> </w:t>
       </w:r>
       <w:r>
-        <w:t xml:space="preserve">documentation for more</w:t>
-      </w:r>
-      <w:r>
-        <w:t xml:space="preserve"> </w:t>
-      </w:r>
-      <w:r>
-        <w:t xml:space="preserve">informations.</w:t>
-      </w:r>
-    </w:p>
-    <w:bookmarkStart w:id="0" w:name="tbl:exemple"/>
+        <w:t xml:space="preserve">documentation for more informations.</w:t>
+      </w:r>
+    </w:p>
     <w:bookmarkStart w:id="22" w:name="tbl:exemple"/>
     <w:p>
       <w:pPr>
         <w:pStyle w:val="TableCaption"/>
       </w:pPr>
       <w:r>
-        <w:t xml:space="preserve">Table 1: Here’s the caption.</w:t>
-      </w:r>
-      <w:r>
-        <w:t xml:space="preserve"> </w:t>
+        <w:t xml:space="preserve">Table 1: Here’s the caption.</w:t>
       </w:r>
     </w:p>
     <w:tbl>
       <w:tblPr>
         <w:tblStyle w:val="Table"/>
-        <w:tblW w:type="pct" w:w="4444"/>
+        <w:tblW w:type="pct" w:w="4306"/>
         <w:tblLook w:firstRow="1" w:lastRow="0" w:firstColumn="0" w:lastColumn="0" w:noHBand="0" w:noVBand="0" w:val="0020"/>
-        <w:tblCaption w:val="Table 1: Here’s the caption. "/>
+        <w:jc w:val="start"/>
+        <w:tblCaption w:val="Table 1: Here’s the caption."/>
       </w:tblPr>
       <w:tblGrid>
         <w:gridCol w:w="1320"/>
-        <w:gridCol w:w="1100"/>
+        <w:gridCol w:w="880"/>
         <w:gridCol w:w="1760"/>
         <w:gridCol w:w="2860"/>
       </w:tblGrid>
@@ -415,7 +280,13 @@
               <w:jc w:val="right"/>
             </w:pPr>
             <w:r>
-              <w:t xml:space="preserve">Right Aligned</w:t>
+              <w:t xml:space="preserve">Right</w:t>
+            </w:r>
+            <w:r>
+              <w:t xml:space="preserve"> </w:t>
+            </w:r>
+            <w:r>
+              <w:t xml:space="preserve">Aligned</w:t>
             </w:r>
           </w:p>
         </w:tc>
@@ -427,7 +298,13 @@
               <w:jc w:val="left"/>
             </w:pPr>
             <w:r>
-              <w:t xml:space="preserve">Left Aligned</w:t>
+              <w:t xml:space="preserve">Left</w:t>
+            </w:r>
+            <w:r>
+              <w:t xml:space="preserve"> </w:t>
+            </w:r>
+            <w:r>
+              <w:t xml:space="preserve">Aligned</w:t>
             </w:r>
           </w:p>
         </w:tc>
@@ -552,27 +429,12 @@
       </w:tr>
     </w:tbl>
     <w:bookmarkEnd w:id="22"/>
-    <w:bookmarkEnd w:id="0"/>
-    <w:p>
-      <w:pPr>
-        <w:pStyle w:val="BodyText"/>
-      </w:pPr>
-      <w:r>
-        <w:t xml:space="preserve">You can refere to a tables like this table </w:t>
-      </w:r>
-      <w:hyperlink w:anchor="tbl:exemple">
-        <w:r>
-          <w:rPr>
-            <w:rStyle w:val="Hyperlink"/>
-          </w:rPr>
-          <w:t xml:space="preserve">1</w:t>
-        </w:r>
-      </w:hyperlink>
-      <w:r>
-        <w:t xml:space="preserve"> </w:t>
-      </w:r>
-      <w:r>
-        <w:t xml:space="preserve">(see</w:t>
+    <w:p>
+      <w:pPr>
+        <w:pStyle w:val="Corpsdetexte"/>
+      </w:pPr>
+      <w:r>
+        <w:t xml:space="preserve">You can refere to a tables like this +tbl. 1 (see</w:t>
       </w:r>
       <w:r>
         <w:t xml:space="preserve"> </w:t>
@@ -580,7 +442,7 @@
       <w:hyperlink r:id="rId23">
         <w:r>
           <w:rPr>
-            <w:rStyle w:val="Hyperlink"/>
+            <w:rStyle w:val="Lienhypertexte"/>
           </w:rPr>
           <w:t xml:space="preserve">pandoc-tablenos</w:t>
         </w:r>
@@ -594,16 +456,10 @@
     </w:p>
     <w:p>
       <w:pPr>
-        <w:pStyle w:val="BodyText"/>
-      </w:pPr>
-      <w:r>
-        <w:t xml:space="preserve">Figures should be saved in the src/figures folder. You can include as</w:t>
-      </w:r>
-      <w:r>
-        <w:t xml:space="preserve"> </w:t>
-      </w:r>
-      <w:r>
-        <w:t xml:space="preserve">follow (see</w:t>
+        <w:pStyle w:val="Corpsdetexte"/>
+      </w:pPr>
+      <w:r>
+        <w:t xml:space="preserve">Figures should be saved in the src/figures folder. You can include as follow (see</w:t>
       </w:r>
       <w:r>
         <w:t xml:space="preserve"> </w:t>
@@ -611,7 +467,7 @@
       <w:hyperlink r:id="rId24">
         <w:r>
           <w:rPr>
-            <w:rStyle w:val="Hyperlink"/>
+            <w:rStyle w:val="Lienhypertexte"/>
           </w:rPr>
           <w:t xml:space="preserve">pandoc</w:t>
         </w:r>
@@ -623,18 +479,16 @@
         <w:t xml:space="preserve">documentation for more informations).</w:t>
       </w:r>
     </w:p>
-    <w:bookmarkStart w:id="0" w:name="fig:brighton"/>
     <w:p>
       <w:pPr>
         <w:pStyle w:val="CaptionedFigure"/>
       </w:pPr>
-      <w:bookmarkStart w:id="28" w:name="fig:brighton"/>
       <w:r>
         <w:drawing>
           <wp:inline>
-            <wp:extent cx="5334000" cy="7111220"/>
+            <wp:extent cx="5969000" cy="7957794"/>
             <wp:effectExtent b="0" l="0" r="0" t="0"/>
-            <wp:docPr descr="Figure 1: Photo of lovely Brighton by Alex Ovs on Unsplash" title="" id="26" name="Picture"/>
+            <wp:docPr descr="Photo of lovely Brighton by Alex Ovs on Unsplash" title="" id="26" name="Picture"/>
             <a:graphic>
               <a:graphicData uri="http://schemas.openxmlformats.org/drawingml/2006/picture">
                 <pic:pic>
@@ -653,7 +507,7 @@
                   <pic:spPr bwMode="auto">
                     <a:xfrm>
                       <a:off x="0" y="0"/>
-                      <a:ext cx="5334000" cy="7111220"/>
+                      <a:ext cx="5969000" cy="7957794"/>
                     </a:xfrm>
                     <a:prstGeom prst="rect">
                       <a:avLst/>
@@ -671,14 +525,30 @@
           </wp:inline>
         </w:drawing>
       </w:r>
-      <w:bookmarkEnd w:id="28"/>
     </w:p>
     <w:p>
       <w:pPr>
         <w:pStyle w:val="ImageCaption"/>
       </w:pPr>
       <w:r>
-        <w:t xml:space="preserve">Figure 1: Photo of lovely Brighton by</w:t>
+        <w:t xml:space="preserve">Figure 1: Photo of lovely Brighton by</w:t>
+      </w:r>
+      <w:r>
+        <w:t xml:space="preserve"> </w:t>
+      </w:r>
+      <w:hyperlink r:id="rId28">
+        <w:r>
+          <w:rPr>
+            <w:rStyle w:val="Lienhypertexte"/>
+          </w:rPr>
+          <w:t xml:space="preserve">Alex Ovs</w:t>
+        </w:r>
+      </w:hyperlink>
+      <w:r>
+        <w:t xml:space="preserve"> </w:t>
+      </w:r>
+      <w:r>
+        <w:t xml:space="preserve">on</w:t>
       </w:r>
       <w:r>
         <w:t xml:space="preserve"> </w:t>
@@ -686,76 +556,26 @@
       <w:hyperlink r:id="rId29">
         <w:r>
           <w:rPr>
-            <w:rStyle w:val="Hyperlink"/>
-          </w:rPr>
-          <w:t xml:space="preserve">Alex</w:t>
-        </w:r>
-        <w:r>
-          <w:rPr>
-            <w:rStyle w:val="Hyperlink"/>
-          </w:rPr>
-          <w:t xml:space="preserve"> </w:t>
-        </w:r>
-        <w:r>
-          <w:rPr>
-            <w:rStyle w:val="Hyperlink"/>
-          </w:rPr>
-          <w:t xml:space="preserve">Ovs</w:t>
-        </w:r>
-      </w:hyperlink>
-      <w:r>
-        <w:t xml:space="preserve"> </w:t>
-      </w:r>
-      <w:r>
-        <w:t xml:space="preserve">on</w:t>
-      </w:r>
-      <w:r>
-        <w:t xml:space="preserve"> </w:t>
-      </w:r>
-      <w:hyperlink r:id="rId30">
-        <w:r>
-          <w:rPr>
-            <w:rStyle w:val="Hyperlink"/>
+            <w:rStyle w:val="Lienhypertexte"/>
           </w:rPr>
           <w:t xml:space="preserve">Unsplash</w:t>
         </w:r>
       </w:hyperlink>
     </w:p>
-    <w:bookmarkEnd w:id="0"/>
-    <w:p>
-      <w:pPr>
-        <w:pStyle w:val="BodyText"/>
-      </w:pPr>
-      <w:r>
-        <w:t xml:space="preserve">Of course, you can refer to a figure, in the same way as the tables</w:t>
-      </w:r>
-      <w:r>
-        <w:t xml:space="preserve"> </w:t>
-      </w:r>
-      <w:r>
-        <w:t xml:space="preserve">Figure </w:t>
-      </w:r>
-      <w:hyperlink w:anchor="fig:brighton">
+    <w:p>
+      <w:pPr>
+        <w:pStyle w:val="Corpsdetexte"/>
+      </w:pPr>
+      <w:r>
+        <w:t xml:space="preserve">Of course, you can refer to a figure, in the same way as the tables +fig. 1 (see</w:t>
+      </w:r>
+      <w:r>
+        <w:t xml:space="preserve"> </w:t>
+      </w:r>
+      <w:hyperlink r:id="rId30">
         <w:r>
           <w:rPr>
-            <w:rStyle w:val="Hyperlink"/>
-          </w:rPr>
-          <w:t xml:space="preserve">1</w:t>
-        </w:r>
-      </w:hyperlink>
-      <w:r>
-        <w:t xml:space="preserve"> </w:t>
-      </w:r>
-      <w:r>
-        <w:t xml:space="preserve">(see</w:t>
-      </w:r>
-      <w:r>
-        <w:t xml:space="preserve"> </w:t>
-      </w:r>
-      <w:hyperlink r:id="rId31">
-        <w:r>
-          <w:rPr>
-            <w:rStyle w:val="Hyperlink"/>
+            <w:rStyle w:val="Lienhypertexte"/>
           </w:rPr>
           <w:t xml:space="preserve">pandoc-fignos</w:t>
         </w:r>
@@ -764,20 +584,14 @@
         <w:t xml:space="preserve"> </w:t>
       </w:r>
       <w:r>
-        <w:t xml:space="preserve">documentation</w:t>
-      </w:r>
-      <w:r>
-        <w:t xml:space="preserve"> </w:t>
-      </w:r>
-      <w:r>
-        <w:t xml:space="preserve">for more informations). –&gt;</w:t>
-      </w:r>
-    </w:p>
-    <w:bookmarkEnd w:id="32"/>
-    <w:bookmarkStart w:id="35" w:name="citations"/>
-    <w:p>
-      <w:pPr>
-        <w:pStyle w:val="Heading2"/>
+        <w:t xml:space="preserve">documentation for more informations). –&gt;</w:t>
+      </w:r>
+    </w:p>
+    <w:bookmarkEnd w:id="31"/>
+    <w:bookmarkStart w:id="34" w:name="citations"/>
+    <w:p>
+      <w:pPr>
+        <w:pStyle w:val="Titre2"/>
       </w:pPr>
       <w:r>
         <w:t xml:space="preserve">Citations</w:t>
@@ -799,7 +613,7 @@
       <w:hyperlink w:anchor="ref-Bezuidenhout2021">
         <w:r>
           <w:rPr>
-            <w:rStyle w:val="Hyperlink"/>
+            <w:rStyle w:val="Lienhypertexte"/>
           </w:rPr>
           <w:t xml:space="preserve">2021</w:t>
         </w:r>
@@ -816,189 +630,75 @@
       <w:r>
         <w:t xml:space="preserve"> </w:t>
       </w:r>
+      <w:hyperlink r:id="rId32">
+        <w:r>
+          <w:rPr>
+            <w:rStyle w:val="Lienhypertexte"/>
+          </w:rPr>
+          <w:t xml:space="preserve">pandoc citeproc</w:t>
+        </w:r>
+      </w:hyperlink>
+      <w:r>
+        <w:t xml:space="preserve"> </w:t>
+      </w:r>
+      <w:r>
+        <w:t xml:space="preserve">and</w:t>
+      </w:r>
+      <w:r>
+        <w:t xml:space="preserve"> </w:t>
+      </w:r>
       <w:hyperlink r:id="rId33">
         <w:r>
           <w:rPr>
-            <w:rStyle w:val="Hyperlink"/>
+            <w:rStyle w:val="Lienhypertexte"/>
           </w:rPr>
-          <w:t xml:space="preserve">pandoc</w:t>
+          <w:t xml:space="preserve">pandoc citations</w:t>
         </w:r>
+      </w:hyperlink>
+      <w:r>
+        <w:t xml:space="preserve"> </w:t>
+      </w:r>
+      <w:r>
+        <w:t xml:space="preserve">documentation)</w:t>
+      </w:r>
+    </w:p>
+    <w:p>
+      <w:pPr>
+        <w:pStyle w:val="Corpsdetexte"/>
+      </w:pPr>
+      <w:r>
+        <w:t xml:space="preserve">Sed vestibulum bibendum arcu vel bibendum. Curabitur lobortis ipsum vitae dolor feugiat imperdiet. Donec sit amet eros accumsan, vestibulum leo eu, mattis nibh. Vestibulum ante ipsum primis in faucibus orci luctus et ultrices posuere cubilia curae; Proin vehicula mattis erat ut dapibus. Nullam at dictum leo. Suspendisse lobortis sed justo id ultrices. Proin sem lectus, eleifend a vestibulum et, vulputate at turpis. Phasellus interdum tincidunt tortor quis luctus.</w:t>
+      </w:r>
+    </w:p>
+    <w:p>
+      <w:pPr>
+        <w:pStyle w:val="Corpsdetexte"/>
+      </w:pPr>
+      <w:r>
+        <w:t xml:space="preserve">Aenean imperdiet, ante eu ornare lacinia, massa leo rhoncus ex, nec varius arcu ante sed sem. Cras laoreet sapien vel sem finibus, ut scelerisque libero rhoncus. Curabitur non nunc at quam porta venenatis at ut metus. In hac habitasse platea dictumst. Etiam dignissim gravida mauris, a pellentesque eros porttitor non. Suspendisse vel suscipit odio. Nam volutpat fringilla tortor, vitae vulputate ligula vehicula et. Sed elementum, arcu eget porttitor tincidunt, ante tortor tincidunt justo, eget consequat enim enim nec enim.</w:t>
+      </w:r>
+    </w:p>
+    <w:bookmarkEnd w:id="34"/>
+    <w:bookmarkStart w:id="38" w:name="mathematics"/>
+    <w:p>
+      <w:pPr>
+        <w:pStyle w:val="Titre2"/>
+      </w:pPr>
+      <w:r>
+        <w:t xml:space="preserve">Mathematics</w:t>
+      </w:r>
+    </w:p>
+    <w:p>
+      <w:pPr>
+        <w:pStyle w:val="FirstParagraph"/>
+      </w:pPr>
+      <w:r>
+        <w:t xml:space="preserve">Pandoc and this template work great with maths! But be aware that numbering equations are not working anymore in a Microsoft Docx document (</w:t>
+      </w:r>
+      <w:hyperlink r:id="rId35">
         <w:r>
           <w:rPr>
-            <w:rStyle w:val="Hyperlink"/>
-          </w:rPr>
-          <w:t xml:space="preserve"> </w:t>
-        </w:r>
-        <w:r>
-          <w:rPr>
-            <w:rStyle w:val="Hyperlink"/>
-          </w:rPr>
-          <w:t xml:space="preserve">citeproc</w:t>
-        </w:r>
-      </w:hyperlink>
-      <w:r>
-        <w:t xml:space="preserve"> </w:t>
-      </w:r>
-      <w:r>
-        <w:t xml:space="preserve">and</w:t>
-      </w:r>
-      <w:r>
-        <w:t xml:space="preserve"> </w:t>
-      </w:r>
-      <w:hyperlink r:id="rId34">
-        <w:r>
-          <w:rPr>
-            <w:rStyle w:val="Hyperlink"/>
-          </w:rPr>
-          <w:t xml:space="preserve">pandoc</w:t>
-        </w:r>
-        <w:r>
-          <w:rPr>
-            <w:rStyle w:val="Hyperlink"/>
-          </w:rPr>
-          <w:t xml:space="preserve"> </w:t>
-        </w:r>
-        <w:r>
-          <w:rPr>
-            <w:rStyle w:val="Hyperlink"/>
-          </w:rPr>
-          <w:t xml:space="preserve">citations</w:t>
-        </w:r>
-      </w:hyperlink>
-      <w:r>
-        <w:t xml:space="preserve"> </w:t>
-      </w:r>
-      <w:r>
-        <w:t xml:space="preserve">documentation)</w:t>
-      </w:r>
-    </w:p>
-    <w:p>
-      <w:pPr>
-        <w:pStyle w:val="BodyText"/>
-      </w:pPr>
-      <w:r>
-        <w:t xml:space="preserve">Sed vestibulum bibendum arcu vel bibendum. Curabitur lobortis ipsum</w:t>
-      </w:r>
-      <w:r>
-        <w:t xml:space="preserve"> </w:t>
-      </w:r>
-      <w:r>
-        <w:t xml:space="preserve">vitae dolor feugiat imperdiet. Donec sit amet eros accumsan, vestibulum</w:t>
-      </w:r>
-      <w:r>
-        <w:t xml:space="preserve"> </w:t>
-      </w:r>
-      <w:r>
-        <w:t xml:space="preserve">leo eu, mattis nibh. Vestibulum ante ipsum primis in faucibus orci</w:t>
-      </w:r>
-      <w:r>
-        <w:t xml:space="preserve"> </w:t>
-      </w:r>
-      <w:r>
-        <w:t xml:space="preserve">luctus et ultrices posuere cubilia curae; Proin vehicula mattis erat ut</w:t>
-      </w:r>
-      <w:r>
-        <w:t xml:space="preserve"> </w:t>
-      </w:r>
-      <w:r>
-        <w:t xml:space="preserve">dapibus. Nullam at dictum leo. Suspendisse lobortis sed justo id</w:t>
-      </w:r>
-      <w:r>
-        <w:t xml:space="preserve"> </w:t>
-      </w:r>
-      <w:r>
-        <w:t xml:space="preserve">ultrices. Proin sem lectus, eleifend a vestibulum et, vulputate at</w:t>
-      </w:r>
-      <w:r>
-        <w:t xml:space="preserve"> </w:t>
-      </w:r>
-      <w:r>
-        <w:t xml:space="preserve">turpis. Phasellus interdum tincidunt tortor quis luctus.</w:t>
-      </w:r>
-    </w:p>
-    <w:p>
-      <w:pPr>
-        <w:pStyle w:val="BodyText"/>
-      </w:pPr>
-      <w:r>
-        <w:t xml:space="preserve">Aenean imperdiet, ante eu ornare lacinia, massa leo rhoncus ex, nec</w:t>
-      </w:r>
-      <w:r>
-        <w:t xml:space="preserve"> </w:t>
-      </w:r>
-      <w:r>
-        <w:t xml:space="preserve">varius arcu ante sed sem. Cras laoreet sapien vel sem finibus, ut</w:t>
-      </w:r>
-      <w:r>
-        <w:t xml:space="preserve"> </w:t>
-      </w:r>
-      <w:r>
-        <w:t xml:space="preserve">scelerisque libero rhoncus. Curabitur non nunc at quam porta venenatis</w:t>
-      </w:r>
-      <w:r>
-        <w:t xml:space="preserve"> </w:t>
-      </w:r>
-      <w:r>
-        <w:t xml:space="preserve">at ut metus. In hac habitasse platea dictumst. Etiam dignissim gravida</w:t>
-      </w:r>
-      <w:r>
-        <w:t xml:space="preserve"> </w:t>
-      </w:r>
-      <w:r>
-        <w:t xml:space="preserve">mauris, a pellentesque eros porttitor non. Suspendisse vel suscipit</w:t>
-      </w:r>
-      <w:r>
-        <w:t xml:space="preserve"> </w:t>
-      </w:r>
-      <w:r>
-        <w:t xml:space="preserve">odio. Nam volutpat fringilla tortor, vitae vulputate ligula vehicula et.</w:t>
-      </w:r>
-      <w:r>
-        <w:t xml:space="preserve"> </w:t>
-      </w:r>
-      <w:r>
-        <w:t xml:space="preserve">Sed elementum, arcu eget porttitor tincidunt, ante tortor tincidunt</w:t>
-      </w:r>
-      <w:r>
-        <w:t xml:space="preserve"> </w:t>
-      </w:r>
-      <w:r>
-        <w:t xml:space="preserve">justo, eget consequat enim enim nec enim.</w:t>
-      </w:r>
-    </w:p>
-    <w:bookmarkEnd w:id="35"/>
-    <w:bookmarkStart w:id="38" w:name="mathematics"/>
-    <w:p>
-      <w:pPr>
-        <w:pStyle w:val="Heading2"/>
-      </w:pPr>
-      <w:r>
-        <w:t xml:space="preserve">Mathematics</w:t>
-      </w:r>
-    </w:p>
-    <w:p>
-      <w:pPr>
-        <w:pStyle w:val="FirstParagraph"/>
-      </w:pPr>
-      <w:r>
-        <w:t xml:space="preserve">Pandoc and this template work great with maths! But be aware that</w:t>
-      </w:r>
-      <w:r>
-        <w:t xml:space="preserve"> </w:t>
-      </w:r>
-      <w:r>
-        <w:t xml:space="preserve">numbering equations are not working anymore in a Microsoft Docx document</w:t>
-      </w:r>
-      <w:r>
-        <w:t xml:space="preserve"> </w:t>
-      </w:r>
-      <w:r>
-        <w:t xml:space="preserve">(</w:t>
-      </w:r>
-      <w:hyperlink r:id="rId36">
-        <w:r>
-          <w:rPr>
-            <w:rStyle w:val="Hyperlink"/>
+            <w:rStyle w:val="Lienhypertexte"/>
           </w:rPr>
           <w:t xml:space="preserve">see this issue</w:t>
         </w:r>
@@ -1007,18 +707,12 @@
         <w:t xml:space="preserve"> </w:t>
       </w:r>
       <w:r>
-        <w:t xml:space="preserve">on</w:t>
-      </w:r>
-      <w:r>
-        <w:t xml:space="preserve"> </w:t>
-      </w:r>
-      <w:r>
-        <w:t xml:space="preserve">Github).</w:t>
-      </w:r>
-    </w:p>
-    <w:p>
-      <w:pPr>
-        <w:pStyle w:val="BodyText"/>
+        <w:t xml:space="preserve">on Github).</w:t>
+      </w:r>
+    </w:p>
+    <w:p>
+      <w:pPr>
+        <w:pStyle w:val="Corpsdetexte"/>
       </w:pPr>
       <w:r>
         <w:t xml:space="preserve">Let</w:t>
@@ -1092,13 +786,7 @@
         <w:t xml:space="preserve"> </w:t>
       </w:r>
       <w:r>
-        <w:t xml:space="preserve">be a sequence of independent and identically</w:t>
-      </w:r>
-      <w:r>
-        <w:t xml:space="preserve"> </w:t>
-      </w:r>
-      <w:r>
-        <w:t xml:space="preserve">distributed random variables with</w:t>
+        <w:t xml:space="preserve">be a sequence of independent and identically distributed random variables with</w:t>
       </w:r>
       <w:r>
         <w:t xml:space="preserve"> </w:t>
@@ -1216,7 +904,7 @@
     </w:p>
     <w:p>
       <w:pPr>
-        <w:pStyle w:val="BodyText"/>
+        <w:pStyle w:val="Corpsdetexte"/>
       </w:pPr>
       <w:r>
         <w:t xml:space="preserve"> </w:t>
@@ -1310,13 +998,7 @@
         <w:t xml:space="preserve"> </w:t>
       </w:r>
       <w:r>
-        <w:t xml:space="preserve">be a sequence of independent and identically</w:t>
-      </w:r>
-      <w:r>
-        <w:t xml:space="preserve"> </w:t>
-      </w:r>
-      <w:r>
-        <w:t xml:space="preserve">distributed random variables with</w:t>
+        <w:t xml:space="preserve">be a sequence of independent and identically distributed random variables with</w:t>
       </w:r>
       <w:r>
         <w:t xml:space="preserve"> </w:t>
@@ -1437,8 +1119,9 @@
     </w:p>
     <w:p>
       <w:pPr>
-        <w:pStyle w:val="BodyText"/>
-      </w:pPr>
+        <w:pStyle w:val="Corpsdetexte"/>
+      </w:pPr>
+      <w:bookmarkStart w:id="36" w:name="eq:mean"/>
       <m:oMathPara>
         <m:oMathParaPr>
           <m:jc m:val="center"/>
@@ -1587,20 +1270,29 @@
               </m:sSub>
             </m:e>
           </m:nary>
+          <m:r>
+            <m:t>  </m:t>
+          </m:r>
+          <m:d>
+            <m:dPr>
+              <m:begChr m:val="("/>
+              <m:endChr m:val=")"/>
+              <m:sepChr m:val=""/>
+              <m:grow/>
+            </m:dPr>
+            <m:e>
+              <m:r>
+                <m:t>1</m:t>
+              </m:r>
+            </m:e>
+          </m:d>
         </m:oMath>
       </m:oMathPara>
+      <w:bookmarkEnd w:id="36"/>
     </w:p>
     <w:p>
       <w:pPr>
         <w:pStyle w:val="FirstParagraph"/>
-      </w:pPr>
-      <w:r>
-        <w:t xml:space="preserve">{#eq:mean}</w:t>
-      </w:r>
-    </w:p>
-    <w:p>
-      <w:pPr>
-        <w:pStyle w:val="BodyText"/>
       </w:pPr>
       <w:r>
         <w:t xml:space="preserve">denote their mean. Then as</w:t>
@@ -1716,35 +1408,7 @@
         </m:d>
       </m:oMath>
       <w:r>
-        <w:t xml:space="preserve">. You can refer to an equation like this</w:t>
-      </w:r>
-      <w:r>
-        <w:t xml:space="preserve"> </w:t>
-      </w:r>
-      <w:r>
-        <w:t xml:space="preserve">+</w:t>
-      </w:r>
-      <w:r>
-        <w:t xml:space="preserve">(</w:t>
-      </w:r>
-      <w:hyperlink w:anchor="ref-eq:mean">
-        <w:r>
-          <w:rPr>
-            <w:rStyle w:val="Hyperlink"/>
-            <w:bCs/>
-            <w:b/>
-          </w:rPr>
-          <w:t xml:space="preserve">eq:mean?</w:t>
-        </w:r>
-      </w:hyperlink>
-      <w:r>
-        <w:t xml:space="preserve">)</w:t>
-      </w:r>
-      <w:r>
-        <w:t xml:space="preserve"> </w:t>
-      </w:r>
-      <w:r>
-        <w:t xml:space="preserve">(see</w:t>
+        <w:t xml:space="preserve">. You can refer to an equation like this +eq. 1 (see</w:t>
       </w:r>
       <w:r>
         <w:t xml:space="preserve"> </w:t>
@@ -1752,7 +1416,7 @@
       <w:hyperlink r:id="rId37">
         <w:r>
           <w:rPr>
-            <w:rStyle w:val="Hyperlink"/>
+            <w:rStyle w:val="Lienhypertexte"/>
           </w:rPr>
           <w:t xml:space="preserve">pandoc-eqnos</w:t>
         </w:r>
@@ -1766,189 +1430,33 @@
     </w:p>
     <w:p>
       <w:pPr>
-        <w:pStyle w:val="BodyText"/>
-      </w:pPr>
-      <w:r>
-        <w:t xml:space="preserve">In augue turpis, ullamcorper vel luctus interdum, ultricies luctus dui.</w:t>
-      </w:r>
-      <w:r>
-        <w:t xml:space="preserve"> </w:t>
-      </w:r>
-      <w:r>
-        <w:t xml:space="preserve">Nulla eu elit et felis lacinia mattis. Aenean accumsan sapien felis, ac</w:t>
-      </w:r>
-      <w:r>
-        <w:t xml:space="preserve"> </w:t>
-      </w:r>
-      <w:r>
-        <w:t xml:space="preserve">pulvinar elit tempor ultricies. Duis blandit nisl tortor, nec congue</w:t>
-      </w:r>
-      <w:r>
-        <w:t xml:space="preserve"> </w:t>
-      </w:r>
-      <w:r>
-        <w:t xml:space="preserve">neque vehicula in. Suspendisse vestibulum ornare purus, quis aliquet</w:t>
-      </w:r>
-      <w:r>
-        <w:t xml:space="preserve"> </w:t>
-      </w:r>
-      <w:r>
-        <w:t xml:space="preserve">erat egestas vitae. Curabitur commodo commodo pellentesque. Vestibulum</w:t>
-      </w:r>
-      <w:r>
-        <w:t xml:space="preserve"> </w:t>
-      </w:r>
-      <w:r>
-        <w:t xml:space="preserve">aliquet, orci ut vestibulum hendrerit, lacus mauris luctus sapien, quis</w:t>
-      </w:r>
-      <w:r>
-        <w:t xml:space="preserve"> </w:t>
-      </w:r>
-      <w:r>
-        <w:t xml:space="preserve">auctor odio enim non quam. Mauris quam nulla, accumsan sed pharetra eu,</w:t>
-      </w:r>
-      <w:r>
-        <w:t xml:space="preserve"> </w:t>
-      </w:r>
-      <w:r>
-        <w:t xml:space="preserve">rhoncus ut velit. Integer risus turpis, tincidunt sit amet eleifend sed,</w:t>
-      </w:r>
-      <w:r>
-        <w:t xml:space="preserve"> </w:t>
-      </w:r>
-      <w:r>
-        <w:t xml:space="preserve">tristique sit amet lorem.</w:t>
-      </w:r>
-    </w:p>
-    <w:p>
-      <w:pPr>
-        <w:pStyle w:val="BodyText"/>
-      </w:pPr>
-      <w:r>
-        <w:t xml:space="preserve">Fusce vestibulum nunc in rhoncus faucibus. Phasellus posuere nunc odio,</w:t>
-      </w:r>
-      <w:r>
-        <w:t xml:space="preserve"> </w:t>
-      </w:r>
-      <w:r>
-        <w:t xml:space="preserve">quis posuere enim facilisis vitae. Nulla volutpat mi purus, a commodo</w:t>
-      </w:r>
-      <w:r>
-        <w:t xml:space="preserve"> </w:t>
-      </w:r>
-      <w:r>
-        <w:t xml:space="preserve">nibh fermentum eget. In rhoncus hendrerit urna, vel feugiat sapien. Sed</w:t>
-      </w:r>
-      <w:r>
-        <w:t xml:space="preserve"> </w:t>
-      </w:r>
-      <w:r>
-        <w:t xml:space="preserve">tellus massa, ultricies non lacinia at, convallis id dui. Aliquam</w:t>
-      </w:r>
-      <w:r>
-        <w:t xml:space="preserve"> </w:t>
-      </w:r>
-      <w:r>
-        <w:t xml:space="preserve">scelerisque scelerisque sapien quis congue. Integer ac viverra nulla.</w:t>
-      </w:r>
-      <w:r>
-        <w:t xml:space="preserve"> </w:t>
-      </w:r>
-      <w:r>
-        <w:t xml:space="preserve">Sed placerat blandit orci vel euismod. Suspendisse in quam in mauris</w:t>
-      </w:r>
-      <w:r>
-        <w:t xml:space="preserve"> </w:t>
-      </w:r>
-      <w:r>
-        <w:t xml:space="preserve">iaculis ultrices. Nullam at urna pharetra, finibus nunc eu, mollis</w:t>
-      </w:r>
-      <w:r>
-        <w:t xml:space="preserve"> </w:t>
-      </w:r>
-      <w:r>
-        <w:t xml:space="preserve">tellus. Sed condimentum risus ac sem interdum interdum.</w:t>
-      </w:r>
-    </w:p>
-    <w:p>
-      <w:pPr>
-        <w:pStyle w:val="BodyText"/>
-      </w:pPr>
-      <w:r>
-        <w:t xml:space="preserve">Vivamus iaculis eget leo ac dapibus. Donec vitae finibus lectus. Nulla</w:t>
-      </w:r>
-      <w:r>
-        <w:t xml:space="preserve"> </w:t>
-      </w:r>
-      <w:r>
-        <w:t xml:space="preserve">sagittis, lectus blandit aliquet porta, massa arcu commodo felis, ut</w:t>
-      </w:r>
-      <w:r>
-        <w:t xml:space="preserve"> </w:t>
-      </w:r>
-      <w:r>
-        <w:t xml:space="preserve">tincidunt nibh urna at quam. Curabitur auctor at metus id vulputate.</w:t>
-      </w:r>
-      <w:r>
-        <w:t xml:space="preserve"> </w:t>
-      </w:r>
-      <w:r>
-        <w:t xml:space="preserve">Donec placerat, felis in iaculis condimentum, urna magna ornare eros, in</w:t>
-      </w:r>
-      <w:r>
-        <w:t xml:space="preserve"> </w:t>
-      </w:r>
-      <w:r>
-        <w:t xml:space="preserve">pulvinar urna nunc quis elit. Curabitur at porta justo, non consequat</w:t>
-      </w:r>
-      <w:r>
-        <w:t xml:space="preserve"> </w:t>
-      </w:r>
-      <w:r>
-        <w:t xml:space="preserve">elit. Nulla et eleifend orci, eu placerat augue. Vestibulum ante ipsum</w:t>
-      </w:r>
-      <w:r>
-        <w:t xml:space="preserve"> </w:t>
-      </w:r>
-      <w:r>
-        <w:t xml:space="preserve">primis in faucibus orci luctus et ultrices posuere cubilia curae; In</w:t>
-      </w:r>
-      <w:r>
-        <w:t xml:space="preserve"> </w:t>
-      </w:r>
-      <w:r>
-        <w:t xml:space="preserve">vehicula ante augue, molestie iaculis metus tempus at. Morbi placerat</w:t>
-      </w:r>
-      <w:r>
-        <w:t xml:space="preserve"> </w:t>
-      </w:r>
-      <w:r>
-        <w:t xml:space="preserve">nec sapien vitae tristique. Suspendisse laoreet, nibh sed tincidunt</w:t>
-      </w:r>
-      <w:r>
-        <w:t xml:space="preserve"> </w:t>
-      </w:r>
-      <w:r>
-        <w:t xml:space="preserve">tincidunt, diam elit iaculis nisl, et condimentum leo lacus eu diam.</w:t>
-      </w:r>
-      <w:r>
-        <w:t xml:space="preserve"> </w:t>
-      </w:r>
-      <w:r>
-        <w:t xml:space="preserve">Curabitur scelerisque augue nec urna mattis posuere. Nam lobortis erat</w:t>
-      </w:r>
-      <w:r>
-        <w:t xml:space="preserve"> </w:t>
-      </w:r>
-      <w:r>
-        <w:t xml:space="preserve">et feugiat placerat.</w:t>
+        <w:pStyle w:val="Corpsdetexte"/>
+      </w:pPr>
+      <w:r>
+        <w:t xml:space="preserve">In augue turpis, ullamcorper vel luctus interdum, ultricies luctus dui. Nulla eu elit et felis lacinia mattis. Aenean accumsan sapien felis, ac pulvinar elit tempor ultricies. Duis blandit nisl tortor, nec congue neque vehicula in. Suspendisse vestibulum ornare purus, quis aliquet erat egestas vitae. Curabitur commodo commodo pellentesque. Vestibulum aliquet, orci ut vestibulum hendrerit, lacus mauris luctus sapien, quis auctor odio enim non quam. Mauris quam nulla, accumsan sed pharetra eu, rhoncus ut velit. Integer risus turpis, tincidunt sit amet eleifend sed, tristique sit amet lorem.</w:t>
+      </w:r>
+    </w:p>
+    <w:p>
+      <w:pPr>
+        <w:pStyle w:val="Corpsdetexte"/>
+      </w:pPr>
+      <w:r>
+        <w:t xml:space="preserve">Fusce vestibulum nunc in rhoncus faucibus. Phasellus posuere nunc odio, quis posuere enim facilisis vitae. Nulla volutpat mi purus, a commodo nibh fermentum eget. In rhoncus hendrerit urna, vel feugiat sapien. Sed tellus massa, ultricies non lacinia at, convallis id dui. Aliquam scelerisque scelerisque sapien quis congue. Integer ac viverra nulla. Sed placerat blandit orci vel euismod. Suspendisse in quam in mauris iaculis ultrices. Nullam at urna pharetra, finibus nunc eu, mollis tellus. Sed condimentum risus ac sem interdum interdum.</w:t>
+      </w:r>
+    </w:p>
+    <w:p>
+      <w:pPr>
+        <w:pStyle w:val="Corpsdetexte"/>
+      </w:pPr>
+      <w:r>
+        <w:t xml:space="preserve">Vivamus iaculis eget leo ac dapibus. Donec vitae finibus lectus. Nulla sagittis, lectus blandit aliquet porta, massa arcu commodo felis, ut tincidunt nibh urna at quam. Curabitur auctor at metus id vulputate. Donec placerat, felis in iaculis condimentum, urna magna ornare eros, in pulvinar urna nunc quis elit. Curabitur at porta justo, non consequat elit. Nulla et eleifend orci, eu placerat augue. Vestibulum ante ipsum primis in faucibus orci luctus et ultrices posuere cubilia curae; In vehicula ante augue, molestie iaculis metus tempus at. Morbi placerat nec sapien vitae tristique. Suspendisse laoreet, nibh sed tincidunt tincidunt, diam elit iaculis nisl, et condimentum leo lacus eu diam. Curabitur scelerisque augue nec urna mattis posuere. Nam lobortis erat et feugiat placerat.</w:t>
       </w:r>
     </w:p>
     <w:bookmarkEnd w:id="38"/>
     <w:bookmarkStart w:id="39" w:name="lists"/>
     <w:p>
       <w:pPr>
-        <w:pStyle w:val="Heading2"/>
+        <w:pStyle w:val="Titre2"/>
       </w:pPr>
       <w:r>
         <w:t xml:space="preserve">Lists</w:t>
@@ -2087,76 +1595,10 @@
     </w:p>
     <w:p>
       <w:pPr>
-        <w:pStyle w:val="BodyText"/>
-      </w:pPr>
-      <w:r>
-        <w:t xml:space="preserve">Vestibulum et nisl quis mauris pretium aliquam. Sed dui mauris, euismod</w:t>
-      </w:r>
-      <w:r>
-        <w:t xml:space="preserve"> </w:t>
-      </w:r>
-      <w:r>
-        <w:t xml:space="preserve">at leo ac, ultrices posuere dui. Mauris risus purus, facilisis id varius</w:t>
-      </w:r>
-      <w:r>
-        <w:t xml:space="preserve"> </w:t>
-      </w:r>
-      <w:r>
-        <w:t xml:space="preserve">eget, laoreet ac odio. Pellentesque et mattis metus, et elementum enim.</w:t>
-      </w:r>
-      <w:r>
-        <w:t xml:space="preserve"> </w:t>
-      </w:r>
-      <w:r>
-        <w:t xml:space="preserve">Curabitur aliquam mi neque, sit amet aliquet turpis pharetra at. Cras</w:t>
-      </w:r>
-      <w:r>
-        <w:t xml:space="preserve"> </w:t>
-      </w:r>
-      <w:r>
-        <w:t xml:space="preserve">euismod semper tortor eu mattis. Phasellus in dui et orci feugiat</w:t>
-      </w:r>
-      <w:r>
-        <w:t xml:space="preserve"> </w:t>
-      </w:r>
-      <w:r>
-        <w:t xml:space="preserve">aliquam id vitae nisi. Pellentesque lacinia erat ut velit ornare</w:t>
-      </w:r>
-      <w:r>
-        <w:t xml:space="preserve"> </w:t>
-      </w:r>
-      <w:r>
-        <w:t xml:space="preserve">hendrerit. Nam ut ultrices urna. Sed magna nibh, venenatis id eros ut,</w:t>
-      </w:r>
-      <w:r>
-        <w:t xml:space="preserve"> </w:t>
-      </w:r>
-      <w:r>
-        <w:t xml:space="preserve">pretium gravida elit. Vestibulum eget scelerisque tortor. Donec eleifend</w:t>
-      </w:r>
-      <w:r>
-        <w:t xml:space="preserve"> </w:t>
-      </w:r>
-      <w:r>
-        <w:t xml:space="preserve">neque non arcu condimentum volutpat. Morbi pellentesque efficitur erat,</w:t>
-      </w:r>
-      <w:r>
-        <w:t xml:space="preserve"> </w:t>
-      </w:r>
-      <w:r>
-        <w:t xml:space="preserve">sed auctor augue fermentum eget. Curabitur vel placerat erat. Fusce</w:t>
-      </w:r>
-      <w:r>
-        <w:t xml:space="preserve"> </w:t>
-      </w:r>
-      <w:r>
-        <w:t xml:space="preserve">bibendum, elit non aliquet semper, tortor nibh feugiat neque, eget</w:t>
-      </w:r>
-      <w:r>
-        <w:t xml:space="preserve"> </w:t>
-      </w:r>
-      <w:r>
-        <w:t xml:space="preserve">dapibus augue urna quis dui.</w:t>
+        <w:pStyle w:val="Corpsdetexte"/>
+      </w:pPr>
+      <w:r>
+        <w:t xml:space="preserve">Vestibulum et nisl quis mauris pretium aliquam. Sed dui mauris, euismod at leo ac, ultrices posuere dui. Mauris risus purus, facilisis id varius eget, laoreet ac odio. Pellentesque et mattis metus, et elementum enim. Curabitur aliquam mi neque, sit amet aliquet turpis pharetra at. Cras euismod semper tortor eu mattis. Phasellus in dui et orci feugiat aliquam id vitae nisi. Pellentesque lacinia erat ut velit ornare hendrerit. Nam ut ultrices urna. Sed magna nibh, venenatis id eros ut, pretium gravida elit. Vestibulum eget scelerisque tortor. Donec eleifend neque non arcu condimentum volutpat. Morbi pellentesque efficitur erat, sed auctor augue fermentum eget. Curabitur vel placerat erat. Fusce bibendum, elit non aliquet semper, tortor nibh feugiat neque, eget dapibus augue urna quis dui.</w:t>
       </w:r>
     </w:p>
     <w:bookmarkEnd w:id="39"/>
@@ -2164,7 +1606,7 @@
     <w:bookmarkStart w:id="43" w:name="methods-materials"/>
     <w:p>
       <w:pPr>
-        <w:pStyle w:val="Heading1"/>
+        <w:pStyle w:val="Titre1"/>
       </w:pPr>
       <w:r>
         <w:t xml:space="preserve">Methods &amp; Materials</w:t>
@@ -2173,7 +1615,7 @@
     <w:bookmarkStart w:id="41" w:name="data"/>
     <w:p>
       <w:pPr>
-        <w:pStyle w:val="Heading2"/>
+        <w:pStyle w:val="Titre2"/>
       </w:pPr>
       <w:r>
         <w:t xml:space="preserve">Data</w:t>
@@ -2184,136 +1626,22 @@
         <w:pStyle w:val="FirstParagraph"/>
       </w:pPr>
       <w:r>
-        <w:t xml:space="preserve">Phasellus eleifend quam et placerat dictum. Phasellus at ante nunc.</w:t>
-      </w:r>
-      <w:r>
-        <w:t xml:space="preserve"> </w:t>
-      </w:r>
-      <w:r>
-        <w:t xml:space="preserve">Nulla eleifend porta nibh, a molestie urna consequat sed. Nullam laoreet</w:t>
-      </w:r>
-      <w:r>
-        <w:t xml:space="preserve"> </w:t>
-      </w:r>
-      <w:r>
-        <w:t xml:space="preserve">commodo libero id sagittis. Cras sagittis elit sed diam laoreet</w:t>
-      </w:r>
-      <w:r>
-        <w:t xml:space="preserve"> </w:t>
-      </w:r>
-      <w:r>
-        <w:t xml:space="preserve">hendrerit. Nam in arcu a dui sollicitudin aliquam sed mattis enim.</w:t>
-      </w:r>
-      <w:r>
-        <w:t xml:space="preserve"> </w:t>
-      </w:r>
-      <w:r>
-        <w:t xml:space="preserve">Aliquam erat volutpat. Nulla commodo et turpis vel facilisis. Donec</w:t>
-      </w:r>
-      <w:r>
-        <w:t xml:space="preserve"> </w:t>
-      </w:r>
-      <w:r>
-        <w:t xml:space="preserve">sagittis vel urna eu scelerisque. Phasellus condimentum bibendum erat,</w:t>
-      </w:r>
-      <w:r>
-        <w:t xml:space="preserve"> </w:t>
-      </w:r>
-      <w:r>
-        <w:t xml:space="preserve">sit amet finibus lacus ultrices ac.</w:t>
-      </w:r>
-    </w:p>
-    <w:p>
-      <w:pPr>
-        <w:pStyle w:val="BodyText"/>
-      </w:pPr>
-      <w:r>
-        <w:t xml:space="preserve">Nam venenatis laoreet arcu sit amet pharetra. Duis accumsan ante nisl,</w:t>
-      </w:r>
-      <w:r>
-        <w:t xml:space="preserve"> </w:t>
-      </w:r>
-      <w:r>
-        <w:t xml:space="preserve">eget tempus nulla posuere et. Sed bibendum, odio ut sollicitudin</w:t>
-      </w:r>
-      <w:r>
-        <w:t xml:space="preserve"> </w:t>
-      </w:r>
-      <w:r>
-        <w:t xml:space="preserve">fermentum, dui sapien efficitur justo, ut cursus lorem augue a lorem.</w:t>
-      </w:r>
-      <w:r>
-        <w:t xml:space="preserve"> </w:t>
-      </w:r>
-      <w:r>
-        <w:t xml:space="preserve">Sed molestie placerat neque ac laoreet. Pellentesque aliquet tristique</w:t>
-      </w:r>
-      <w:r>
-        <w:t xml:space="preserve"> </w:t>
-      </w:r>
-      <w:r>
-        <w:t xml:space="preserve">quam, vel tristique ipsum mollis eu. Nulla rutrum mauris ultrices mauris</w:t>
-      </w:r>
-      <w:r>
-        <w:t xml:space="preserve"> </w:t>
-      </w:r>
-      <w:r>
-        <w:t xml:space="preserve">maximus hendrerit. Mauris dapibus, dui sed congue luctus, purus dolor</w:t>
-      </w:r>
-      <w:r>
-        <w:t xml:space="preserve"> </w:t>
-      </w:r>
-      <w:r>
-        <w:t xml:space="preserve">rhoncus elit, sit amet vulputate arcu nibh in velit. Phasellus ac lectus</w:t>
-      </w:r>
-      <w:r>
-        <w:t xml:space="preserve"> </w:t>
-      </w:r>
-      <w:r>
-        <w:t xml:space="preserve">libero. Nulla leo velit, facilisis at finibus ac, iaculis vel ipsum.</w:t>
-      </w:r>
-      <w:r>
-        <w:t xml:space="preserve"> </w:t>
-      </w:r>
-      <w:r>
-        <w:t xml:space="preserve">Integer fringilla nunc et turpis lobortis vehicula. In semper dui eu</w:t>
-      </w:r>
-      <w:r>
-        <w:t xml:space="preserve"> </w:t>
-      </w:r>
-      <w:r>
-        <w:t xml:space="preserve">pharetra aliquam. Quisque luctus dictum ipsum, quis consequat dui</w:t>
-      </w:r>
-      <w:r>
-        <w:t xml:space="preserve"> </w:t>
-      </w:r>
-      <w:r>
-        <w:t xml:space="preserve">fermentum sit amet. Quisque blandit imperdiet magna quis congue. In</w:t>
-      </w:r>
-      <w:r>
-        <w:t xml:space="preserve"> </w:t>
-      </w:r>
-      <w:r>
-        <w:t xml:space="preserve">condimentum lacus eget massa rhoncus condimentum. Pellentesque in tempor</w:t>
-      </w:r>
-      <w:r>
-        <w:t xml:space="preserve"> </w:t>
-      </w:r>
-      <w:r>
-        <w:t xml:space="preserve">tortor. Nam nunc purus, semper gravida augue id, accumsan posuere</w:t>
-      </w:r>
-      <w:r>
-        <w:t xml:space="preserve"> </w:t>
-      </w:r>
-      <w:r>
-        <w:t xml:space="preserve">ligula.</w:t>
+        <w:t xml:space="preserve">Phasellus eleifend quam et placerat dictum. Phasellus at ante nunc. Nulla eleifend porta nibh, a molestie urna consequat sed. Nullam laoreet commodo libero id sagittis. Cras sagittis elit sed diam laoreet hendrerit. Nam in arcu a dui sollicitudin aliquam sed mattis enim. Aliquam erat volutpat. Nulla commodo et turpis vel facilisis. Donec sagittis vel urna eu scelerisque. Phasellus condimentum bibendum erat, sit amet finibus lacus ultrices ac.</w:t>
+      </w:r>
+    </w:p>
+    <w:p>
+      <w:pPr>
+        <w:pStyle w:val="Corpsdetexte"/>
+      </w:pPr>
+      <w:r>
+        <w:t xml:space="preserve">Nam venenatis laoreet arcu sit amet pharetra. Duis accumsan ante nisl, eget tempus nulla posuere et. Sed bibendum, odio ut sollicitudin fermentum, dui sapien efficitur justo, ut cursus lorem augue a lorem. Sed molestie placerat neque ac laoreet. Pellentesque aliquet tristique quam, vel tristique ipsum mollis eu. Nulla rutrum mauris ultrices mauris maximus hendrerit. Mauris dapibus, dui sed congue luctus, purus dolor rhoncus elit, sit amet vulputate arcu nibh in velit. Phasellus ac lectus libero. Nulla leo velit, facilisis at finibus ac, iaculis vel ipsum. Integer fringilla nunc et turpis lobortis vehicula. In semper dui eu pharetra aliquam. Quisque luctus dictum ipsum, quis consequat dui fermentum sit amet. Quisque blandit imperdiet magna quis congue. In condimentum lacus eget massa rhoncus condimentum. Pellentesque in tempor tortor. Nam nunc purus, semper gravida augue id, accumsan posuere ligula.</w:t>
       </w:r>
     </w:p>
     <w:bookmarkEnd w:id="41"/>
     <w:bookmarkStart w:id="42" w:name="model-performances"/>
     <w:p>
       <w:pPr>
-        <w:pStyle w:val="Heading2"/>
+        <w:pStyle w:val="Titre2"/>
       </w:pPr>
       <w:r>
         <w:t xml:space="preserve">Model Performances</w:t>
@@ -2324,69 +1652,15 @@
         <w:pStyle w:val="FirstParagraph"/>
       </w:pPr>
       <w:r>
-        <w:t xml:space="preserve">Donec dapibus elit eget nibh ullamcorper tristique. Praesent ultrices a</w:t>
-      </w:r>
-      <w:r>
-        <w:t xml:space="preserve"> </w:t>
-      </w:r>
-      <w:r>
-        <w:t xml:space="preserve">ex at condimentum. Interdum et malesuada fames ac ante ipsum primis in</w:t>
-      </w:r>
-      <w:r>
-        <w:t xml:space="preserve"> </w:t>
-      </w:r>
-      <w:r>
-        <w:t xml:space="preserve">faucibus. Sed tincidunt, sem vitae posuere vulputate, velit tellus</w:t>
-      </w:r>
-      <w:r>
-        <w:t xml:space="preserve"> </w:t>
-      </w:r>
-      <w:r>
-        <w:t xml:space="preserve">iaculis est, in efficitur velit metus sed diam. Vestibulum convallis</w:t>
-      </w:r>
-      <w:r>
-        <w:t xml:space="preserve"> </w:t>
-      </w:r>
-      <w:r>
-        <w:t xml:space="preserve">turpis ut lorem sagittis, eu pellentesque sem condimentum. Ut sit amet</w:t>
-      </w:r>
-      <w:r>
-        <w:t xml:space="preserve"> </w:t>
-      </w:r>
-      <w:r>
-        <w:t xml:space="preserve">elementum velit. Vivamus ultricies eros ac eros porttitor feugiat.</w:t>
-      </w:r>
-    </w:p>
-    <w:p>
-      <w:pPr>
-        <w:pStyle w:val="BodyText"/>
-      </w:pPr>
-      <w:r>
-        <w:t xml:space="preserve">Nulla purus augue, mollis sed lacus vel, sollicitudin eleifend nunc.</w:t>
-      </w:r>
-      <w:r>
-        <w:t xml:space="preserve"> </w:t>
-      </w:r>
-      <w:r>
-        <w:t xml:space="preserve">Praesent sit amet mi et orci aliquam ultrices. Aenean ullamcorper mattis</w:t>
-      </w:r>
-      <w:r>
-        <w:t xml:space="preserve"> </w:t>
-      </w:r>
-      <w:r>
-        <w:t xml:space="preserve">sollicitudin. Proin non congue felis. Etiam imperdiet accumsan risus ac</w:t>
-      </w:r>
-      <w:r>
-        <w:t xml:space="preserve"> </w:t>
-      </w:r>
-      <w:r>
-        <w:t xml:space="preserve">convallis. Orci varius natoque penatibus et magnis dis parturient</w:t>
-      </w:r>
-      <w:r>
-        <w:t xml:space="preserve"> </w:t>
-      </w:r>
-      <w:r>
-        <w:t xml:space="preserve">montes, nascetur ridiculus mus. Morbi et molestie nunc.</w:t>
+        <w:t xml:space="preserve">Donec dapibus elit eget nibh ullamcorper tristique. Praesent ultrices a ex at condimentum. Interdum et malesuada fames ac ante ipsum primis in faucibus. Sed tincidunt, sem vitae posuere vulputate, velit tellus iaculis est, in efficitur velit metus sed diam. Vestibulum convallis turpis ut lorem sagittis, eu pellentesque sem condimentum. Ut sit amet elementum velit. Vivamus ultricies eros ac eros porttitor feugiat.</w:t>
+      </w:r>
+    </w:p>
+    <w:p>
+      <w:pPr>
+        <w:pStyle w:val="Corpsdetexte"/>
+      </w:pPr>
+      <w:r>
+        <w:t xml:space="preserve">Nulla purus augue, mollis sed lacus vel, sollicitudin eleifend nunc. Praesent sit amet mi et orci aliquam ultrices. Aenean ullamcorper mattis sollicitudin. Proin non congue felis. Etiam imperdiet accumsan risus ac convallis. Orci varius natoque penatibus et magnis dis parturient montes, nascetur ridiculus mus. Morbi et molestie nunc.</w:t>
       </w:r>
     </w:p>
     <w:bookmarkEnd w:id="42"/>
@@ -2394,7 +1668,7 @@
     <w:bookmarkStart w:id="44" w:name="results"/>
     <w:p>
       <w:pPr>
-        <w:pStyle w:val="Heading1"/>
+        <w:pStyle w:val="Titre1"/>
       </w:pPr>
       <w:r>
         <w:t xml:space="preserve">Results</w:t>
@@ -2405,268 +1679,46 @@
         <w:pStyle w:val="FirstParagraph"/>
       </w:pPr>
       <w:r>
-        <w:t xml:space="preserve">Lorem ipsum dolor sit amet, consectetur adipiscing elit. Duis sagittis</w:t>
-      </w:r>
-      <w:r>
-        <w:t xml:space="preserve"> </w:t>
-      </w:r>
-      <w:r>
-        <w:t xml:space="preserve">sapien ipsum, et dapibus orci ornare quis. Curabitur eleifend cursus</w:t>
-      </w:r>
-      <w:r>
-        <w:t xml:space="preserve"> </w:t>
-      </w:r>
-      <w:r>
-        <w:t xml:space="preserve">justo, non congue nisi faucibus nec. Curabitur sem leo, sollicitudin id</w:t>
-      </w:r>
-      <w:r>
-        <w:t xml:space="preserve"> </w:t>
-      </w:r>
-      <w:r>
-        <w:t xml:space="preserve">tincidunt eu, venenatis et ante. Suspendisse at dapibus urna. Aenean</w:t>
-      </w:r>
-      <w:r>
-        <w:t xml:space="preserve"> </w:t>
-      </w:r>
-      <w:r>
-        <w:t xml:space="preserve">vehicula malesuada dui, nec accumsan velit accumsan eu. Cras enim</w:t>
-      </w:r>
-      <w:r>
-        <w:t xml:space="preserve"> </w:t>
-      </w:r>
-      <w:r>
-        <w:t xml:space="preserve">tellus, posuere eu mauris quis, posuere dapibus sapien. Aliquam ut erat</w:t>
-      </w:r>
-      <w:r>
-        <w:t xml:space="preserve"> </w:t>
-      </w:r>
-      <w:r>
-        <w:t xml:space="preserve">ut risus posuere fermentum. Ut id viverra mauris, vel ullamcorper dui.</w:t>
-      </w:r>
-      <w:r>
-        <w:t xml:space="preserve"> </w:t>
-      </w:r>
-      <w:r>
-        <w:t xml:space="preserve">Praesent leo tellus, scelerisque sit amet dignissim vel, eleifend at</w:t>
-      </w:r>
-      <w:r>
-        <w:t xml:space="preserve"> </w:t>
-      </w:r>
-      <w:r>
-        <w:t xml:space="preserve">sem. Vivamus interdum sit amet erat venenatis interdum.</w:t>
-      </w:r>
-    </w:p>
-    <w:p>
-      <w:pPr>
-        <w:pStyle w:val="BodyText"/>
-      </w:pPr>
-      <w:r>
-        <w:t xml:space="preserve">Nam eget neque a velit facilisis dignissim. Nam eget sagittis quam. Sed</w:t>
-      </w:r>
-      <w:r>
-        <w:t xml:space="preserve"> </w:t>
-      </w:r>
-      <w:r>
-        <w:t xml:space="preserve">massa elit, congue quis ipsum nec, sollicitudin vulputate ipsum. Fusce</w:t>
-      </w:r>
-      <w:r>
-        <w:t xml:space="preserve"> </w:t>
-      </w:r>
-      <w:r>
-        <w:t xml:space="preserve">commodo, tellus quis ultricies vestibulum, nunc purus pellentesque</w:t>
-      </w:r>
-      <w:r>
-        <w:t xml:space="preserve"> </w:t>
-      </w:r>
-      <w:r>
-        <w:t xml:space="preserve">ligula, vitae faucibus nisl dui efficitur lacus. Etiam blandit lacus at</w:t>
-      </w:r>
-      <w:r>
-        <w:t xml:space="preserve"> </w:t>
-      </w:r>
-      <w:r>
-        <w:t xml:space="preserve">pellentesque pretium. Vivamus aliquam convallis sem vitae ultrices.</w:t>
-      </w:r>
-      <w:r>
-        <w:t xml:space="preserve"> </w:t>
-      </w:r>
-      <w:r>
-        <w:t xml:space="preserve">Vestibulum maximus sem ut ex pulvinar hendrerit sit amet id velit.</w:t>
-      </w:r>
-    </w:p>
-    <w:p>
-      <w:pPr>
-        <w:pStyle w:val="BodyText"/>
-      </w:pPr>
-      <w:r>
-        <w:t xml:space="preserve">Duis tristique ipsum purus, vel porttitor magna ultricies quis.</w:t>
-      </w:r>
-      <w:r>
-        <w:t xml:space="preserve"> </w:t>
-      </w:r>
-      <w:r>
-        <w:t xml:space="preserve">Phasellus eu purus eu velit aliquet condimentum quis quis lorem. Fusce</w:t>
-      </w:r>
-      <w:r>
-        <w:t xml:space="preserve"> </w:t>
-      </w:r>
-      <w:r>
-        <w:t xml:space="preserve">non fringilla nisi, et aliquet ipsum. Aenean id hendrerit nunc. Morbi</w:t>
-      </w:r>
-      <w:r>
-        <w:t xml:space="preserve"> </w:t>
-      </w:r>
-      <w:r>
-        <w:t xml:space="preserve">mollis sollicitudin orci ut auctor. Curabitur non elit accumsan,</w:t>
-      </w:r>
-      <w:r>
-        <w:t xml:space="preserve"> </w:t>
-      </w:r>
-      <w:r>
-        <w:t xml:space="preserve">ultricies libero sed, facilisis leo. Etiam sodales imperdiet dolor, a</w:t>
-      </w:r>
-      <w:r>
-        <w:t xml:space="preserve"> </w:t>
-      </w:r>
-      <w:r>
-        <w:t xml:space="preserve">cursus enim vehicula ut. Donec eleifend aliquam maximus. Quisque sit</w:t>
-      </w:r>
-      <w:r>
-        <w:t xml:space="preserve"> </w:t>
-      </w:r>
-      <w:r>
-        <w:t xml:space="preserve">amet erat metus. Nulla blandit, augue vel commodo facilisis, mi risus</w:t>
-      </w:r>
-      <w:r>
-        <w:t xml:space="preserve"> </w:t>
-      </w:r>
-      <w:r>
-        <w:t xml:space="preserve">viverra diam, vel varius ex ex ac dui. In vel neque quis arcu vestibulum</w:t>
-      </w:r>
-      <w:r>
-        <w:t xml:space="preserve"> </w:t>
-      </w:r>
-      <w:r>
-        <w:t xml:space="preserve">pulvinar in in elit. Aliquam erat volutpat. Ut erat libero, rhoncus sit</w:t>
-      </w:r>
-      <w:r>
-        <w:t xml:space="preserve"> </w:t>
-      </w:r>
-      <w:r>
-        <w:t xml:space="preserve">amet dictum sit amet, ultricies lobortis massa.</w:t>
-      </w:r>
-    </w:p>
-    <w:p>
-      <w:pPr>
-        <w:pStyle w:val="BodyText"/>
-      </w:pPr>
-      <w:r>
-        <w:t xml:space="preserve">Vestibulum ornare volutpat sem. Vivamus eleifend ligula vel mauris</w:t>
-      </w:r>
-      <w:r>
-        <w:t xml:space="preserve"> </w:t>
-      </w:r>
-      <w:r>
-        <w:t xml:space="preserve">facilisis congue. Mauris eget metus tellus. Proin congue lorem id nunc</w:t>
-      </w:r>
-      <w:r>
-        <w:t xml:space="preserve"> </w:t>
-      </w:r>
-      <w:r>
-        <w:t xml:space="preserve">tristique, a tristique turpis semper. Nullam sodales, urna ut posuere</w:t>
-      </w:r>
-      <w:r>
-        <w:t xml:space="preserve"> </w:t>
-      </w:r>
-      <w:r>
-        <w:t xml:space="preserve">accumsan, urna nisl tincidunt dui, in pellentesque sapien libero id mi.</w:t>
-      </w:r>
-      <w:r>
-        <w:t xml:space="preserve"> </w:t>
-      </w:r>
-      <w:r>
-        <w:t xml:space="preserve">In sem sem, auctor a laoreet ut, rutrum eget risus. Proin in magna</w:t>
-      </w:r>
-      <w:r>
-        <w:t xml:space="preserve"> </w:t>
-      </w:r>
-      <w:r>
-        <w:t xml:space="preserve">risus. Donec varius sit amet nunc et ullamcorper. Nam vehicula, odio sed</w:t>
-      </w:r>
-      <w:r>
-        <w:t xml:space="preserve"> </w:t>
-      </w:r>
-      <w:r>
-        <w:t xml:space="preserve">rhoncus consectetur, mauris sem tempus ipsum, vitae venenatis sem neque</w:t>
-      </w:r>
-      <w:r>
-        <w:t xml:space="preserve"> </w:t>
-      </w:r>
-      <w:r>
-        <w:t xml:space="preserve">a enim. Aliquam tempus dapibus congue. Sed pulvinar nec turpis a</w:t>
-      </w:r>
-      <w:r>
-        <w:t xml:space="preserve"> </w:t>
-      </w:r>
-      <w:r>
-        <w:t xml:space="preserve">porttitor. Integer eros justo, posuere non scelerisque ut, viverra et</w:t>
-      </w:r>
-      <w:r>
-        <w:t xml:space="preserve"> </w:t>
-      </w:r>
-      <w:r>
-        <w:t xml:space="preserve">nunc. Fusce iaculis elit eu turpis ultricies, et vestibulum nulla</w:t>
-      </w:r>
-      <w:r>
-        <w:t xml:space="preserve"> </w:t>
-      </w:r>
-      <w:r>
-        <w:t xml:space="preserve">rhoncus.</w:t>
-      </w:r>
-    </w:p>
-    <w:p>
-      <w:pPr>
-        <w:pStyle w:val="BodyText"/>
-      </w:pPr>
-      <w:r>
-        <w:t xml:space="preserve">Quisque ultrices felis ut lacinia dictum. Aliquam ornare lacinia nisi,</w:t>
-      </w:r>
-      <w:r>
-        <w:t xml:space="preserve"> </w:t>
-      </w:r>
-      <w:r>
-        <w:t xml:space="preserve">sed mattis ante blandit in. Sed dapibus lacus at tempus vestibulum.</w:t>
-      </w:r>
-      <w:r>
-        <w:t xml:space="preserve"> </w:t>
-      </w:r>
-      <w:r>
-        <w:t xml:space="preserve">Donec ut quam vitae ligula fringilla ullamcorper. Vestibulum semper nisi</w:t>
-      </w:r>
-      <w:r>
-        <w:t xml:space="preserve"> </w:t>
-      </w:r>
-      <w:r>
-        <w:t xml:space="preserve">sed porta egestas. Sed fermentum ante in volutpat rutrum. In quis</w:t>
-      </w:r>
-      <w:r>
-        <w:t xml:space="preserve"> </w:t>
-      </w:r>
-      <w:r>
-        <w:t xml:space="preserve">tincidunt nisi. In hac habitasse platea dictumst. Mauris tincidunt lacus</w:t>
-      </w:r>
-      <w:r>
-        <w:t xml:space="preserve"> </w:t>
-      </w:r>
-      <w:r>
-        <w:t xml:space="preserve">at viverra sodales.</w:t>
+        <w:t xml:space="preserve">Lorem ipsum dolor sit amet, consectetur adipiscing elit. Duis sagittis sapien ipsum, et dapibus orci ornare quis. Curabitur eleifend cursus justo, non congue nisi faucibus nec. Curabitur sem leo, sollicitudin id tincidunt eu, venenatis et ante. Suspendisse at dapibus urna. Aenean vehicula malesuada dui, nec accumsan velit accumsan eu. Cras enim tellus, posuere eu mauris quis, posuere dapibus sapien. Aliquam ut erat ut risus posuere fermentum. Ut id viverra mauris, vel ullamcorper dui. Praesent leo tellus, scelerisque sit amet dignissim vel, eleifend at sem. Vivamus interdum sit amet erat venenatis interdum.</w:t>
+      </w:r>
+    </w:p>
+    <w:p>
+      <w:pPr>
+        <w:pStyle w:val="Corpsdetexte"/>
+      </w:pPr>
+      <w:r>
+        <w:t xml:space="preserve">Nam eget neque a velit facilisis dignissim. Nam eget sagittis quam. Sed massa elit, congue quis ipsum nec, sollicitudin vulputate ipsum. Fusce commodo, tellus quis ultricies vestibulum, nunc purus pellentesque ligula, vitae faucibus nisl dui efficitur lacus. Etiam blandit lacus at pellentesque pretium. Vivamus aliquam convallis sem vitae ultrices. Vestibulum maximus sem ut ex pulvinar hendrerit sit amet id velit.</w:t>
+      </w:r>
+    </w:p>
+    <w:p>
+      <w:pPr>
+        <w:pStyle w:val="Corpsdetexte"/>
+      </w:pPr>
+      <w:r>
+        <w:t xml:space="preserve">Duis tristique ipsum purus, vel porttitor magna ultricies quis. Phasellus eu purus eu velit aliquet condimentum quis quis lorem. Fusce non fringilla nisi, et aliquet ipsum. Aenean id hendrerit nunc. Morbi mollis sollicitudin orci ut auctor. Curabitur non elit accumsan, ultricies libero sed, facilisis leo. Etiam sodales imperdiet dolor, a cursus enim vehicula ut. Donec eleifend aliquam maximus. Quisque sit amet erat metus. Nulla blandit, augue vel commodo facilisis, mi risus viverra diam, vel varius ex ex ac dui. In vel neque quis arcu vestibulum pulvinar in in elit. Aliquam erat volutpat. Ut erat libero, rhoncus sit amet dictum sit amet, ultricies lobortis massa.</w:t>
+      </w:r>
+    </w:p>
+    <w:p>
+      <w:pPr>
+        <w:pStyle w:val="Corpsdetexte"/>
+      </w:pPr>
+      <w:r>
+        <w:t xml:space="preserve">Vestibulum ornare volutpat sem. Vivamus eleifend ligula vel mauris facilisis congue. Mauris eget metus tellus. Proin congue lorem id nunc tristique, a tristique turpis semper. Nullam sodales, urna ut posuere accumsan, urna nisl tincidunt dui, in pellentesque sapien libero id mi. In sem sem, auctor a laoreet ut, rutrum eget risus. Proin in magna risus. Donec varius sit amet nunc et ullamcorper. Nam vehicula, odio sed rhoncus consectetur, mauris sem tempus ipsum, vitae venenatis sem neque a enim. Aliquam tempus dapibus congue. Sed pulvinar nec turpis a porttitor. Integer eros justo, posuere non scelerisque ut, viverra et nunc. Fusce iaculis elit eu turpis ultricies, et vestibulum nulla rhoncus.</w:t>
+      </w:r>
+    </w:p>
+    <w:p>
+      <w:pPr>
+        <w:pStyle w:val="Corpsdetexte"/>
+      </w:pPr>
+      <w:r>
+        <w:t xml:space="preserve">Quisque ultrices felis ut lacinia dictum. Aliquam ornare lacinia nisi, sed mattis ante blandit in. Sed dapibus lacus at tempus vestibulum. Donec ut quam vitae ligula fringilla ullamcorper. Vestibulum semper nisi sed porta egestas. Sed fermentum ante in volutpat rutrum. In quis tincidunt nisi. In hac habitasse platea dictumst. Mauris tincidunt lacus at viverra sodales.</w:t>
       </w:r>
     </w:p>
     <w:bookmarkEnd w:id="44"/>
     <w:bookmarkStart w:id="50" w:name="discussion"/>
     <w:p>
       <w:pPr>
-        <w:pStyle w:val="Heading1"/>
+        <w:pStyle w:val="Titre1"/>
       </w:pPr>
       <w:r>
         <w:t xml:space="preserve">Discussion</w:t>
@@ -2677,167 +1729,29 @@
         <w:pStyle w:val="FirstParagraph"/>
       </w:pPr>
       <w:r>
-        <w:t xml:space="preserve">Vestibulum ante ipsum primis in faucibus orci luctus et ultrices posuere</w:t>
-      </w:r>
-      <w:r>
-        <w:t xml:space="preserve"> </w:t>
-      </w:r>
-      <w:r>
-        <w:t xml:space="preserve">cubilia curae; Proin ultrices sem lorem, at efficitur sem facilisis</w:t>
-      </w:r>
-      <w:r>
-        <w:t xml:space="preserve"> </w:t>
-      </w:r>
-      <w:r>
-        <w:t xml:space="preserve">vitae. Etiam porttitor urna sed accumsan congue. Duis dictum mollis</w:t>
-      </w:r>
-      <w:r>
-        <w:t xml:space="preserve"> </w:t>
-      </w:r>
-      <w:r>
-        <w:t xml:space="preserve">erat, vel egestas arcu elementum sed. Ut vitae sollicitudin eros. Nam</w:t>
-      </w:r>
-      <w:r>
-        <w:t xml:space="preserve"> </w:t>
-      </w:r>
-      <w:r>
-        <w:t xml:space="preserve">interdum quam at dolor fermentum, ut bibendum diam ullamcorper. Sed</w:t>
-      </w:r>
-      <w:r>
-        <w:t xml:space="preserve"> </w:t>
-      </w:r>
-      <w:r>
-        <w:t xml:space="preserve">hendrerit, magna eget aliquet rhoncus, massa nunc malesuada quam, ut</w:t>
-      </w:r>
-      <w:r>
-        <w:t xml:space="preserve"> </w:t>
-      </w:r>
-      <w:r>
-        <w:t xml:space="preserve">interdum est mauris at eros. Ut ut maximus urna, et convallis nulla.</w:t>
-      </w:r>
-      <w:r>
-        <w:t xml:space="preserve"> </w:t>
-      </w:r>
-      <w:r>
-        <w:t xml:space="preserve">Etiam sed sapien nec magna fermentum suscipit. Duis aliquam ultrices</w:t>
-      </w:r>
-      <w:r>
-        <w:t xml:space="preserve"> </w:t>
-      </w:r>
-      <w:r>
-        <w:t xml:space="preserve">lectus, elementum ullamcorper lorem interdum non. Donec tincidunt velit</w:t>
-      </w:r>
-      <w:r>
-        <w:t xml:space="preserve"> </w:t>
-      </w:r>
-      <w:r>
-        <w:t xml:space="preserve">ac aliquam interdum. Aliquam ultricies leo vitae risus venenatis</w:t>
-      </w:r>
-      <w:r>
-        <w:t xml:space="preserve"> </w:t>
-      </w:r>
-      <w:r>
-        <w:t xml:space="preserve">dignissim a in tellus.</w:t>
-      </w:r>
-    </w:p>
-    <w:p>
-      <w:pPr>
-        <w:pStyle w:val="BodyText"/>
-      </w:pPr>
-      <w:r>
-        <w:t xml:space="preserve">Suspendisse potenti. Donec pulvinar, purus non lobortis malesuada, nibh</w:t>
-      </w:r>
-      <w:r>
-        <w:t xml:space="preserve"> </w:t>
-      </w:r>
-      <w:r>
-        <w:t xml:space="preserve">est feugiat erat, non facilisis ligula felis at ante. Curabitur nisl</w:t>
-      </w:r>
-      <w:r>
-        <w:t xml:space="preserve"> </w:t>
-      </w:r>
-      <w:r>
-        <w:t xml:space="preserve">enim, tempor eu mauris ac, porta molestie dolor. Proin at sapien nec</w:t>
-      </w:r>
-      <w:r>
-        <w:t xml:space="preserve"> </w:t>
-      </w:r>
-      <w:r>
-        <w:t xml:space="preserve">metus molestie varius quis id ligula. Nunc iaculis tempor nunc eget</w:t>
-      </w:r>
-      <w:r>
-        <w:t xml:space="preserve"> </w:t>
-      </w:r>
-      <w:r>
-        <w:t xml:space="preserve">sagittis. Duis finibus nisl blandit ipsum pretium faucibus. Quisque</w:t>
-      </w:r>
-      <w:r>
-        <w:t xml:space="preserve"> </w:t>
-      </w:r>
-      <w:r>
-        <w:t xml:space="preserve">ultricies nulla congue, molestie orci ut, ullamcorper nisl. Integer</w:t>
-      </w:r>
-      <w:r>
-        <w:t xml:space="preserve"> </w:t>
-      </w:r>
-      <w:r>
-        <w:t xml:space="preserve">vitae placerat nibh, nec tristique nisi. Suspendisse consequat magna et</w:t>
-      </w:r>
-      <w:r>
-        <w:t xml:space="preserve"> </w:t>
-      </w:r>
-      <w:r>
-        <w:t xml:space="preserve">enim feugiat, non feugiat mi vestibulum. Proin in erat in nunc bibendum</w:t>
-      </w:r>
-      <w:r>
-        <w:t xml:space="preserve"> </w:t>
-      </w:r>
-      <w:r>
-        <w:t xml:space="preserve">auctor quis sit amet metus. Aliquam sodales posuere lacus in pretium.</w:t>
-      </w:r>
-      <w:r>
-        <w:t xml:space="preserve"> </w:t>
-      </w:r>
-      <w:r>
-        <w:t xml:space="preserve">Praesent tortor justo, gravida nec aliquam eget, iaculis ac mauris.</w:t>
-      </w:r>
-    </w:p>
-    <w:p>
-      <w:pPr>
-        <w:pStyle w:val="BodyText"/>
-      </w:pPr>
-      <w:r>
-        <w:t xml:space="preserve">Sed dapibus in sapien a pretium. Sed ut vehicula felis. Morbi pulvinar</w:t>
-      </w:r>
-      <w:r>
-        <w:t xml:space="preserve"> </w:t>
-      </w:r>
-      <w:r>
-        <w:t xml:space="preserve">enim vel viverra commodo. Quisque at semper leo. Donec eu nisi tincidunt</w:t>
-      </w:r>
-      <w:r>
-        <w:t xml:space="preserve"> </w:t>
-      </w:r>
-      <w:r>
-        <w:t xml:space="preserve">lorem tincidunt commodo. Integer consectetur consequat lacus sit amet</w:t>
-      </w:r>
-      <w:r>
-        <w:t xml:space="preserve"> </w:t>
-      </w:r>
-      <w:r>
-        <w:t xml:space="preserve">posuere. Nullam ac tristique erat. Ut euismod congue hendrerit. Fusce</w:t>
-      </w:r>
-      <w:r>
-        <w:t xml:space="preserve"> </w:t>
-      </w:r>
-      <w:r>
-        <w:t xml:space="preserve">feugiat vel odio eu interdum.</w:t>
+        <w:t xml:space="preserve">Vestibulum ante ipsum primis in faucibus orci luctus et ultrices posuere cubilia curae; Proin ultrices sem lorem, at efficitur sem facilisis vitae. Etiam porttitor urna sed accumsan congue. Duis dictum mollis erat, vel egestas arcu elementum sed. Ut vitae sollicitudin eros. Nam interdum quam at dolor fermentum, ut bibendum diam ullamcorper. Sed hendrerit, magna eget aliquet rhoncus, massa nunc malesuada quam, ut interdum est mauris at eros. Ut ut maximus urna, et convallis nulla. Etiam sed sapien nec magna fermentum suscipit. Duis aliquam ultrices lectus, elementum ullamcorper lorem interdum non. Donec tincidunt velit ac aliquam interdum. Aliquam ultricies leo vitae risus venenatis dignissim a in tellus.</w:t>
+      </w:r>
+    </w:p>
+    <w:p>
+      <w:pPr>
+        <w:pStyle w:val="Corpsdetexte"/>
+      </w:pPr>
+      <w:r>
+        <w:t xml:space="preserve">Suspendisse potenti. Donec pulvinar, purus non lobortis malesuada, nibh est feugiat erat, non facilisis ligula felis at ante. Curabitur nisl enim, tempor eu mauris ac, porta molestie dolor. Proin at sapien nec metus molestie varius quis id ligula. Nunc iaculis tempor nunc eget sagittis. Duis finibus nisl blandit ipsum pretium faucibus. Quisque ultricies nulla congue, molestie orci ut, ullamcorper nisl. Integer vitae placerat nibh, nec tristique nisi. Suspendisse consequat magna et enim feugiat, non feugiat mi vestibulum. Proin in erat in nunc bibendum auctor quis sit amet metus. Aliquam sodales posuere lacus in pretium. Praesent tortor justo, gravida nec aliquam eget, iaculis ac mauris.</w:t>
+      </w:r>
+    </w:p>
+    <w:p>
+      <w:pPr>
+        <w:pStyle w:val="Corpsdetexte"/>
+      </w:pPr>
+      <w:r>
+        <w:t xml:space="preserve">Sed dapibus in sapien a pretium. Sed ut vehicula felis. Morbi pulvinar enim vel viverra commodo. Quisque at semper leo. Donec eu nisi tincidunt lorem tincidunt commodo. Integer consectetur consequat lacus sit amet posuere. Nullam ac tristique erat. Ut euismod congue hendrerit. Fusce feugiat vel odio eu interdum.</w:t>
       </w:r>
     </w:p>
     <w:bookmarkStart w:id="47" w:name="acknowledgment"/>
     <w:p>
       <w:pPr>
-        <w:pStyle w:val="Heading2"/>
+        <w:pStyle w:val="Titre2"/>
       </w:pPr>
       <w:r>
         <w:t xml:space="preserve">Acknowledgment</w:t>
@@ -2848,41 +1762,23 @@
         <w:pStyle w:val="FirstParagraph"/>
       </w:pPr>
       <w:r>
-        <w:t xml:space="preserve">This preprint was created using the MdPreprint template</w:t>
-      </w:r>
-      <w:r>
-        <w:t xml:space="preserve"> </w:t>
-      </w:r>
-      <w:r>
-        <w:t xml:space="preserve">(</w:t>
+        <w:t xml:space="preserve">This preprint was created using the MdPreprint template (</w:t>
       </w:r>
       <w:hyperlink r:id="rId45">
         <w:r>
           <w:rPr>
-            <w:rStyle w:val="Hyperlink"/>
+            <w:rStyle w:val="Lienhypertexte"/>
           </w:rPr>
           <w:t xml:space="preserve">https://github.com/clementviolet/MdPreprint</w:t>
         </w:r>
       </w:hyperlink>
       <w:r>
-        <w:t xml:space="preserve">) by Clément Violet, based</w:t>
-      </w:r>
-      <w:r>
-        <w:t xml:space="preserve"> </w:t>
-      </w:r>
-      <w:r>
-        <w:t xml:space="preserve">on the great work of Mikkel Roald-Arbøl</w:t>
-      </w:r>
-      <w:r>
-        <w:t xml:space="preserve"> </w:t>
-      </w:r>
-      <w:r>
-        <w:t xml:space="preserve">(</w:t>
+        <w:t xml:space="preserve">) by Clément Violet, based on the great work of Mikkel Roald-Arbøl (</w:t>
       </w:r>
       <w:hyperlink r:id="rId46">
         <w:r>
           <w:rPr>
-            <w:rStyle w:val="Hyperlink"/>
+            <w:rStyle w:val="Lienhypertexte"/>
           </w:rPr>
           <w:t xml:space="preserve">https://github.com/roaldarbol/lapreprint</w:t>
         </w:r>
@@ -2895,7 +1791,7 @@
     <w:bookmarkStart w:id="49" w:name="author-contributions"/>
     <w:p>
       <w:pPr>
-        <w:pStyle w:val="Heading2"/>
+        <w:pStyle w:val="Titre2"/>
       </w:pPr>
       <w:r>
         <w:t xml:space="preserve">Author contributions</w:t>
@@ -2912,36 +1808,12 @@
         <w:t xml:space="preserve"> </w:t>
       </w:r>
       <w:r>
-        <w:t xml:space="preserve">Conceptualization: E.S., B.H.; Methodology: B.H.; Software: B.H.;</w:t>
-      </w:r>
-      <w:r>
-        <w:t xml:space="preserve"> </w:t>
-      </w:r>
-      <w:r>
-        <w:t xml:space="preserve">Validation: S.R.; Formal analysis: S.R.; Investigation: E.S.; Resources:</w:t>
-      </w:r>
-      <w:r>
-        <w:t xml:space="preserve"> </w:t>
-      </w:r>
-      <w:r>
-        <w:t xml:space="preserve">B.H.; Writing - original draft: E.S.; Writing - review &amp; editing: S.R.,</w:t>
-      </w:r>
-      <w:r>
-        <w:t xml:space="preserve"> </w:t>
-      </w:r>
-      <w:r>
-        <w:t xml:space="preserve">B.H.; Visualization: S.R.; Supervision: B.H.; Project administration:</w:t>
-      </w:r>
-      <w:r>
-        <w:t xml:space="preserve"> </w:t>
-      </w:r>
-      <w:r>
-        <w:t xml:space="preserve">B.H.; Funding acquisition: B.H.</w:t>
-      </w:r>
-    </w:p>
-    <w:p>
-      <w:pPr>
-        <w:pStyle w:val="BodyText"/>
+        <w:t xml:space="preserve">Conceptualization: E.S., B.H.; Methodology: B.H.; Software: B.H.; Validation: S.R.; Formal analysis: S.R.; Investigation: E.S.; Resources: B.H.; Writing - original draft: E.S.; Writing - review &amp; editing: S.R., B.H.; Visualization: S.R.; Supervision: B.H.; Project administration: B.H.; Funding acquisition: B.H.</w:t>
+      </w:r>
+    </w:p>
+    <w:p>
+      <w:pPr>
+        <w:pStyle w:val="Corpsdetexte"/>
       </w:pPr>
       <w:r>
         <w:t xml:space="preserve">(According to</w:t>
@@ -2952,205 +1824,31 @@
       <w:hyperlink r:id="rId48">
         <w:r>
           <w:rPr>
-            <w:rStyle w:val="Hyperlink"/>
+            <w:rStyle w:val="Lienhypertexte"/>
           </w:rPr>
           <w:t xml:space="preserve">https://journals.biologists.com/jeb/pages/author-contributions)</w:t>
         </w:r>
       </w:hyperlink>
       <w:r>
-        <w:t xml:space="preserve">]</w:t>
-      </w:r>
-      <w:r>
-        <w:t xml:space="preserve"> </w:t>
-      </w:r>
-      <w:r>
-        <w:t xml:space="preserve">)</w:t>
+        <w:t xml:space="preserve">] )</w:t>
       </w:r>
     </w:p>
     <w:bookmarkEnd w:id="49"/>
     <w:bookmarkEnd w:id="50"/>
-    <w:bookmarkStart w:id="51" w:name="references"/>
-    <w:p>
-      <w:pPr>
-        <w:pStyle w:val="Heading1"/>
+    <w:bookmarkStart w:id="54" w:name="references"/>
+    <w:p>
+      <w:pPr>
+        <w:pStyle w:val="Titre1"/>
       </w:pPr>
       <w:r>
         <w:t xml:space="preserve">References</w:t>
       </w:r>
     </w:p>
-    <w:bookmarkEnd w:id="51"/>
-    <w:bookmarkStart w:id="52" w:name="ttt-by-piet-hein"/>
-    <w:p>
-      <w:pPr>
-        <w:pStyle w:val="Heading1"/>
-      </w:pPr>
-      <w:r>
-        <w:t xml:space="preserve">TTT, by Piet Hein</w:t>
-      </w:r>
-    </w:p>
-    <w:p>
-      <w:pPr>
-        <w:pStyle w:val="FirstParagraph"/>
-      </w:pPr>
-      <w:r>
-        <w:t xml:space="preserve">Problems worthy \</w:t>
-      </w:r>
-      <w:r>
-        <w:t xml:space="preserve"> </w:t>
-      </w:r>
-      <w:r>
-        <w:t xml:space="preserve">of attack \</w:t>
-      </w:r>
-      <w:r>
-        <w:t xml:space="preserve"> </w:t>
-      </w:r>
-      <w:r>
-        <w:t xml:space="preserve">prove their worth \</w:t>
-      </w:r>
-      <w:r>
-        <w:t xml:space="preserve"> </w:t>
-      </w:r>
-      <w:r>
-        <w:t xml:space="preserve">by hitting back. \</w:t>
-      </w:r>
-      <w:r>
-        <w:t xml:space="preserve"> </w:t>
-      </w:r>
-      <w:r>
-        <w:t xml:space="preserve">\</w:t>
-      </w:r>
-      <w:r>
-        <w:t xml:space="preserve"> </w:t>
-      </w:r>
-      <w:r>
-        <w:t xml:space="preserve">Put up in a place \</w:t>
-      </w:r>
-      <w:r>
-        <w:t xml:space="preserve"> </w:t>
-      </w:r>
-      <w:r>
-        <w:t xml:space="preserve">where it’s easy to see \</w:t>
-      </w:r>
-      <w:r>
-        <w:t xml:space="preserve"> </w:t>
-      </w:r>
-      <w:r>
-        <w:t xml:space="preserve">the cryptic admonishment\</w:t>
-      </w:r>
-      <w:r>
-        <w:t xml:space="preserve"> </w:t>
-      </w:r>
-      <w:r>
-        <w:t xml:space="preserve">T.T.T. \</w:t>
-      </w:r>
-      <w:r>
-        <w:t xml:space="preserve"> </w:t>
-      </w:r>
-      <w:r>
-        <w:t xml:space="preserve">\</w:t>
-      </w:r>
-      <w:r>
-        <w:t xml:space="preserve"> </w:t>
-      </w:r>
-      <w:r>
-        <w:t xml:space="preserve">When you feel how depressingly \</w:t>
-      </w:r>
-      <w:r>
-        <w:t xml:space="preserve"> </w:t>
-      </w:r>
-      <w:r>
-        <w:t xml:space="preserve">slowly you climb, \</w:t>
-      </w:r>
-      <w:r>
-        <w:t xml:space="preserve"> </w:t>
-      </w:r>
-      <w:r>
-        <w:t xml:space="preserve">it’s well to remember that\</w:t>
-      </w:r>
-      <w:r>
-        <w:t xml:space="preserve"> </w:t>
-      </w:r>
-      <w:r>
-        <w:t xml:space="preserve">Things Take Time. \</w:t>
-      </w:r>
-      <w:r>
-        <w:t xml:space="preserve"> </w:t>
-      </w:r>
-      <w:r>
-        <w:t xml:space="preserve">\</w:t>
-      </w:r>
-      <w:r>
-        <w:t xml:space="preserve"> </w:t>
-      </w:r>
-      <w:r>
-        <w:t xml:space="preserve">The road to wisdom? - Well, it’s plain\</w:t>
-      </w:r>
-      <w:r>
-        <w:t xml:space="preserve"> </w:t>
-      </w:r>
-      <w:r>
-        <w:t xml:space="preserve">and simple to express: \</w:t>
-      </w:r>
-      <w:r>
-        <w:t xml:space="preserve"> </w:t>
-      </w:r>
-      <w:r>
-        <w:t xml:space="preserve">Err \</w:t>
-      </w:r>
-      <w:r>
-        <w:t xml:space="preserve"> </w:t>
-      </w:r>
-      <w:r>
-        <w:t xml:space="preserve">and err \</w:t>
-      </w:r>
-      <w:r>
-        <w:t xml:space="preserve"> </w:t>
-      </w:r>
-      <w:r>
-        <w:t xml:space="preserve">and err again \</w:t>
-      </w:r>
-      <w:r>
-        <w:t xml:space="preserve"> </w:t>
-      </w:r>
-      <w:r>
-        <w:t xml:space="preserve">but less \</w:t>
-      </w:r>
-      <w:r>
-        <w:t xml:space="preserve"> </w:t>
-      </w:r>
-      <w:r>
-        <w:t xml:space="preserve">and less \</w:t>
-      </w:r>
-      <w:r>
-        <w:t xml:space="preserve"> </w:t>
-      </w:r>
-      <w:r>
-        <w:t xml:space="preserve">and less. \</w:t>
-      </w:r>
-    </w:p>
-    <w:bookmarkEnd w:id="52"/>
-    <w:bookmarkStart w:id="56" w:name="key-resources"/>
-    <w:p>
-      <w:pPr>
-        <w:pStyle w:val="Heading1"/>
-      </w:pPr>
-      <w:r>
-        <w:t xml:space="preserve">Key resources</w:t>
-      </w:r>
-    </w:p>
-    <w:p>
-      <w:pPr>
-        <w:pStyle w:val="FirstParagraph"/>
-      </w:pPr>
-      <w:r>
-        <w:t xml:space="preserve">Here could be a nice table of your resources.</w:t>
-      </w:r>
-    </w:p>
-    <w:bookmarkStart w:id="55" w:name="refs"/>
-    <w:bookmarkStart w:id="54" w:name="ref-Bezuidenhout2021"/>
-    <w:p>
-      <w:pPr>
-        <w:pStyle w:val="Bibliography"/>
+    <w:bookmarkStart w:id="53" w:name="refs"/>
+    <w:bookmarkStart w:id="52" w:name="ref-Bezuidenhout2021"/>
+    <w:p>
+      <w:pPr>
+        <w:pStyle w:val="Bibliographie"/>
       </w:pPr>
       <w:r>
         <w:t xml:space="preserve">Bezuidenhout, L. &amp; Havemann, J. (2021).</w:t>
@@ -3158,10 +1856,10 @@
       <w:r>
         <w:t xml:space="preserve"> </w:t>
       </w:r>
-      <w:hyperlink r:id="rId53">
+      <w:hyperlink r:id="rId51">
         <w:r>
           <w:rPr>
-            <w:rStyle w:val="Hyperlink"/>
+            <w:rStyle w:val="Lienhypertexte"/>
           </w:rPr>
           <w:t xml:space="preserve">The varying openness of digital open science tools</w:t>
         </w:r>
@@ -3170,10 +1868,18 @@
         <w:t xml:space="preserve">.</w:t>
       </w:r>
     </w:p>
+    <w:bookmarkEnd w:id="52"/>
+    <w:bookmarkEnd w:id="53"/>
     <w:bookmarkEnd w:id="54"/>
-    <w:bookmarkEnd w:id="55"/>
-    <w:bookmarkEnd w:id="56"/>
-    <w:sectPr/>
+    <w:sectPr>
+      <w:footerReference r:id="rId9" w:type="even"/>
+      <w:footerReference r:id="rId10" w:type="default"/>
+      <w:pgSz w:h="15840" w:w="12240"/>
+      <w:pgMar w:bottom="1417" w:footer="720" w:gutter="0" w:header="720" w:left="1417" w:right="1417" w:top="1417"/>
+      <w:lnNumType w:countBy="1" w:restart="continuous"/>
+      <w:cols w:space="720"/>
+      <w:docGrid w:linePitch="326"/>
+    </w:sectPr>
   </w:body>
 </w:document>
 </file>
@@ -3182,6 +1888,136 @@
 <w:comments xmlns:w="http://schemas.openxmlformats.org/wordprocessingml/2006/main" xmlns:m="http://schemas.openxmlformats.org/officeDocument/2006/math" xmlns:r="http://schemas.openxmlformats.org/officeDocument/2006/relationships" xmlns:o="urn:schemas-microsoft-com:office:office" xmlns:v="urn:schemas-microsoft-com:vml" xmlns:w10="urn:schemas-microsoft-com:office:word" xmlns:a="http://schemas.openxmlformats.org/drawingml/2006/main" xmlns:pic="http://schemas.openxmlformats.org/drawingml/2006/picture" xmlns:wp="http://schemas.openxmlformats.org/drawingml/2006/wordprocessingDrawing"/>
 </file>
 
+<file path=word/footer1.xml><?xml version="1.0" encoding="utf-8"?>
+<w:ftr xmlns:wpc="http://schemas.microsoft.com/office/word/2010/wordprocessingCanvas" xmlns:cx="http://schemas.microsoft.com/office/drawing/2014/chartex" xmlns:cx1="http://schemas.microsoft.com/office/drawing/2015/9/8/chartex" xmlns:cx2="http://schemas.microsoft.com/office/drawing/2015/10/21/chartex" xmlns:cx3="http://schemas.microsoft.com/office/drawing/2016/5/9/chartex" xmlns:cx4="http://schemas.microsoft.com/office/drawing/2016/5/10/chartex" xmlns:cx5="http://schemas.microsoft.com/office/drawing/2016/5/11/chartex" xmlns:cx6="http://schemas.microsoft.com/office/drawing/2016/5/12/chartex" xmlns:cx7="http://schemas.microsoft.com/office/drawing/2016/5/13/chartex" xmlns:cx8="http://schemas.microsoft.com/office/drawing/2016/5/14/chartex" xmlns:mc="http://schemas.openxmlformats.org/markup-compatibility/2006" xmlns:aink="http://schemas.microsoft.com/office/drawing/2016/ink" xmlns:am3d="http://schemas.microsoft.com/office/drawing/2017/model3d" xmlns:o="urn:schemas-microsoft-com:office:office" xmlns:r="http://schemas.openxmlformats.org/officeDocument/2006/relationships" xmlns:m="http://schemas.openxmlformats.org/officeDocument/2006/math" xmlns:v="urn:schemas-microsoft-com:vml" xmlns:wp14="http://schemas.microsoft.com/office/word/2010/wordprocessingDrawing" xmlns:wp="http://schemas.openxmlformats.org/drawingml/2006/wordprocessingDrawing" xmlns:w10="urn:schemas-microsoft-com:office:word" xmlns:w="http://schemas.openxmlformats.org/wordprocessingml/2006/main" xmlns:w14="http://schemas.microsoft.com/office/word/2010/wordml" xmlns:w15="http://schemas.microsoft.com/office/word/2012/wordml" xmlns:w16cid="http://schemas.microsoft.com/office/word/2016/wordml/cid" xmlns:w16se="http://schemas.microsoft.com/office/word/2015/wordml/symex" xmlns:wpg="http://schemas.microsoft.com/office/word/2010/wordprocessingGroup" xmlns:wpi="http://schemas.microsoft.com/office/word/2010/wordprocessingInk" xmlns:wne="http://schemas.microsoft.com/office/word/2006/wordml" xmlns:wps="http://schemas.microsoft.com/office/word/2010/wordprocessingShape" mc:Ignorable="w14 w15 w16se w16cid wp14">
+  <w:sdt>
+    <w:sdtPr>
+      <w:rPr>
+        <w:rStyle w:val="Numrodepage"/>
+      </w:rPr>
+      <w:id w:val="-831532039"/>
+      <w:docPartObj>
+        <w:docPartGallery w:val="Page Numbers (Bottom of Page)"/>
+        <w:docPartUnique/>
+      </w:docPartObj>
+    </w:sdtPr>
+    <w:sdtContent>
+      <w:p>
+        <w:pPr>
+          <w:pStyle w:val="Pieddepage"/>
+          <w:framePr w:wrap="none" w:vAnchor="text" w:hAnchor="margin" w:xAlign="center" w:y="1"/>
+          <w:rPr>
+            <w:rStyle w:val="Numrodepage"/>
+          </w:rPr>
+        </w:pPr>
+        <w:r>
+          <w:rPr>
+            <w:rStyle w:val="Numrodepage"/>
+          </w:rPr>
+          <w:fldChar w:fldCharType="begin"/>
+        </w:r>
+        <w:r>
+          <w:rPr>
+            <w:rStyle w:val="Numrodepage"/>
+          </w:rPr>
+          <w:instrText xml:space="preserve"> PAGE </w:instrText>
+        </w:r>
+        <w:r>
+          <w:rPr>
+            <w:rStyle w:val="Numrodepage"/>
+          </w:rPr>
+          <w:fldChar w:fldCharType="separate"/>
+        </w:r>
+        <w:r>
+          <w:rPr>
+            <w:rStyle w:val="Numrodepage"/>
+            <w:noProof/>
+          </w:rPr>
+          <w:t>2</w:t>
+        </w:r>
+        <w:r>
+          <w:rPr>
+            <w:rStyle w:val="Numrodepage"/>
+          </w:rPr>
+          <w:fldChar w:fldCharType="end"/>
+        </w:r>
+      </w:p>
+    </w:sdtContent>
+  </w:sdt>
+  <w:p>
+    <w:pPr>
+      <w:pStyle w:val="Pieddepage"/>
+      <w:ind w:right="360" w:firstLine="360"/>
+    </w:pPr>
+  </w:p>
+</w:ftr>
+</file>
+
+<file path=word/footer2.xml><?xml version="1.0" encoding="utf-8"?>
+<w:ftr xmlns:wpc="http://schemas.microsoft.com/office/word/2010/wordprocessingCanvas" xmlns:cx="http://schemas.microsoft.com/office/drawing/2014/chartex" xmlns:cx1="http://schemas.microsoft.com/office/drawing/2015/9/8/chartex" xmlns:cx2="http://schemas.microsoft.com/office/drawing/2015/10/21/chartex" xmlns:cx3="http://schemas.microsoft.com/office/drawing/2016/5/9/chartex" xmlns:cx4="http://schemas.microsoft.com/office/drawing/2016/5/10/chartex" xmlns:cx5="http://schemas.microsoft.com/office/drawing/2016/5/11/chartex" xmlns:cx6="http://schemas.microsoft.com/office/drawing/2016/5/12/chartex" xmlns:cx7="http://schemas.microsoft.com/office/drawing/2016/5/13/chartex" xmlns:cx8="http://schemas.microsoft.com/office/drawing/2016/5/14/chartex" xmlns:mc="http://schemas.openxmlformats.org/markup-compatibility/2006" xmlns:aink="http://schemas.microsoft.com/office/drawing/2016/ink" xmlns:am3d="http://schemas.microsoft.com/office/drawing/2017/model3d" xmlns:o="urn:schemas-microsoft-com:office:office" xmlns:r="http://schemas.openxmlformats.org/officeDocument/2006/relationships" xmlns:m="http://schemas.openxmlformats.org/officeDocument/2006/math" xmlns:v="urn:schemas-microsoft-com:vml" xmlns:wp14="http://schemas.microsoft.com/office/word/2010/wordprocessingDrawing" xmlns:wp="http://schemas.openxmlformats.org/drawingml/2006/wordprocessingDrawing" xmlns:w10="urn:schemas-microsoft-com:office:word" xmlns:w="http://schemas.openxmlformats.org/wordprocessingml/2006/main" xmlns:w14="http://schemas.microsoft.com/office/word/2010/wordml" xmlns:w15="http://schemas.microsoft.com/office/word/2012/wordml" xmlns:w16cid="http://schemas.microsoft.com/office/word/2016/wordml/cid" xmlns:w16se="http://schemas.microsoft.com/office/word/2015/wordml/symex" xmlns:wpg="http://schemas.microsoft.com/office/word/2010/wordprocessingGroup" xmlns:wpi="http://schemas.microsoft.com/office/word/2010/wordprocessingInk" xmlns:wne="http://schemas.microsoft.com/office/word/2006/wordml" xmlns:wps="http://schemas.microsoft.com/office/word/2010/wordprocessingShape" mc:Ignorable="w14 w15 w16se w16cid wp14">
+  <w:sdt>
+    <w:sdtPr>
+      <w:rPr>
+        <w:rStyle w:val="Numrodepage"/>
+      </w:rPr>
+      <w:id w:val="1384220338"/>
+      <w:docPartObj>
+        <w:docPartGallery w:val="Page Numbers (Bottom of Page)"/>
+        <w:docPartUnique/>
+      </w:docPartObj>
+    </w:sdtPr>
+    <w:sdtContent>
+      <w:p>
+        <w:pPr>
+          <w:pStyle w:val="Pieddepage"/>
+          <w:framePr w:wrap="none" w:vAnchor="text" w:hAnchor="margin" w:xAlign="center" w:y="1"/>
+          <w:rPr>
+            <w:rStyle w:val="Numrodepage"/>
+          </w:rPr>
+        </w:pPr>
+        <w:r>
+          <w:rPr>
+            <w:rStyle w:val="Numrodepage"/>
+          </w:rPr>
+          <w:fldChar w:fldCharType="begin"/>
+        </w:r>
+        <w:r>
+          <w:rPr>
+            <w:rStyle w:val="Numrodepage"/>
+          </w:rPr>
+          <w:instrText xml:space="preserve"> PAGE </w:instrText>
+        </w:r>
+        <w:r>
+          <w:rPr>
+            <w:rStyle w:val="Numrodepage"/>
+          </w:rPr>
+          <w:fldChar w:fldCharType="separate"/>
+        </w:r>
+        <w:r>
+          <w:rPr>
+            <w:rStyle w:val="Numrodepage"/>
+            <w:noProof/>
+          </w:rPr>
+          <w:t>1</w:t>
+        </w:r>
+        <w:r>
+          <w:rPr>
+            <w:rStyle w:val="Numrodepage"/>
+          </w:rPr>
+          <w:fldChar w:fldCharType="end"/>
+        </w:r>
+      </w:p>
+    </w:sdtContent>
+  </w:sdt>
+  <w:p>
+    <w:pPr>
+      <w:pStyle w:val="Pieddepage"/>
+      <w:ind w:right="360" w:firstLine="360"/>
+    </w:pPr>
+  </w:p>
+</w:ftr>
+</file>
+
 <file path=word/footnotes.xml><?xml version="1.0" encoding="utf-8"?>
 <w:footnotes xmlns:w="http://schemas.openxmlformats.org/wordprocessingml/2006/main" xmlns:m="http://schemas.openxmlformats.org/officeDocument/2006/math" xmlns:r="http://schemas.openxmlformats.org/officeDocument/2006/relationships" xmlns:o="urn:schemas-microsoft-com:office:office" xmlns:v="urn:schemas-microsoft-com:vml" xmlns:w10="urn:schemas-microsoft-com:office:word" xmlns:a="http://schemas.openxmlformats.org/drawingml/2006/main" xmlns:pic="http://schemas.openxmlformats.org/drawingml/2006/picture" xmlns:wp="http://schemas.openxmlformats.org/drawingml/2006/wordprocessingDrawing">
   <w:footnote w:type="continuationSeparator" w:id="0">
@@ -3202,7 +2038,296 @@
 </file>
 
 <file path=word/numbering.xml><?xml version="1.0" encoding="utf-8"?>
-<w:numbering xmlns:w="http://schemas.openxmlformats.org/wordprocessingml/2006/main">
+<w:numbering xmlns:aink="http://schemas.microsoft.com/office/drawing/2016/ink" xmlns:am3d="http://schemas.microsoft.com/office/drawing/2017/model3d" xmlns:cx="http://schemas.microsoft.com/office/drawing/2014/chartex" xmlns:cx1="http://schemas.microsoft.com/office/drawing/2015/9/8/chartex" xmlns:cx2="http://schemas.microsoft.com/office/drawing/2015/10/21/chartex" xmlns:cx3="http://schemas.microsoft.com/office/drawing/2016/5/9/chartex" xmlns:cx4="http://schemas.microsoft.com/office/drawing/2016/5/10/chartex" xmlns:cx5="http://schemas.microsoft.com/office/drawing/2016/5/11/chartex" xmlns:cx6="http://schemas.microsoft.com/office/drawing/2016/5/12/chartex" xmlns:cx7="http://schemas.microsoft.com/office/drawing/2016/5/13/chartex" xmlns:cx8="http://schemas.microsoft.com/office/drawing/2016/5/14/chartex" xmlns:m="http://schemas.openxmlformats.org/officeDocument/2006/math" xmlns:mc="http://schemas.openxmlformats.org/markup-compatibility/2006" xmlns:o="urn:schemas-microsoft-com:office:office" xmlns:r="http://schemas.openxmlformats.org/officeDocument/2006/relationships" xmlns:v="urn:schemas-microsoft-com:vml" xmlns:w="http://schemas.openxmlformats.org/wordprocessingml/2006/main" xmlns:w10="urn:schemas-microsoft-com:office:word" xmlns:w14="http://schemas.microsoft.com/office/word/2010/wordml" xmlns:w15="http://schemas.microsoft.com/office/word/2012/wordml" xmlns:w16cid="http://schemas.microsoft.com/office/word/2016/wordml/cid" xmlns:w16se="http://schemas.microsoft.com/office/word/2015/wordml/symex" xmlns:wne="http://schemas.microsoft.com/office/word/2006/wordml" xmlns:wp="http://schemas.openxmlformats.org/drawingml/2006/wordprocessingDrawing" xmlns:wp14="http://schemas.microsoft.com/office/word/2010/wordprocessingDrawing" xmlns:wpc="http://schemas.microsoft.com/office/word/2010/wordprocessingCanvas" xmlns:wpg="http://schemas.microsoft.com/office/word/2010/wordprocessingGroup" xmlns:wpi="http://schemas.microsoft.com/office/word/2010/wordprocessingInk" xmlns:wps="http://schemas.microsoft.com/office/word/2010/wordprocessingShape" mc:Ignorable="w14 w15 w16se w16cid wp14">
+  <w:abstractNum w15:restartNumberingAfterBreak="0" w:abstractNumId="0">
+    <w:nsid w:val="FFFFFF7C"/>
+    <w:multiLevelType w:val="singleLevel"/>
+    <w:tmpl w:val="93A0F85E"/>
+    <w:lvl w:ilvl="0">
+      <w:start w:val="1"/>
+      <w:numFmt w:val="decimal"/>
+      <w:lvlText w:val="%1."/>
+      <w:lvlJc w:val="left"/>
+      <w:pPr>
+        <w:tabs>
+          <w:tab w:pos="1492" w:val="num"/>
+        </w:tabs>
+        <w:ind w:hanging="360" w:left="1492"/>
+      </w:pPr>
+    </w:lvl>
+  </w:abstractNum>
+  <w:abstractNum w15:restartNumberingAfterBreak="0" w:abstractNumId="1">
+    <w:nsid w:val="FFFFFF7D"/>
+    <w:multiLevelType w:val="singleLevel"/>
+    <w:tmpl w:val="DA34AA8E"/>
+    <w:lvl w:ilvl="0">
+      <w:start w:val="1"/>
+      <w:numFmt w:val="decimal"/>
+      <w:lvlText w:val="%1."/>
+      <w:lvlJc w:val="left"/>
+      <w:pPr>
+        <w:tabs>
+          <w:tab w:pos="1209" w:val="num"/>
+        </w:tabs>
+        <w:ind w:hanging="360" w:left="1209"/>
+      </w:pPr>
+    </w:lvl>
+  </w:abstractNum>
+  <w:abstractNum w15:restartNumberingAfterBreak="0" w:abstractNumId="2">
+    <w:nsid w:val="FFFFFF7E"/>
+    <w:multiLevelType w:val="singleLevel"/>
+    <w:tmpl w:val="BA2251B4"/>
+    <w:lvl w:ilvl="0">
+      <w:start w:val="1"/>
+      <w:numFmt w:val="decimal"/>
+      <w:lvlText w:val="%1."/>
+      <w:lvlJc w:val="left"/>
+      <w:pPr>
+        <w:tabs>
+          <w:tab w:pos="926" w:val="num"/>
+        </w:tabs>
+        <w:ind w:hanging="360" w:left="926"/>
+      </w:pPr>
+    </w:lvl>
+  </w:abstractNum>
+  <w:abstractNum w15:restartNumberingAfterBreak="0" w:abstractNumId="3">
+    <w:nsid w:val="FFFFFF7F"/>
+    <w:multiLevelType w:val="singleLevel"/>
+    <w:tmpl w:val="FF7E3FCC"/>
+    <w:lvl w:ilvl="0">
+      <w:start w:val="1"/>
+      <w:numFmt w:val="decimal"/>
+      <w:lvlText w:val="%1."/>
+      <w:lvlJc w:val="left"/>
+      <w:pPr>
+        <w:tabs>
+          <w:tab w:pos="643" w:val="num"/>
+        </w:tabs>
+        <w:ind w:hanging="360" w:left="643"/>
+      </w:pPr>
+    </w:lvl>
+  </w:abstractNum>
+  <w:abstractNum w15:restartNumberingAfterBreak="0" w:abstractNumId="4">
+    <w:nsid w:val="FFFFFF80"/>
+    <w:multiLevelType w:val="singleLevel"/>
+    <w:tmpl w:val="E9DEA66E"/>
+    <w:lvl w:ilvl="0">
+      <w:start w:val="1"/>
+      <w:numFmt w:val="bullet"/>
+      <w:lvlText w:val=""/>
+      <w:lvlJc w:val="left"/>
+      <w:pPr>
+        <w:tabs>
+          <w:tab w:pos="1492" w:val="num"/>
+        </w:tabs>
+        <w:ind w:hanging="360" w:left="1492"/>
+      </w:pPr>
+      <w:rPr>
+        <w:rFonts w:ascii="Symbol" w:cs="Symbol" w:hAnsi="Symbol" w:hint="default"/>
+      </w:rPr>
+    </w:lvl>
+  </w:abstractNum>
+  <w:abstractNum w15:restartNumberingAfterBreak="0" w:abstractNumId="5">
+    <w:nsid w:val="FFFFFF81"/>
+    <w:multiLevelType w:val="singleLevel"/>
+    <w:tmpl w:val="63A2D8CE"/>
+    <w:lvl w:ilvl="0">
+      <w:start w:val="1"/>
+      <w:numFmt w:val="bullet"/>
+      <w:lvlText w:val=""/>
+      <w:lvlJc w:val="left"/>
+      <w:pPr>
+        <w:tabs>
+          <w:tab w:pos="1209" w:val="num"/>
+        </w:tabs>
+        <w:ind w:hanging="360" w:left="1209"/>
+      </w:pPr>
+      <w:rPr>
+        <w:rFonts w:ascii="Symbol" w:cs="Symbol" w:hAnsi="Symbol" w:hint="default"/>
+      </w:rPr>
+    </w:lvl>
+  </w:abstractNum>
+  <w:abstractNum w15:restartNumberingAfterBreak="0" w:abstractNumId="6">
+    <w:nsid w:val="FFFFFF82"/>
+    <w:multiLevelType w:val="singleLevel"/>
+    <w:tmpl w:val="DC3EBF7E"/>
+    <w:lvl w:ilvl="0">
+      <w:start w:val="1"/>
+      <w:numFmt w:val="bullet"/>
+      <w:lvlText w:val=""/>
+      <w:lvlJc w:val="left"/>
+      <w:pPr>
+        <w:tabs>
+          <w:tab w:pos="926" w:val="num"/>
+        </w:tabs>
+        <w:ind w:hanging="360" w:left="926"/>
+      </w:pPr>
+      <w:rPr>
+        <w:rFonts w:ascii="Symbol" w:cs="Symbol" w:hAnsi="Symbol" w:hint="default"/>
+      </w:rPr>
+    </w:lvl>
+  </w:abstractNum>
+  <w:abstractNum w15:restartNumberingAfterBreak="0" w:abstractNumId="7">
+    <w:nsid w:val="FFFFFF83"/>
+    <w:multiLevelType w:val="singleLevel"/>
+    <w:tmpl w:val="E7D8E1B8"/>
+    <w:lvl w:ilvl="0">
+      <w:start w:val="1"/>
+      <w:numFmt w:val="bullet"/>
+      <w:lvlText w:val=""/>
+      <w:lvlJc w:val="left"/>
+      <w:pPr>
+        <w:tabs>
+          <w:tab w:pos="643" w:val="num"/>
+        </w:tabs>
+        <w:ind w:hanging="360" w:left="643"/>
+      </w:pPr>
+      <w:rPr>
+        <w:rFonts w:ascii="Symbol" w:cs="Symbol" w:hAnsi="Symbol" w:hint="default"/>
+      </w:rPr>
+    </w:lvl>
+  </w:abstractNum>
+  <w:abstractNum w15:restartNumberingAfterBreak="0" w:abstractNumId="8">
+    <w:nsid w:val="FFFFFF88"/>
+    <w:multiLevelType w:val="singleLevel"/>
+    <w:tmpl w:val="C2FE163A"/>
+    <w:lvl w:ilvl="0">
+      <w:start w:val="1"/>
+      <w:numFmt w:val="decimal"/>
+      <w:lvlText w:val="%1."/>
+      <w:lvlJc w:val="left"/>
+      <w:pPr>
+        <w:tabs>
+          <w:tab w:pos="360" w:val="num"/>
+        </w:tabs>
+        <w:ind w:hanging="360" w:left="360"/>
+      </w:pPr>
+    </w:lvl>
+  </w:abstractNum>
+  <w:abstractNum w15:restartNumberingAfterBreak="0" w:abstractNumId="9">
+    <w:nsid w:val="FFFFFF89"/>
+    <w:multiLevelType w:val="singleLevel"/>
+    <w:tmpl w:val="F6E2D37A"/>
+    <w:lvl w:ilvl="0">
+      <w:start w:val="1"/>
+      <w:numFmt w:val="bullet"/>
+      <w:lvlText w:val=""/>
+      <w:lvlJc w:val="left"/>
+      <w:pPr>
+        <w:tabs>
+          <w:tab w:pos="360" w:val="num"/>
+        </w:tabs>
+        <w:ind w:hanging="360" w:left="360"/>
+      </w:pPr>
+      <w:rPr>
+        <w:rFonts w:ascii="Symbol" w:cs="Symbol" w:hAnsi="Symbol" w:hint="default"/>
+      </w:rPr>
+    </w:lvl>
+  </w:abstractNum>
+  <w:abstractNum w15:restartNumberingAfterBreak="0" w:abstractNumId="10">
+    <w:nsid w:val="170CD2DE"/>
+    <w:multiLevelType w:val="multilevel"/>
+    <w:tmpl w:val="090ECE88"/>
+    <w:lvl w:ilvl="0">
+      <w:numFmt w:val="bullet"/>
+      <w:lvlText w:val=" "/>
+      <w:lvlJc w:val="left"/>
+      <w:pPr>
+        <w:tabs>
+          <w:tab w:pos="0" w:val="num"/>
+        </w:tabs>
+        <w:ind w:hanging="480" w:left="480"/>
+      </w:pPr>
+    </w:lvl>
+    <w:lvl w:ilvl="1">
+      <w:numFmt w:val="bullet"/>
+      <w:lvlText w:val=" "/>
+      <w:lvlJc w:val="left"/>
+      <w:pPr>
+        <w:tabs>
+          <w:tab w:pos="720" w:val="num"/>
+        </w:tabs>
+        <w:ind w:hanging="480" w:left="1200"/>
+      </w:pPr>
+    </w:lvl>
+    <w:lvl w:ilvl="2">
+      <w:numFmt w:val="bullet"/>
+      <w:lvlText w:val=" "/>
+      <w:lvlJc w:val="left"/>
+      <w:pPr>
+        <w:tabs>
+          <w:tab w:pos="1440" w:val="num"/>
+        </w:tabs>
+        <w:ind w:hanging="480" w:left="1920"/>
+      </w:pPr>
+    </w:lvl>
+    <w:lvl w:ilvl="3">
+      <w:numFmt w:val="bullet"/>
+      <w:lvlText w:val=" "/>
+      <w:lvlJc w:val="left"/>
+      <w:pPr>
+        <w:tabs>
+          <w:tab w:pos="2160" w:val="num"/>
+        </w:tabs>
+        <w:ind w:hanging="480" w:left="2640"/>
+      </w:pPr>
+    </w:lvl>
+    <w:lvl w:ilvl="4">
+      <w:numFmt w:val="bullet"/>
+      <w:lvlText w:val=" "/>
+      <w:lvlJc w:val="left"/>
+      <w:pPr>
+        <w:tabs>
+          <w:tab w:pos="2880" w:val="num"/>
+        </w:tabs>
+        <w:ind w:hanging="480" w:left="3360"/>
+      </w:pPr>
+    </w:lvl>
+    <w:lvl w:ilvl="5">
+      <w:numFmt w:val="bullet"/>
+      <w:lvlText w:val=" "/>
+      <w:lvlJc w:val="left"/>
+      <w:pPr>
+        <w:tabs>
+          <w:tab w:pos="3600" w:val="num"/>
+        </w:tabs>
+        <w:ind w:hanging="480" w:left="4080"/>
+      </w:pPr>
+    </w:lvl>
+    <w:lvl w:ilvl="6">
+      <w:numFmt w:val="bullet"/>
+      <w:lvlText w:val=" "/>
+      <w:lvlJc w:val="left"/>
+      <w:pPr>
+        <w:tabs>
+          <w:tab w:pos="4320" w:val="num"/>
+        </w:tabs>
+        <w:ind w:hanging="480" w:left="4800"/>
+      </w:pPr>
+    </w:lvl>
+    <w:lvl w:ilvl="7">
+      <w:numFmt w:val="bullet"/>
+      <w:lvlText w:val=" "/>
+      <w:lvlJc w:val="left"/>
+      <w:pPr>
+        <w:tabs>
+          <w:tab w:pos="5040" w:val="num"/>
+        </w:tabs>
+        <w:ind w:hanging="480" w:left="5520"/>
+      </w:pPr>
+    </w:lvl>
+    <w:lvl w:ilvl="8">
+      <w:numFmt w:val="bullet"/>
+      <w:lvlText w:val=" "/>
+      <w:lvlJc w:val="left"/>
+      <w:pPr>
+        <w:tabs>
+          <w:tab w:pos="5760" w:val="num"/>
+        </w:tabs>
+        <w:ind w:hanging="480" w:left="6240"/>
+      </w:pPr>
+    </w:lvl>
+  </w:abstractNum>
   <w:abstractNum w:abstractNumId="990">
     <w:nsid w:val="A990"/>
     <w:multiLevelType w:val="multilevel"/>
@@ -3440,6 +2565,39 @@
       </w:pPr>
     </w:lvl>
   </w:abstractNum>
+  <w:num w:numId="1">
+    <w:abstractNumId w:val="10"/>
+  </w:num>
+  <w:num w:numId="2">
+    <w:abstractNumId w:val="4"/>
+  </w:num>
+  <w:num w:numId="3">
+    <w:abstractNumId w:val="5"/>
+  </w:num>
+  <w:num w:numId="4">
+    <w:abstractNumId w:val="6"/>
+  </w:num>
+  <w:num w:numId="5">
+    <w:abstractNumId w:val="7"/>
+  </w:num>
+  <w:num w:numId="6">
+    <w:abstractNumId w:val="9"/>
+  </w:num>
+  <w:num w:numId="7">
+    <w:abstractNumId w:val="0"/>
+  </w:num>
+  <w:num w:numId="8">
+    <w:abstractNumId w:val="1"/>
+  </w:num>
+  <w:num w:numId="9">
+    <w:abstractNumId w:val="2"/>
+  </w:num>
+  <w:num w:numId="10">
+    <w:abstractNumId w:val="3"/>
+  </w:num>
+  <w:num w:numId="11">
+    <w:abstractNumId w:val="8"/>
+  </w:num>
   <w:num w:numId="1000">
     <w:abstractNumId w:val="990"/>
   </w:num>
@@ -3480,7 +2638,7 @@
 </file>
 
 <file path=word/styles.xml><?xml version="1.0" encoding="utf-8"?>
-<w:styles xmlns:r="http://schemas.openxmlformats.org/officeDocument/2006/relationships" xmlns:w="http://schemas.openxmlformats.org/wordprocessingml/2006/main">
+<w:styles xmlns:mc="http://schemas.openxmlformats.org/markup-compatibility/2006" xmlns:r="http://schemas.openxmlformats.org/officeDocument/2006/relationships" xmlns:w="http://schemas.openxmlformats.org/wordprocessingml/2006/main" xmlns:w14="http://schemas.microsoft.com/office/word/2010/wordml" xmlns:w15="http://schemas.microsoft.com/office/word/2012/wordml" xmlns:w16cid="http://schemas.microsoft.com/office/word/2016/wordml/cid" xmlns:w16se="http://schemas.microsoft.com/office/word/2015/wordml/symex" mc:Ignorable="w14 w15 w16se w16cid">
   <w:docDefaults>
     <w:rPrDefault>
       <w:rPr>
@@ -3496,117 +2654,350 @@
       </w:pPr>
     </w:pPrDefault>
   </w:docDefaults>
-  <w:latentStyles w:count="276" w:defLockedState="0" w:defQFormat="0" w:defSemiHidden="0" w:defUIPriority="0" w:defUnhideWhenUsed="0"/>
+  <w:latentStyles w:count="375" w:defLockedState="0" w:defQFormat="0" w:defSemiHidden="0" w:defUIPriority="0" w:defUnhideWhenUsed="0">
+    <w:lsdException w:name="heading 6" w:semiHidden="1" w:unhideWhenUsed="1"/>
+    <w:lsdException w:name="index 3" w:semiHidden="1" w:unhideWhenUsed="1"/>
+    <w:lsdException w:name="index 4" w:semiHidden="1" w:unhideWhenUsed="1"/>
+    <w:lsdException w:name="index 5" w:semiHidden="1" w:unhideWhenUsed="1"/>
+    <w:lsdException w:name="index 6" w:semiHidden="1" w:unhideWhenUsed="1"/>
+    <w:lsdException w:name="index 7" w:semiHidden="1" w:unhideWhenUsed="1"/>
+    <w:lsdException w:name="index 8" w:semiHidden="1" w:unhideWhenUsed="1"/>
+    <w:lsdException w:name="index 9" w:semiHidden="1" w:unhideWhenUsed="1"/>
+    <w:lsdException w:name="toc 1" w:semiHidden="1" w:unhideWhenUsed="1"/>
+    <w:lsdException w:name="toc 2" w:semiHidden="1" w:unhideWhenUsed="1"/>
+    <w:lsdException w:name="toc 3" w:semiHidden="1" w:unhideWhenUsed="1"/>
+    <w:lsdException w:name="toc 4" w:semiHidden="1" w:unhideWhenUsed="1"/>
+    <w:lsdException w:name="toc 5" w:semiHidden="1" w:unhideWhenUsed="1"/>
+    <w:lsdException w:name="toc 6" w:semiHidden="1" w:unhideWhenUsed="1"/>
+    <w:lsdException w:name="toc 7" w:semiHidden="1" w:unhideWhenUsed="1"/>
+    <w:lsdException w:name="toc 8" w:semiHidden="1" w:unhideWhenUsed="1"/>
+    <w:lsdException w:name="toc 9" w:semiHidden="1" w:unhideWhenUsed="1"/>
+    <w:lsdException w:name="Normal Indent" w:semiHidden="1" w:unhideWhenUsed="1"/>
+    <w:lsdException w:name="footnote text" w:semiHidden="1" w:unhideWhenUsed="1"/>
+    <w:lsdException w:name="annotation text" w:semiHidden="1" w:unhideWhenUsed="1"/>
+    <w:lsdException w:name="header" w:semiHidden="1" w:unhideWhenUsed="1"/>
+    <w:lsdException w:name="footer" w:semiHidden="1" w:unhideWhenUsed="1"/>
+    <w:lsdException w:name="index heading" w:semiHidden="1" w:unhideWhenUsed="1"/>
+    <w:lsdException w:name="caption" w:semiHidden="1" w:unhideWhenUsed="1"/>
+    <w:lsdException w:name="table of figures" w:semiHidden="1" w:unhideWhenUsed="1"/>
+    <w:lsdException w:name="envelope address" w:semiHidden="1" w:unhideWhenUsed="1"/>
+    <w:lsdException w:name="envelope return" w:semiHidden="1" w:unhideWhenUsed="1"/>
+    <w:lsdException w:name="footnote reference" w:semiHidden="1" w:unhideWhenUsed="1"/>
+    <w:lsdException w:name="annotation reference" w:semiHidden="1" w:unhideWhenUsed="1"/>
+    <w:lsdException w:name="line number" w:semiHidden="1" w:unhideWhenUsed="1"/>
+    <w:lsdException w:name="page number" w:semiHidden="1" w:unhideWhenUsed="1"/>
+    <w:lsdException w:name="endnote reference" w:semiHidden="1" w:unhideWhenUsed="1"/>
+    <w:lsdException w:name="endnote text" w:semiHidden="1" w:unhideWhenUsed="1"/>
+    <w:lsdException w:name="table of authorities" w:semiHidden="1" w:unhideWhenUsed="1"/>
+    <w:lsdException w:name="macro" w:semiHidden="1" w:unhideWhenUsed="1"/>
+    <w:lsdException w:name="toa heading" w:semiHidden="1" w:unhideWhenUsed="1"/>
+    <w:lsdException w:name="List" w:semiHidden="1" w:unhideWhenUsed="1"/>
+    <w:lsdException w:name="List Bullet" w:semiHidden="1" w:unhideWhenUsed="1"/>
+    <w:lsdException w:name="List Number" w:semiHidden="1" w:unhideWhenUsed="1"/>
+    <w:lsdException w:name="List 2" w:semiHidden="1" w:unhideWhenUsed="1"/>
+    <w:lsdException w:name="List 3" w:semiHidden="1" w:unhideWhenUsed="1"/>
+    <w:lsdException w:name="List 4" w:semiHidden="1" w:unhideWhenUsed="1"/>
+    <w:lsdException w:name="List 5" w:semiHidden="1" w:unhideWhenUsed="1"/>
+    <w:lsdException w:name="List Bullet 3" w:semiHidden="1" w:unhideWhenUsed="1"/>
+    <w:lsdException w:name="List Bullet 4" w:semiHidden="1" w:unhideWhenUsed="1"/>
+    <w:lsdException w:name="List Number 3" w:semiHidden="1" w:unhideWhenUsed="1"/>
+    <w:lsdException w:name="List Number 4" w:semiHidden="1" w:unhideWhenUsed="1"/>
+    <w:lsdException w:name="List Number 5" w:semiHidden="1" w:unhideWhenUsed="1"/>
+    <w:lsdException w:name="Closing" w:semiHidden="1" w:unhideWhenUsed="1"/>
+    <w:lsdException w:name="Signature" w:semiHidden="1" w:unhideWhenUsed="1"/>
+    <w:lsdException w:name="Default Paragraph Font" w:semiHidden="1" w:unhideWhenUsed="1"/>
+    <w:lsdException w:name="Body Text" w:semiHidden="1" w:unhideWhenUsed="1"/>
+    <w:lsdException w:name="Body Text Indent" w:semiHidden="1" w:unhideWhenUsed="1"/>
+    <w:lsdException w:name="List Continue" w:semiHidden="1" w:unhideWhenUsed="1"/>
+    <w:lsdException w:name="List Continue 2" w:semiHidden="1" w:unhideWhenUsed="1"/>
+    <w:lsdException w:name="List Continue 3" w:semiHidden="1" w:unhideWhenUsed="1"/>
+    <w:lsdException w:name="List Continue 4" w:semiHidden="1" w:unhideWhenUsed="1"/>
+    <w:lsdException w:name="List Continue 5" w:semiHidden="1" w:unhideWhenUsed="1"/>
+    <w:lsdException w:name="Message Header" w:semiHidden="1" w:unhideWhenUsed="1"/>
+    <w:lsdException w:name="Salutation" w:semiHidden="1" w:unhideWhenUsed="1"/>
+    <w:lsdException w:name="Date" w:semiHidden="1" w:unhideWhenUsed="1"/>
+    <w:lsdException w:name="Body Text First Indent" w:semiHidden="1" w:unhideWhenUsed="1"/>
+    <w:lsdException w:name="Body Text First Indent 2" w:semiHidden="1" w:unhideWhenUsed="1"/>
+    <w:lsdException w:name="Body Text Indent 3" w:semiHidden="1" w:unhideWhenUsed="1"/>
+    <w:lsdException w:name="Block Text" w:semiHidden="1" w:unhideWhenUsed="1"/>
+    <w:lsdException w:name="Hyperlink" w:semiHidden="1" w:unhideWhenUsed="1"/>
+    <w:lsdException w:name="FollowedHyperlink" w:semiHidden="1" w:unhideWhenUsed="1"/>
+    <w:lsdException w:name="Document Map" w:semiHidden="1" w:unhideWhenUsed="1"/>
+    <w:lsdException w:name="Plain Text" w:semiHidden="1" w:unhideWhenUsed="1"/>
+    <w:lsdException w:name="E-mail Signature" w:semiHidden="1" w:unhideWhenUsed="1"/>
+    <w:lsdException w:name="HTML Top of Form" w:semiHidden="1" w:unhideWhenUsed="1"/>
+    <w:lsdException w:name="HTML Bottom of Form" w:semiHidden="1" w:unhideWhenUsed="1"/>
+    <w:lsdException w:name="Normal (Web)" w:semiHidden="1" w:unhideWhenUsed="1"/>
+    <w:lsdException w:name="HTML Acronym" w:semiHidden="1" w:unhideWhenUsed="1"/>
+    <w:lsdException w:name="HTML Address" w:semiHidden="1" w:unhideWhenUsed="1"/>
+    <w:lsdException w:name="HTML Cite" w:semiHidden="1" w:unhideWhenUsed="1"/>
+    <w:lsdException w:name="HTML Code" w:semiHidden="1" w:unhideWhenUsed="1"/>
+    <w:lsdException w:name="HTML Definition" w:semiHidden="1" w:unhideWhenUsed="1"/>
+    <w:lsdException w:name="HTML Keyboard" w:semiHidden="1" w:unhideWhenUsed="1"/>
+    <w:lsdException w:name="HTML Preformatted" w:semiHidden="1" w:unhideWhenUsed="1"/>
+    <w:lsdException w:name="HTML Sample" w:semiHidden="1" w:unhideWhenUsed="1"/>
+    <w:lsdException w:name="HTML Typewriter" w:semiHidden="1" w:unhideWhenUsed="1"/>
+    <w:lsdException w:name="HTML Variable" w:semiHidden="1" w:unhideWhenUsed="1"/>
+    <w:lsdException w:name="Normal Table" w:semiHidden="1" w:unhideWhenUsed="1"/>
+    <w:lsdException w:name="annotation subject" w:semiHidden="1" w:unhideWhenUsed="1"/>
+    <w:lsdException w:name="No List" w:semiHidden="1" w:unhideWhenUsed="1"/>
+    <w:lsdException w:name="Outline List 1" w:semiHidden="1" w:unhideWhenUsed="1"/>
+    <w:lsdException w:name="Outline List 2" w:semiHidden="1" w:unhideWhenUsed="1"/>
+    <w:lsdException w:name="Outline List 3" w:semiHidden="1" w:unhideWhenUsed="1"/>
+    <w:lsdException w:name="Table Simple 1" w:semiHidden="1" w:unhideWhenUsed="1"/>
+    <w:lsdException w:name="Table Simple 2" w:semiHidden="1" w:unhideWhenUsed="1"/>
+    <w:lsdException w:name="Table Simple 3" w:semiHidden="1" w:unhideWhenUsed="1"/>
+    <w:lsdException w:name="Table Classic 1" w:semiHidden="1" w:unhideWhenUsed="1"/>
+    <w:lsdException w:name="Table Classic 2" w:semiHidden="1" w:unhideWhenUsed="1"/>
+    <w:lsdException w:name="Table Classic 3" w:semiHidden="1" w:unhideWhenUsed="1"/>
+    <w:lsdException w:name="Table Classic 4" w:semiHidden="1" w:unhideWhenUsed="1"/>
+    <w:lsdException w:name="Table Colorful 1" w:semiHidden="1" w:unhideWhenUsed="1"/>
+    <w:lsdException w:name="Table Colorful 2" w:semiHidden="1" w:unhideWhenUsed="1"/>
+    <w:lsdException w:name="Table Colorful 3" w:semiHidden="1" w:unhideWhenUsed="1"/>
+    <w:lsdException w:name="Table Columns 1" w:semiHidden="1" w:unhideWhenUsed="1"/>
+    <w:lsdException w:name="Table Columns 2" w:semiHidden="1" w:unhideWhenUsed="1"/>
+    <w:lsdException w:name="Table Columns 3" w:semiHidden="1" w:unhideWhenUsed="1"/>
+    <w:lsdException w:name="Table Columns 4" w:semiHidden="1" w:unhideWhenUsed="1"/>
+    <w:lsdException w:name="Table Columns 5" w:semiHidden="1" w:unhideWhenUsed="1"/>
+    <w:lsdException w:name="Table Grid 1" w:semiHidden="1" w:unhideWhenUsed="1"/>
+    <w:lsdException w:name="Table Grid 2" w:semiHidden="1" w:unhideWhenUsed="1"/>
+    <w:lsdException w:name="Table Grid 3" w:semiHidden="1" w:unhideWhenUsed="1"/>
+    <w:lsdException w:name="Table Grid 4" w:semiHidden="1" w:unhideWhenUsed="1"/>
+    <w:lsdException w:name="Table Grid 5" w:semiHidden="1" w:unhideWhenUsed="1"/>
+    <w:lsdException w:name="Table Grid 6" w:semiHidden="1" w:unhideWhenUsed="1"/>
+    <w:lsdException w:name="Table Grid 7" w:semiHidden="1" w:unhideWhenUsed="1"/>
+    <w:lsdException w:name="Table Grid 8" w:semiHidden="1" w:unhideWhenUsed="1"/>
+    <w:lsdException w:name="Table List 1" w:semiHidden="1" w:unhideWhenUsed="1"/>
+    <w:lsdException w:name="Table List 2" w:semiHidden="1" w:unhideWhenUsed="1"/>
+    <w:lsdException w:name="Table List 3" w:semiHidden="1" w:unhideWhenUsed="1"/>
+    <w:lsdException w:name="Table List 4" w:semiHidden="1" w:unhideWhenUsed="1"/>
+    <w:lsdException w:name="Table List 5" w:semiHidden="1" w:unhideWhenUsed="1"/>
+    <w:lsdException w:name="Table List 6" w:semiHidden="1" w:unhideWhenUsed="1"/>
+    <w:lsdException w:name="Table List 7" w:semiHidden="1" w:unhideWhenUsed="1"/>
+    <w:lsdException w:name="Table List 8" w:semiHidden="1" w:unhideWhenUsed="1"/>
+    <w:lsdException w:name="Table 3D effects 1" w:semiHidden="1" w:unhideWhenUsed="1"/>
+    <w:lsdException w:name="Table 3D effects 2" w:semiHidden="1" w:unhideWhenUsed="1"/>
+    <w:lsdException w:name="Table 3D effects 3" w:semiHidden="1" w:unhideWhenUsed="1"/>
+    <w:lsdException w:name="Table Contemporary" w:semiHidden="1" w:unhideWhenUsed="1"/>
+    <w:lsdException w:name="Table Elegant" w:semiHidden="1" w:unhideWhenUsed="1"/>
+    <w:lsdException w:name="Table Professional" w:semiHidden="1" w:unhideWhenUsed="1"/>
+    <w:lsdException w:name="Table Subtle 1" w:semiHidden="1" w:unhideWhenUsed="1"/>
+    <w:lsdException w:name="Table Subtle 2" w:semiHidden="1" w:unhideWhenUsed="1"/>
+    <w:lsdException w:name="Table Web 1" w:semiHidden="1" w:unhideWhenUsed="1"/>
+    <w:lsdException w:name="Table Web 2" w:semiHidden="1" w:unhideWhenUsed="1"/>
+    <w:lsdException w:name="Table Web 3" w:semiHidden="1" w:unhideWhenUsed="1"/>
+    <w:lsdException w:name="Balloon Text" w:semiHidden="1" w:unhideWhenUsed="1"/>
+    <w:lsdException w:name="Table Theme" w:semiHidden="1" w:unhideWhenUsed="1"/>
+    <w:lsdException w:name="Placeholder Text" w:semiHidden="1"/>
+    <w:lsdException w:name="Light Shading"/>
+    <w:lsdException w:name="Light List"/>
+    <w:lsdException w:name="Light Grid"/>
+    <w:lsdException w:name="Medium Shading 1"/>
+    <w:lsdException w:name="Medium Shading 2"/>
+    <w:lsdException w:name="Medium List 1"/>
+    <w:lsdException w:name="Medium List 2"/>
+    <w:lsdException w:name="Medium Grid 1"/>
+    <w:lsdException w:name="Medium Grid 2"/>
+    <w:lsdException w:name="Medium Grid 3"/>
+    <w:lsdException w:name="Dark List"/>
+    <w:lsdException w:name="Colorful Shading"/>
+    <w:lsdException w:name="Colorful List"/>
+    <w:lsdException w:name="Colorful Grid"/>
+    <w:lsdException w:name="Light Shading Accent 1"/>
+    <w:lsdException w:name="Light List Accent 1"/>
+    <w:lsdException w:name="Light Grid Accent 1"/>
+    <w:lsdException w:name="Medium Shading 1 Accent 1"/>
+    <w:lsdException w:name="Medium Shading 2 Accent 1"/>
+    <w:lsdException w:name="Medium List 1 Accent 1"/>
+    <w:lsdException w:name="Revision" w:semiHidden="1"/>
+    <w:lsdException w:name="Medium List 2 Accent 1"/>
+    <w:lsdException w:name="Medium Grid 1 Accent 1"/>
+    <w:lsdException w:name="Medium Grid 2 Accent 1"/>
+    <w:lsdException w:name="Medium Grid 3 Accent 1"/>
+    <w:lsdException w:name="Dark List Accent 1"/>
+    <w:lsdException w:name="Colorful Shading Accent 1"/>
+    <w:lsdException w:name="Colorful List Accent 1"/>
+    <w:lsdException w:name="Colorful Grid Accent 1"/>
+    <w:lsdException w:name="Light Shading Accent 2"/>
+    <w:lsdException w:name="Light List Accent 2"/>
+    <w:lsdException w:name="Light Grid Accent 2"/>
+    <w:lsdException w:name="Medium Shading 1 Accent 2"/>
+    <w:lsdException w:name="Medium Shading 2 Accent 2"/>
+    <w:lsdException w:name="Medium List 1 Accent 2"/>
+    <w:lsdException w:name="Medium List 2 Accent 2"/>
+    <w:lsdException w:name="Medium Grid 1 Accent 2"/>
+    <w:lsdException w:name="Medium Grid 2 Accent 2"/>
+    <w:lsdException w:name="Medium Grid 3 Accent 2"/>
+    <w:lsdException w:name="Dark List Accent 2"/>
+    <w:lsdException w:name="Colorful Shading Accent 2"/>
+    <w:lsdException w:name="Colorful List Accent 2"/>
+    <w:lsdException w:name="Colorful Grid Accent 2"/>
+    <w:lsdException w:name="Light Shading Accent 3"/>
+    <w:lsdException w:name="Light List Accent 3"/>
+    <w:lsdException w:name="Light Grid Accent 3"/>
+    <w:lsdException w:name="Medium Shading 1 Accent 3"/>
+    <w:lsdException w:name="Medium Shading 2 Accent 3"/>
+    <w:lsdException w:name="Medium List 1 Accent 3"/>
+    <w:lsdException w:name="Medium List 2 Accent 3"/>
+    <w:lsdException w:name="Medium Grid 1 Accent 3"/>
+    <w:lsdException w:name="Medium Grid 2 Accent 3"/>
+    <w:lsdException w:name="Medium Grid 3 Accent 3"/>
+    <w:lsdException w:name="Dark List Accent 3"/>
+    <w:lsdException w:name="Colorful Shading Accent 3"/>
+    <w:lsdException w:name="Colorful List Accent 3"/>
+    <w:lsdException w:name="Colorful Grid Accent 3"/>
+    <w:lsdException w:name="Light Shading Accent 4"/>
+    <w:lsdException w:name="Light List Accent 4"/>
+    <w:lsdException w:name="Light Grid Accent 4"/>
+    <w:lsdException w:name="Medium Shading 1 Accent 4"/>
+    <w:lsdException w:name="Medium Shading 2 Accent 4"/>
+    <w:lsdException w:name="Medium List 1 Accent 4"/>
+    <w:lsdException w:name="Medium List 2 Accent 4"/>
+    <w:lsdException w:name="Medium Grid 1 Accent 4"/>
+    <w:lsdException w:name="Medium Grid 2 Accent 4"/>
+    <w:lsdException w:name="Medium Grid 3 Accent 4"/>
+    <w:lsdException w:name="Dark List Accent 4"/>
+    <w:lsdException w:name="Colorful Shading Accent 4"/>
+    <w:lsdException w:name="Colorful List Accent 4"/>
+    <w:lsdException w:name="Colorful Grid Accent 4"/>
+    <w:lsdException w:name="Light Shading Accent 5"/>
+    <w:lsdException w:name="Light List Accent 5"/>
+    <w:lsdException w:name="Light Grid Accent 5"/>
+    <w:lsdException w:name="Medium Shading 1 Accent 5"/>
+    <w:lsdException w:name="Medium Shading 2 Accent 5"/>
+    <w:lsdException w:name="Medium List 1 Accent 5"/>
+    <w:lsdException w:name="Medium List 2 Accent 5"/>
+    <w:lsdException w:name="Medium Grid 1 Accent 5"/>
+    <w:lsdException w:name="Medium Grid 2 Accent 5"/>
+    <w:lsdException w:name="Medium Grid 3 Accent 5"/>
+    <w:lsdException w:name="Dark List Accent 5"/>
+    <w:lsdException w:name="Colorful Shading Accent 5"/>
+    <w:lsdException w:name="Colorful List Accent 5"/>
+    <w:lsdException w:name="Colorful Grid Accent 5"/>
+    <w:lsdException w:name="Light Shading Accent 6"/>
+    <w:lsdException w:name="Light List Accent 6"/>
+    <w:lsdException w:name="Light Grid Accent 6"/>
+    <w:lsdException w:name="Medium Shading 1 Accent 6"/>
+    <w:lsdException w:name="Medium Shading 2 Accent 6"/>
+    <w:lsdException w:name="Medium List 1 Accent 6"/>
+    <w:lsdException w:name="Medium List 2 Accent 6"/>
+    <w:lsdException w:name="Medium Grid 1 Accent 6"/>
+    <w:lsdException w:name="Medium Grid 2 Accent 6"/>
+    <w:lsdException w:name="Medium Grid 3 Accent 6"/>
+    <w:lsdException w:name="Dark List Accent 6"/>
+    <w:lsdException w:name="Colorful Shading Accent 6"/>
+    <w:lsdException w:name="Colorful List Accent 6"/>
+    <w:lsdException w:name="Colorful Grid Accent 6"/>
+    <w:lsdException w:name="Bibliography" w:qFormat="1" w:semiHidden="1" w:unhideWhenUsed="1"/>
+    <w:lsdException w:name="TOC Heading" w:semiHidden="1" w:unhideWhenUsed="1"/>
+    <w:lsdException w:name="Grid Table 4" w:uiPriority="49"/>
+    <w:lsdException w:name="Grid Table 5 Dark" w:uiPriority="50"/>
+    <w:lsdException w:name="Grid Table 6 Colorful" w:uiPriority="51"/>
+    <w:lsdException w:name="Grid Table 7 Colorful" w:uiPriority="52"/>
+    <w:lsdException w:name="Grid Table 1 Light Accent 1" w:uiPriority="46"/>
+    <w:lsdException w:name="Grid Table 2 Accent 1" w:uiPriority="47"/>
+    <w:lsdException w:name="Grid Table 3 Accent 1" w:uiPriority="48"/>
+    <w:lsdException w:name="Grid Table 4 Accent 1" w:uiPriority="49"/>
+    <w:lsdException w:name="Grid Table 5 Dark Accent 1" w:uiPriority="50"/>
+    <w:lsdException w:name="Grid Table 6 Colorful Accent 1" w:uiPriority="51"/>
+    <w:lsdException w:name="Grid Table 7 Colorful Accent 1" w:uiPriority="52"/>
+    <w:lsdException w:name="Grid Table 1 Light Accent 2" w:uiPriority="46"/>
+    <w:lsdException w:name="Grid Table 2 Accent 2" w:uiPriority="47"/>
+    <w:lsdException w:name="Grid Table 3 Accent 2" w:uiPriority="48"/>
+    <w:lsdException w:name="Grid Table 4 Accent 2" w:uiPriority="49"/>
+    <w:lsdException w:name="Grid Table 5 Dark Accent 2" w:uiPriority="50"/>
+    <w:lsdException w:name="Grid Table 6 Colorful Accent 2" w:uiPriority="51"/>
+    <w:lsdException w:name="Grid Table 7 Colorful Accent 2" w:uiPriority="52"/>
+    <w:lsdException w:name="Grid Table 1 Light Accent 3" w:uiPriority="46"/>
+    <w:lsdException w:name="Grid Table 2 Accent 3" w:uiPriority="47"/>
+    <w:lsdException w:name="Grid Table 3 Accent 3" w:uiPriority="48"/>
+    <w:lsdException w:name="Grid Table 4 Accent 3" w:uiPriority="49"/>
+    <w:lsdException w:name="Grid Table 5 Dark Accent 3" w:uiPriority="50"/>
+    <w:lsdException w:name="Grid Table 6 Colorful Accent 3" w:uiPriority="51"/>
+    <w:lsdException w:name="Grid Table 7 Colorful Accent 3" w:uiPriority="52"/>
+    <w:lsdException w:name="Grid Table 1 Light Accent 4" w:uiPriority="46"/>
+    <w:lsdException w:name="Grid Table 2 Accent 4" w:uiPriority="47"/>
+    <w:lsdException w:name="Grid Table 3 Accent 4" w:uiPriority="48"/>
+    <w:lsdException w:name="Grid Table 4 Accent 4" w:uiPriority="49"/>
+    <w:lsdException w:name="Grid Table 5 Dark Accent 4" w:uiPriority="50"/>
+    <w:lsdException w:name="Grid Table 6 Colorful Accent 4" w:uiPriority="51"/>
+    <w:lsdException w:name="Grid Table 7 Colorful Accent 4" w:uiPriority="52"/>
+    <w:lsdException w:name="Grid Table 1 Light Accent 5" w:uiPriority="46"/>
+    <w:lsdException w:name="Grid Table 2 Accent 5" w:uiPriority="47"/>
+    <w:lsdException w:name="Grid Table 3 Accent 5" w:uiPriority="48"/>
+    <w:lsdException w:name="Grid Table 4 Accent 5" w:uiPriority="49"/>
+    <w:lsdException w:name="Grid Table 5 Dark Accent 5" w:uiPriority="50"/>
+    <w:lsdException w:name="Grid Table 6 Colorful Accent 5" w:uiPriority="51"/>
+    <w:lsdException w:name="Grid Table 7 Colorful Accent 5" w:uiPriority="52"/>
+    <w:lsdException w:name="Grid Table 1 Light Accent 6" w:uiPriority="46"/>
+    <w:lsdException w:name="Grid Table 2 Accent 6" w:uiPriority="47"/>
+    <w:lsdException w:name="Grid Table 3 Accent 6" w:uiPriority="48"/>
+    <w:lsdException w:name="Grid Table 4 Accent 6" w:uiPriority="49"/>
+    <w:lsdException w:name="Grid Table 5 Dark Accent 6" w:uiPriority="50"/>
+    <w:lsdException w:name="Grid Table 6 Colorful Accent 6" w:uiPriority="51"/>
+    <w:lsdException w:name="Grid Table 7 Colorful Accent 6" w:uiPriority="52"/>
+    <w:lsdException w:name="List Table 1 Light" w:uiPriority="46"/>
+    <w:lsdException w:name="List Table 2" w:uiPriority="47"/>
+    <w:lsdException w:name="List Table 3" w:uiPriority="48"/>
+    <w:lsdException w:name="List Table 4" w:uiPriority="49"/>
+    <w:lsdException w:name="List Table 5 Dark" w:uiPriority="50"/>
+    <w:lsdException w:name="List Table 6 Colorful" w:uiPriority="51"/>
+    <w:lsdException w:name="List Table 7 Colorful" w:uiPriority="52"/>
+    <w:lsdException w:name="List Table 1 Light Accent 1" w:uiPriority="46"/>
+    <w:lsdException w:name="List Table 2 Accent 1" w:uiPriority="47"/>
+    <w:lsdException w:name="List Table 3 Accent 1" w:uiPriority="48"/>
+    <w:lsdException w:name="List Table 4 Accent 1" w:uiPriority="49"/>
+    <w:lsdException w:name="List Table 5 Dark Accent 1" w:uiPriority="50"/>
+    <w:lsdException w:name="List Table 6 Colorful Accent 1" w:uiPriority="51"/>
+    <w:lsdException w:name="List Table 7 Colorful Accent 1" w:uiPriority="52"/>
+    <w:lsdException w:name="List Table 1 Light Accent 2" w:uiPriority="46"/>
+    <w:lsdException w:name="List Table 2 Accent 2" w:uiPriority="47"/>
+    <w:lsdException w:name="List Table 3 Accent 2" w:uiPriority="48"/>
+    <w:lsdException w:name="List Table 4 Accent 2" w:uiPriority="49"/>
+    <w:lsdException w:name="List Table 5 Dark Accent 2" w:uiPriority="50"/>
+    <w:lsdException w:name="List Table 6 Colorful Accent 2" w:uiPriority="51"/>
+    <w:lsdException w:name="List Table 7 Colorful Accent 2" w:uiPriority="52"/>
+    <w:lsdException w:name="List Table 1 Light Accent 3" w:uiPriority="46"/>
+    <w:lsdException w:name="List Table 2 Accent 3" w:uiPriority="47"/>
+    <w:lsdException w:name="List Table 3 Accent 3" w:uiPriority="48"/>
+    <w:lsdException w:name="List Table 4 Accent 3" w:uiPriority="49"/>
+    <w:lsdException w:name="List Table 5 Dark Accent 3" w:uiPriority="50"/>
+    <w:lsdException w:name="List Table 6 Colorful Accent 3" w:uiPriority="51"/>
+    <w:lsdException w:name="List Table 7 Colorful Accent 3" w:uiPriority="52"/>
+    <w:lsdException w:name="List Table 1 Light Accent 4" w:uiPriority="46"/>
+    <w:lsdException w:name="List Table 2 Accent 4" w:uiPriority="47"/>
+    <w:lsdException w:name="List Table 3 Accent 4" w:uiPriority="48"/>
+    <w:lsdException w:name="List Table 4 Accent 4" w:uiPriority="49"/>
+    <w:lsdException w:name="List Table 5 Dark Accent 4" w:uiPriority="50"/>
+    <w:lsdException w:name="List Table 6 Colorful Accent 4" w:uiPriority="51"/>
+    <w:lsdException w:name="List Table 7 Colorful Accent 4" w:uiPriority="52"/>
+    <w:lsdException w:name="List Table 1 Light Accent 5" w:uiPriority="46"/>
+    <w:lsdException w:name="List Table 2 Accent 5" w:uiPriority="47"/>
+    <w:lsdException w:name="List Table 3 Accent 5" w:uiPriority="48"/>
+    <w:lsdException w:name="List Table 4 Accent 5" w:uiPriority="49"/>
+    <w:lsdException w:name="List Table 5 Dark Accent 5" w:uiPriority="50"/>
+    <w:lsdException w:name="List Table 6 Colorful Accent 5" w:uiPriority="51"/>
+    <w:lsdException w:name="List Table 7 Colorful Accent 5" w:uiPriority="52"/>
+    <w:lsdException w:name="List Table 1 Light Accent 6" w:uiPriority="46"/>
+    <w:lsdException w:name="List Table 2 Accent 6" w:uiPriority="47"/>
+    <w:lsdException w:name="List Table 3 Accent 6" w:uiPriority="48"/>
+    <w:lsdException w:name="List Table 4 Accent 6" w:uiPriority="49"/>
+    <w:lsdException w:name="List Table 5 Dark Accent 6" w:uiPriority="50"/>
+    <w:lsdException w:name="List Table 6 Colorful Accent 6" w:uiPriority="51"/>
+    <w:lsdException w:name="List Table 7 Colorful Accent 6" w:uiPriority="52"/>
+    <w:lsdException w:name="Mention" w:semiHidden="1" w:uiPriority="99" w:unhideWhenUsed="1"/>
+    <w:lsdException w:name="Smart Hyperlink" w:semiHidden="1" w:uiPriority="99" w:unhideWhenUsed="1"/>
+    <w:lsdException w:name="Hashtag" w:semiHidden="1" w:uiPriority="99" w:unhideWhenUsed="1"/>
+    <w:lsdException w:name="Unresolved Mention" w:semiHidden="1" w:uiPriority="99" w:unhideWhenUsed="1"/>
+  </w:latentStyles>
   <w:style w:default="1" w:styleId="Normal" w:type="paragraph">
     <w:name w:val="Normal"/>
     <w:qFormat/>
   </w:style>
-  <w:style w:styleId="BodyText" w:type="paragraph">
-    <w:name w:val="Body Text"/>
+  <w:style w:styleId="Titre1" w:type="paragraph">
+    <w:name w:val="heading 1"/>
     <w:basedOn w:val="Normal"/>
-    <w:link w:val="BodyTextChar"/>
-    <w:pPr>
-      <w:spacing w:after="180" w:before="180"/>
-    </w:pPr>
-    <w:qFormat/>
-  </w:style>
-  <w:style w:customStyle="1" w:styleId="FirstParagraph" w:type="paragraph">
-    <w:name w:val="First Paragraph"/>
-    <w:basedOn w:val="BodyText"/>
-    <w:next w:val="BodyText"/>
-    <w:qFormat/>
-  </w:style>
-  <w:style w:customStyle="1" w:styleId="Compact" w:type="paragraph">
-    <w:name w:val="Compact"/>
-    <w:basedOn w:val="BodyText"/>
-    <w:qFormat/>
-    <w:pPr>
-      <w:spacing w:after="36" w:before="36"/>
-    </w:pPr>
-  </w:style>
-  <w:style w:styleId="Title" w:type="paragraph">
-    <w:name w:val="Title"/>
-    <w:basedOn w:val="Normal"/>
-    <w:next w:val="BodyText"/>
-    <w:qFormat/>
-    <w:pPr>
-      <w:keepNext/>
-      <w:keepLines/>
-      <w:spacing w:after="240" w:before="480"/>
-      <w:jc w:val="center"/>
-    </w:pPr>
-    <w:rPr>
-      <w:rFonts w:asciiTheme="majorHAnsi" w:cstheme="majorBidi" w:eastAsiaTheme="majorEastAsia" w:hAnsiTheme="majorHAnsi"/>
-      <w:b/>
-      <w:bCs/>
-      <w:color w:themeColor="accent1" w:themeShade="B5" w:val="345A8A"/>
-      <w:sz w:val="36"/>
-      <w:szCs w:val="36"/>
-    </w:rPr>
-  </w:style>
-  <w:style w:styleId="Subtitle" w:type="paragraph">
-    <w:name w:val="Subtitle"/>
-    <w:basedOn w:val="Title"/>
-    <w:next w:val="BodyText"/>
-    <w:qFormat/>
-    <w:pPr>
-      <w:keepNext/>
-      <w:keepLines/>
-      <w:spacing w:after="240" w:before="240"/>
-      <w:jc w:val="center"/>
-    </w:pPr>
-    <w:rPr>
-      <w:sz w:val="30"/>
-      <w:szCs w:val="30"/>
-    </w:rPr>
-  </w:style>
-  <w:style w:customStyle="1" w:styleId="Author" w:type="paragraph">
-    <w:name w:val="Author"/>
-    <w:next w:val="BodyText"/>
-    <w:qFormat/>
-    <w:pPr>
-      <w:keepNext/>
-      <w:keepLines/>
-      <w:jc w:val="center"/>
-    </w:pPr>
-  </w:style>
-  <w:style w:styleId="Date" w:type="paragraph">
-    <w:name w:val="Date"/>
-    <w:next w:val="BodyText"/>
-    <w:qFormat/>
-    <w:pPr>
-      <w:keepNext/>
-      <w:keepLines/>
-      <w:jc w:val="center"/>
-    </w:pPr>
-  </w:style>
-  <w:style w:customStyle="1" w:styleId="Abstract" w:type="paragraph">
-    <w:name w:val="Abstract"/>
-    <w:basedOn w:val="Normal"/>
-    <w:next w:val="BodyText"/>
-    <w:qFormat/>
-    <w:pPr>
-      <w:keepNext/>
-      <w:keepLines/>
-      <w:spacing w:after="300" w:before="300"/>
-    </w:pPr>
-    <w:rPr>
-      <w:sz w:val="20"/>
-      <w:szCs w:val="20"/>
-    </w:rPr>
-  </w:style>
-  <w:style w:styleId="Bibliography" w:type="paragraph">
-    <w:name w:val="Bibliography"/>
-    <w:basedOn w:val="Normal"/>
-    <w:next w:val="Bibliography"/>
-    <w:qFormat/>
-    <w:pPr/>
-    <w:rPr/>
-  </w:style>
-  <w:style w:styleId="Heading1" w:type="paragraph">
-    <w:name w:val="Heading 1"/>
-    <w:basedOn w:val="Normal"/>
-    <w:next w:val="BodyText"/>
+    <w:next w:val="Corpsdetexte"/>
     <w:uiPriority w:val="9"/>
     <w:qFormat/>
     <w:pPr>
@@ -3624,10 +3015,10 @@
       <w:szCs w:val="32"/>
     </w:rPr>
   </w:style>
-  <w:style w:styleId="Heading2" w:type="paragraph">
-    <w:name w:val="Heading 2"/>
+  <w:style w:styleId="Titre2" w:type="paragraph">
+    <w:name w:val="heading 2"/>
     <w:basedOn w:val="Normal"/>
-    <w:next w:val="BodyText"/>
+    <w:next w:val="Corpsdetexte"/>
     <w:uiPriority w:val="9"/>
     <w:unhideWhenUsed/>
     <w:qFormat/>
@@ -3646,10 +3037,10 @@
       <w:szCs w:val="28"/>
     </w:rPr>
   </w:style>
-  <w:style w:styleId="Heading3" w:type="paragraph">
-    <w:name w:val="Heading 3"/>
+  <w:style w:styleId="Titre3" w:type="paragraph">
+    <w:name w:val="heading 3"/>
     <w:basedOn w:val="Normal"/>
-    <w:next w:val="BodyText"/>
+    <w:next w:val="Corpsdetexte"/>
     <w:uiPriority w:val="9"/>
     <w:unhideWhenUsed/>
     <w:qFormat/>
@@ -3664,14 +3055,12 @@
       <w:b/>
       <w:bCs/>
       <w:color w:themeColor="accent1" w:val="4F81BD"/>
-      <w:sz w:val="24"/>
-      <w:szCs w:val="24"/>
-    </w:rPr>
-  </w:style>
-  <w:style w:styleId="Heading4" w:type="paragraph">
-    <w:name w:val="Heading 4"/>
+    </w:rPr>
+  </w:style>
+  <w:style w:styleId="Titre4" w:type="paragraph">
+    <w:name w:val="heading 4"/>
     <w:basedOn w:val="Normal"/>
-    <w:next w:val="BodyText"/>
+    <w:next w:val="Corpsdetexte"/>
     <w:uiPriority w:val="9"/>
     <w:unhideWhenUsed/>
     <w:qFormat/>
@@ -3683,17 +3072,15 @@
     </w:pPr>
     <w:rPr>
       <w:rFonts w:asciiTheme="majorHAnsi" w:cstheme="majorBidi" w:eastAsiaTheme="majorEastAsia" w:hAnsiTheme="majorHAnsi"/>
+      <w:bCs/>
       <w:i/>
-      <w:bCs/>
       <w:color w:themeColor="accent1" w:val="4F81BD"/>
-      <w:sz w:val="24"/>
-      <w:szCs w:val="24"/>
-    </w:rPr>
-  </w:style>
-  <w:style w:styleId="Heading5" w:type="paragraph">
-    <w:name w:val="Heading 5"/>
+    </w:rPr>
+  </w:style>
+  <w:style w:styleId="Titre5" w:type="paragraph">
+    <w:name w:val="heading 5"/>
     <w:basedOn w:val="Normal"/>
-    <w:next w:val="BodyText"/>
+    <w:next w:val="Corpsdetexte"/>
     <w:uiPriority w:val="9"/>
     <w:unhideWhenUsed/>
     <w:qFormat/>
@@ -3707,14 +3094,12 @@
       <w:rFonts w:asciiTheme="majorHAnsi" w:cstheme="majorBidi" w:eastAsiaTheme="majorEastAsia" w:hAnsiTheme="majorHAnsi"/>
       <w:iCs/>
       <w:color w:themeColor="accent1" w:val="4F81BD"/>
-      <w:sz w:val="24"/>
-      <w:szCs w:val="24"/>
-    </w:rPr>
-  </w:style>
-  <w:style w:styleId="Heading6" w:type="paragraph">
-    <w:name w:val="Heading 6"/>
+    </w:rPr>
+  </w:style>
+  <w:style w:styleId="Titre6" w:type="paragraph">
+    <w:name w:val="heading 6"/>
     <w:basedOn w:val="Normal"/>
-    <w:next w:val="BodyText"/>
+    <w:next w:val="Corpsdetexte"/>
     <w:uiPriority w:val="9"/>
     <w:unhideWhenUsed/>
     <w:qFormat/>
@@ -3727,14 +3112,12 @@
     <w:rPr>
       <w:rFonts w:asciiTheme="majorHAnsi" w:cstheme="majorBidi" w:eastAsiaTheme="majorEastAsia" w:hAnsiTheme="majorHAnsi"/>
       <w:color w:themeColor="accent1" w:val="4F81BD"/>
-      <w:sz w:val="24"/>
-      <w:szCs w:val="24"/>
-    </w:rPr>
-  </w:style>
-  <w:style w:styleId="Heading7" w:type="paragraph">
-    <w:name w:val="Heading 7"/>
+    </w:rPr>
+  </w:style>
+  <w:style w:styleId="Titre7" w:type="paragraph">
+    <w:name w:val="heading 7"/>
     <w:basedOn w:val="Normal"/>
-    <w:next w:val="BodyText"/>
+    <w:next w:val="Corpsdetexte"/>
     <w:uiPriority w:val="9"/>
     <w:unhideWhenUsed/>
     <w:qFormat/>
@@ -3747,14 +3130,12 @@
     <w:rPr>
       <w:rFonts w:asciiTheme="majorHAnsi" w:cstheme="majorBidi" w:eastAsiaTheme="majorEastAsia" w:hAnsiTheme="majorHAnsi"/>
       <w:color w:themeColor="accent1" w:val="4F81BD"/>
-      <w:sz w:val="24"/>
-      <w:szCs w:val="24"/>
-    </w:rPr>
-  </w:style>
-  <w:style w:styleId="Heading8" w:type="paragraph">
-    <w:name w:val="Heading 8"/>
+    </w:rPr>
+  </w:style>
+  <w:style w:styleId="Titre8" w:type="paragraph">
+    <w:name w:val="heading 8"/>
     <w:basedOn w:val="Normal"/>
-    <w:next w:val="BodyText"/>
+    <w:next w:val="Corpsdetexte"/>
     <w:uiPriority w:val="9"/>
     <w:unhideWhenUsed/>
     <w:qFormat/>
@@ -3767,14 +3148,12 @@
     <w:rPr>
       <w:rFonts w:asciiTheme="majorHAnsi" w:cstheme="majorBidi" w:eastAsiaTheme="majorEastAsia" w:hAnsiTheme="majorHAnsi"/>
       <w:color w:themeColor="accent1" w:val="4F81BD"/>
-      <w:sz w:val="24"/>
-      <w:szCs w:val="24"/>
-    </w:rPr>
-  </w:style>
-  <w:style w:styleId="Heading9" w:type="paragraph">
-    <w:name w:val="Heading 9"/>
+    </w:rPr>
+  </w:style>
+  <w:style w:styleId="Titre9" w:type="paragraph">
+    <w:name w:val="heading 9"/>
     <w:basedOn w:val="Normal"/>
-    <w:next w:val="BodyText"/>
+    <w:next w:val="Corpsdetexte"/>
     <w:uiPriority w:val="9"/>
     <w:unhideWhenUsed/>
     <w:qFormat/>
@@ -3787,38 +3166,188 @@
     <w:rPr>
       <w:rFonts w:asciiTheme="majorHAnsi" w:cstheme="majorBidi" w:eastAsiaTheme="majorEastAsia" w:hAnsiTheme="majorHAnsi"/>
       <w:color w:themeColor="accent1" w:val="4F81BD"/>
-      <w:sz w:val="24"/>
-      <w:szCs w:val="24"/>
-    </w:rPr>
-  </w:style>
-  <w:style w:styleId="BlockText" w:type="paragraph">
+    </w:rPr>
+  </w:style>
+  <w:style w:default="1" w:styleId="Policepardfaut" w:type="character">
+    <w:name w:val="Default Paragraph Font"/>
+    <w:uiPriority w:val="1"/>
+    <w:semiHidden/>
+    <w:unhideWhenUsed/>
+  </w:style>
+  <w:style w:default="1" w:styleId="TableauNormal" w:type="table">
+    <w:name w:val="Normal Table"/>
+    <w:uiPriority w:val="99"/>
+    <w:semiHidden/>
+    <w:unhideWhenUsed/>
+    <w:tblPr>
+      <w:tblInd w:type="dxa" w:w="0"/>
+      <w:tblCellMar>
+        <w:top w:type="dxa" w:w="0"/>
+        <w:left w:type="dxa" w:w="108"/>
+        <w:bottom w:type="dxa" w:w="0"/>
+        <w:right w:type="dxa" w:w="108"/>
+      </w:tblCellMar>
+    </w:tblPr>
+  </w:style>
+  <w:style w:default="1" w:styleId="Aucuneliste" w:type="numbering">
+    <w:name w:val="No List"/>
+    <w:uiPriority w:val="99"/>
+    <w:semiHidden/>
+    <w:unhideWhenUsed/>
+  </w:style>
+  <w:style w:styleId="Corpsdetexte" w:type="paragraph">
+    <w:name w:val="Body Text"/>
+    <w:basedOn w:val="Normal"/>
+    <w:link w:val="CorpsdetexteCar"/>
+    <w:autoRedefine/>
+    <w:qFormat/>
+    <w:rsid w:val="00B32408"/>
+    <w:pPr>
+      <w:spacing w:after="180" w:before="180" w:line="480" w:lineRule="auto"/>
+      <w:jc w:val="both"/>
+    </w:pPr>
+  </w:style>
+  <w:style w:customStyle="1" w:styleId="FirstParagraph" w:type="paragraph">
+    <w:name w:val="First Paragraph"/>
+    <w:basedOn w:val="Corpsdetexte"/>
+    <w:next w:val="Corpsdetexte"/>
+    <w:qFormat/>
+  </w:style>
+  <w:style w:customStyle="1" w:styleId="Compact" w:type="paragraph">
+    <w:name w:val="Compact"/>
+    <w:basedOn w:val="Corpsdetexte"/>
+    <w:autoRedefine/>
+    <w:qFormat/>
+    <w:rsid w:val="00E53B63"/>
+    <w:pPr>
+      <w:spacing w:after="36" w:before="36"/>
+    </w:pPr>
+    <w:rPr>
+      <w:sz w:val="22"/>
+    </w:rPr>
+  </w:style>
+  <w:style w:styleId="Titre" w:type="paragraph">
+    <w:name w:val="Title"/>
+    <w:basedOn w:val="Normal"/>
+    <w:next w:val="Corpsdetexte"/>
+    <w:qFormat/>
+    <w:pPr>
+      <w:keepNext/>
+      <w:keepLines/>
+      <w:spacing w:after="240" w:before="480"/>
+      <w:jc w:val="center"/>
+    </w:pPr>
+    <w:rPr>
+      <w:rFonts w:asciiTheme="majorHAnsi" w:cstheme="majorBidi" w:eastAsiaTheme="majorEastAsia" w:hAnsiTheme="majorHAnsi"/>
+      <w:b/>
+      <w:bCs/>
+      <w:color w:themeColor="accent1" w:themeShade="B5" w:val="345A8A"/>
+      <w:sz w:val="36"/>
+      <w:szCs w:val="36"/>
+    </w:rPr>
+  </w:style>
+  <w:style w:styleId="Sous-titre" w:type="paragraph">
+    <w:name w:val="Subtitle"/>
+    <w:basedOn w:val="Titre"/>
+    <w:next w:val="Corpsdetexte"/>
+    <w:qFormat/>
+    <w:pPr>
+      <w:spacing w:before="240"/>
+    </w:pPr>
+    <w:rPr>
+      <w:sz w:val="30"/>
+      <w:szCs w:val="30"/>
+    </w:rPr>
+  </w:style>
+  <w:style w:customStyle="1" w:styleId="Author" w:type="paragraph">
+    <w:name w:val="Author"/>
+    <w:next w:val="Corpsdetexte"/>
+    <w:qFormat/>
+    <w:pPr>
+      <w:keepNext/>
+      <w:keepLines/>
+      <w:jc w:val="center"/>
+    </w:pPr>
+  </w:style>
+  <w:style w:styleId="Date" w:type="paragraph">
+    <w:name w:val="Date"/>
+    <w:next w:val="Corpsdetexte"/>
+    <w:qFormat/>
+    <w:pPr>
+      <w:keepNext/>
+      <w:keepLines/>
+      <w:jc w:val="center"/>
+    </w:pPr>
+  </w:style>
+  <w:style w:customStyle="1" w:styleId="AbstractTitle" w:type="paragraph">
+    <w:name w:val="Abstract Title"/>
+    <w:basedOn w:val="Normal"/>
+    <w:next w:val="Abstract"/>
+    <w:qFormat/>
+    <w:pPr>
+      <w:keepNext/>
+      <w:keepLines/>
+      <w:spacing w:after="0" w:before="300"/>
+      <w:jc w:val="center"/>
+    </w:pPr>
+    <w:rPr>
+      <w:b/>
+      <w:color w:val="345A8A"/>
+      <w:sz w:val="20"/>
+      <w:szCs w:val="20"/>
+    </w:rPr>
+  </w:style>
+  <w:style w:customStyle="1" w:styleId="Abstract" w:type="paragraph">
+    <w:name w:val="Abstract"/>
+    <w:basedOn w:val="Normal"/>
+    <w:next w:val="Corpsdetexte"/>
+    <w:qFormat/>
+    <w:pPr>
+      <w:keepNext/>
+      <w:keepLines/>
+      <w:spacing w:after="300" w:before="100"/>
+    </w:pPr>
+    <w:rPr>
+      <w:sz w:val="20"/>
+      <w:szCs w:val="20"/>
+    </w:rPr>
+  </w:style>
+  <w:style w:styleId="Bibliographie" w:type="paragraph">
+    <w:name w:val="Bibliography"/>
+    <w:basedOn w:val="Normal"/>
+    <w:autoRedefine/>
+    <w:qFormat/>
+    <w:rsid w:val="007441DF"/>
+    <w:rPr>
+      <w:sz w:val="21"/>
+    </w:rPr>
+  </w:style>
+  <w:style w:styleId="Normalcentr" w:type="paragraph">
     <w:name w:val="Block Text"/>
-    <w:basedOn w:val="BodyText"/>
-    <w:next w:val="BodyText"/>
+    <w:basedOn w:val="Corpsdetexte"/>
+    <w:next w:val="Corpsdetexte"/>
     <w:uiPriority w:val="9"/>
     <w:unhideWhenUsed/>
     <w:qFormat/>
     <w:pPr>
       <w:spacing w:after="100" w:before="100"/>
-      <w:ind w:firstLine="0" w:left="480" w:right="480"/>
+      <w:ind w:left="480" w:right="480"/>
     </w:pPr>
   </w:style>
-  <w:style w:styleId="FootnoteText" w:type="paragraph">
-    <w:name w:val="Footnote Text"/>
+  <w:style w:styleId="Notedebasdepage" w:type="paragraph">
+    <w:name w:val="footnote text"/>
     <w:basedOn w:val="Normal"/>
-    <w:next w:val="FootnoteText"/>
+    <w:autoRedefine/>
     <w:uiPriority w:val="9"/>
     <w:unhideWhenUsed/>
     <w:qFormat/>
-  </w:style>
-  <w:style w:default="1" w:styleId="DefaultParagraphFont" w:type="character">
-    <w:name w:val="Default Paragraph Font"/>
-    <w:semiHidden/>
-    <w:unhideWhenUsed/>
-  </w:style>
-  <w:style w:default="1" w:styleId="Table" w:type="table">
+    <w:rsid w:val="00E53B63"/>
+    <w:rPr>
+      <w:sz w:val="18"/>
+    </w:rPr>
+  </w:style>
+  <w:style w:customStyle="1" w:styleId="Table" w:type="table">
     <w:name w:val="Table"/>
-    <w:basedOn w:val="TableNormal"/>
     <w:semiHidden/>
     <w:unhideWhenUsed/>
     <w:qFormat/>
@@ -3834,16 +3363,15 @@
     <w:tblStylePr w:type="firstRow">
       <w:tblPr>
         <w:jc w:val="left"/>
-        <w:tblInd w:type="dxa" w:w="0"/>
       </w:tblPr>
       <w:trPr>
         <w:jc w:val="left"/>
       </w:trPr>
       <w:tcPr>
+        <w:tcBorders>
+          <w:bottom w:color="auto" w:space="0" w:sz="0" w:val="single"/>
+        </w:tcBorders>
         <w:vAlign w:val="bottom"/>
-        <w:tcBorders>
-          <w:bottom w:val="single"/>
-        </w:tcBorders>
       </w:tcPr>
     </w:tblStylePr>
   </w:style>
@@ -3864,12 +3392,12 @@
     <w:name w:val="Definition"/>
     <w:basedOn w:val="Normal"/>
   </w:style>
-  <w:style w:styleId="Caption" w:type="paragraph">
-    <w:name w:val="Caption"/>
+  <w:style w:styleId="Lgende" w:type="paragraph">
+    <w:name w:val="caption"/>
     <w:basedOn w:val="Normal"/>
-    <w:link w:val="BodyTextChar"/>
+    <w:link w:val="LgendeCar"/>
     <w:pPr>
-      <w:spacing w:after="120" w:before="0"/>
+      <w:spacing w:after="120"/>
     </w:pPr>
     <w:rPr>
       <w:i/>
@@ -3877,14 +3405,27 @@
   </w:style>
   <w:style w:customStyle="1" w:styleId="TableCaption" w:type="paragraph">
     <w:name w:val="Table Caption"/>
-    <w:basedOn w:val="Caption"/>
+    <w:basedOn w:val="Lgende"/>
+    <w:autoRedefine/>
+    <w:rsid w:val="00C1364D"/>
     <w:pPr>
       <w:keepNext/>
     </w:pPr>
+    <w:rPr>
+      <w:sz w:val="21"/>
+    </w:rPr>
   </w:style>
   <w:style w:customStyle="1" w:styleId="ImageCaption" w:type="paragraph">
     <w:name w:val="Image Caption"/>
-    <w:basedOn w:val="Caption"/>
+    <w:basedOn w:val="Lgende"/>
+    <w:autoRedefine/>
+    <w:rsid w:val="00C1364D"/>
+    <w:pPr>
+      <w:spacing w:after="360"/>
+    </w:pPr>
+    <w:rPr>
+      <w:sz w:val="21"/>
+    </w:rPr>
   </w:style>
   <w:style w:customStyle="1" w:styleId="Figure" w:type="paragraph">
     <w:name w:val="Figure"/>
@@ -3897,14 +3438,14 @@
       <w:keepNext/>
     </w:pPr>
   </w:style>
-  <w:style w:customStyle="1" w:styleId="BodyTextChar" w:type="character">
-    <w:name w:val="Body Text Char"/>
-    <w:basedOn w:val="DefaultParagraphFont"/>
-    <w:link w:val="BodyText"/>
+  <w:style w:customStyle="1" w:styleId="LgendeCar" w:type="character">
+    <w:name w:val="Légende Car"/>
+    <w:basedOn w:val="Policepardfaut"/>
+    <w:link w:val="Lgende"/>
   </w:style>
   <w:style w:customStyle="1" w:styleId="VerbatimChar" w:type="character">
     <w:name w:val="Verbatim Char"/>
-    <w:basedOn w:val="BodyTextChar"/>
+    <w:basedOn w:val="LgendeCar"/>
     <w:rPr>
       <w:rFonts w:ascii="Consolas" w:hAnsi="Consolas"/>
       <w:sz w:val="22"/>
@@ -3912,26 +3453,26 @@
   </w:style>
   <w:style w:customStyle="1" w:styleId="SectionNumber" w:type="character">
     <w:name w:val="Section Number"/>
-    <w:basedOn w:val="BodyTextChar"/>
-  </w:style>
-  <w:style w:styleId="FootnoteReference" w:type="character">
-    <w:name w:val="Footnote Reference"/>
-    <w:basedOn w:val="BodyTextChar"/>
+    <w:basedOn w:val="LgendeCar"/>
+  </w:style>
+  <w:style w:styleId="Appelnotedebasdep" w:type="character">
+    <w:name w:val="footnote reference"/>
+    <w:basedOn w:val="LgendeCar"/>
     <w:rPr>
       <w:vertAlign w:val="superscript"/>
     </w:rPr>
   </w:style>
-  <w:style w:styleId="Hyperlink" w:type="character">
+  <w:style w:styleId="Lienhypertexte" w:type="character">
     <w:name w:val="Hyperlink"/>
-    <w:basedOn w:val="BodyTextChar"/>
+    <w:basedOn w:val="LgendeCar"/>
     <w:rPr>
       <w:color w:themeColor="accent1" w:val="4F81BD"/>
     </w:rPr>
   </w:style>
-  <w:style w:styleId="TOCHeading" w:type="paragraph">
+  <w:style w:styleId="En-ttedetabledesmatires" w:type="paragraph">
     <w:name w:val="TOC Heading"/>
-    <w:basedOn w:val="Heading1"/>
-    <w:next w:val="BodyText"/>
+    <w:basedOn w:val="Titre1"/>
+    <w:next w:val="Corpsdetexte"/>
     <w:uiPriority w:val="39"/>
     <w:unhideWhenUsed/>
     <w:qFormat/>
@@ -3940,11 +3481,70 @@
       <w:outlineLvl w:val="9"/>
     </w:pPr>
     <w:rPr>
-      <w:rFonts w:asciiTheme="majorHAnsi" w:cstheme="majorBidi" w:eastAsiaTheme="majorEastAsia" w:hAnsiTheme="majorHAnsi"/>
       <w:b w:val="0"/>
       <w:bCs w:val="0"/>
       <w:color w:themeColor="accent1" w:themeShade="BF" w:val="365F91"/>
     </w:rPr>
+  </w:style>
+  <w:style w:customStyle="1" w:styleId="CorpsdetexteCar" w:type="character">
+    <w:name w:val="Corps de texte Car"/>
+    <w:basedOn w:val="Policepardfaut"/>
+    <w:link w:val="Corpsdetexte"/>
+    <w:rsid w:val="00B32408"/>
+  </w:style>
+  <w:style w:styleId="Numrodeligne" w:type="character">
+    <w:name w:val="line number"/>
+    <w:basedOn w:val="Policepardfaut"/>
+    <w:semiHidden/>
+    <w:unhideWhenUsed/>
+    <w:rsid w:val="00C1364D"/>
+  </w:style>
+  <w:style w:styleId="En-tte" w:type="paragraph">
+    <w:name w:val="header"/>
+    <w:basedOn w:val="Normal"/>
+    <w:link w:val="En-tteCar"/>
+    <w:unhideWhenUsed/>
+    <w:rsid w:val="003E30DA"/>
+    <w:pPr>
+      <w:tabs>
+        <w:tab w:pos="4536" w:val="center"/>
+        <w:tab w:pos="9072" w:val="right"/>
+      </w:tabs>
+      <w:spacing w:after="0"/>
+    </w:pPr>
+  </w:style>
+  <w:style w:customStyle="1" w:styleId="En-tteCar" w:type="character">
+    <w:name w:val="En-tête Car"/>
+    <w:basedOn w:val="Policepardfaut"/>
+    <w:link w:val="En-tte"/>
+    <w:rsid w:val="003E30DA"/>
+  </w:style>
+  <w:style w:styleId="Pieddepage" w:type="paragraph">
+    <w:name w:val="footer"/>
+    <w:basedOn w:val="Normal"/>
+    <w:link w:val="PieddepageCar"/>
+    <w:unhideWhenUsed/>
+    <w:rsid w:val="003E30DA"/>
+    <w:pPr>
+      <w:tabs>
+        <w:tab w:pos="4536" w:val="center"/>
+        <w:tab w:pos="9072" w:val="right"/>
+      </w:tabs>
+      <w:spacing w:after="0"/>
+    </w:pPr>
+  </w:style>
+  <w:style w:customStyle="1" w:styleId="PieddepageCar" w:type="character">
+    <w:name w:val="Pied de page Car"/>
+    <w:basedOn w:val="Policepardfaut"/>
+    <w:link w:val="Pieddepage"/>
+    <w:rsid w:val="003E30DA"/>
+  </w:style>
+  <w:style w:styleId="Numrodepage" w:type="character">
+    <w:name w:val="page number"/>
+    <w:basedOn w:val="Policepardfaut"/>
+    <w:semiHidden/>
+    <w:unhideWhenUsed/>
+    <w:rsid w:val="003E30DA"/>
   </w:style>
   <w:style w:type="paragraph" w:customStyle="1" w:styleId="SourceCode">
     <w:name w:val="Source Code"/>

</xml_diff>